<commit_message>
optimize image, convert to webp
</commit_message>
<xml_diff>
--- a/public/assets/CV/cv_it.docx
+++ b/public/assets/CV/cv_it.docx
@@ -6,44 +6,56 @@
       <w:pPr>
         <w:pStyle w:val="Title"/>
         <w:rPr>
-          <w:rFonts w:ascii="Times New Roman" w:hAnsi="Times New Roman" w:cs="Times New Roman"/>
-        </w:rPr>
-      </w:pPr>
-      <w:r>
-        <w:rPr>
-          <w:rFonts w:ascii="Times New Roman" w:hAnsi="Times New Roman" w:cs="Times New Roman"/>
+          <w:rFonts w:ascii="Arial" w:hAnsi="Arial" w:cs="Arial"/>
+          <w:sz w:val="32"/>
+          <w:szCs w:val="32"/>
+        </w:rPr>
+      </w:pPr>
+      <w:r>
+        <w:rPr>
+          <w:rFonts w:ascii="Arial" w:hAnsi="Arial" w:cs="Arial"/>
           <w:w w:val="125"/>
+          <w:sz w:val="32"/>
+          <w:szCs w:val="32"/>
         </w:rPr>
         <w:t>Rayhan</w:t>
       </w:r>
       <w:r>
         <w:rPr>
-          <w:rFonts w:ascii="Times New Roman" w:hAnsi="Times New Roman" w:cs="Times New Roman"/>
+          <w:rFonts w:ascii="Arial" w:hAnsi="Arial" w:cs="Arial"/>
           <w:spacing w:val="19"/>
           <w:w w:val="125"/>
-        </w:rPr>
-        <w:t xml:space="preserve"> </w:t>
-      </w:r>
-      <w:r>
-        <w:rPr>
-          <w:rFonts w:ascii="Times New Roman" w:hAnsi="Times New Roman" w:cs="Times New Roman"/>
+          <w:sz w:val="32"/>
+          <w:szCs w:val="32"/>
+        </w:rPr>
+        <w:t xml:space="preserve"> </w:t>
+      </w:r>
+      <w:r>
+        <w:rPr>
+          <w:rFonts w:ascii="Arial" w:hAnsi="Arial" w:cs="Arial"/>
           <w:w w:val="125"/>
+          <w:sz w:val="32"/>
+          <w:szCs w:val="32"/>
         </w:rPr>
         <w:t>Afrizal</w:t>
       </w:r>
       <w:r>
         <w:rPr>
-          <w:rFonts w:ascii="Times New Roman" w:hAnsi="Times New Roman" w:cs="Times New Roman"/>
+          <w:rFonts w:ascii="Arial" w:hAnsi="Arial" w:cs="Arial"/>
           <w:spacing w:val="19"/>
           <w:w w:val="125"/>
-        </w:rPr>
-        <w:t xml:space="preserve"> </w:t>
-      </w:r>
-      <w:r>
-        <w:rPr>
-          <w:rFonts w:ascii="Times New Roman" w:hAnsi="Times New Roman" w:cs="Times New Roman"/>
+          <w:sz w:val="32"/>
+          <w:szCs w:val="32"/>
+        </w:rPr>
+        <w:t xml:space="preserve"> </w:t>
+      </w:r>
+      <w:r>
+        <w:rPr>
+          <w:rFonts w:ascii="Arial" w:hAnsi="Arial" w:cs="Arial"/>
           <w:spacing w:val="-4"/>
           <w:w w:val="125"/>
+          <w:sz w:val="32"/>
+          <w:szCs w:val="32"/>
         </w:rPr>
         <w:t>Fajri</w:t>
       </w:r>
@@ -59,13 +71,13 @@
         <w:ind w:left="0" w:right="1"/>
         <w:jc w:val="center"/>
         <w:rPr>
-          <w:rFonts w:ascii="Times New Roman" w:hAnsi="Times New Roman" w:cs="Times New Roman"/>
+          <w:rFonts w:ascii="Arial" w:hAnsi="Arial" w:cs="Arial"/>
         </w:rPr>
       </w:pPr>
       <w:hyperlink r:id="rId6">
         <w:r>
           <w:rPr>
-            <w:rFonts w:ascii="Times New Roman" w:hAnsi="Times New Roman" w:cs="Times New Roman"/>
+            <w:rFonts w:ascii="Arial" w:hAnsi="Arial" w:cs="Arial"/>
             <w:spacing w:val="-2"/>
             <w:w w:val="105"/>
           </w:rPr>
@@ -74,13 +86,13 @@
       </w:hyperlink>
       <w:r>
         <w:rPr>
-          <w:rFonts w:ascii="Times New Roman" w:hAnsi="Times New Roman" w:cs="Times New Roman"/>
+          <w:rFonts w:ascii="Arial" w:hAnsi="Arial" w:cs="Arial"/>
         </w:rPr>
         <w:tab/>
       </w:r>
       <w:r>
         <w:rPr>
-          <w:rFonts w:ascii="Times New Roman" w:hAnsi="Times New Roman" w:cs="Times New Roman"/>
+          <w:rFonts w:ascii="Arial" w:hAnsi="Arial" w:cs="Arial"/>
           <w:spacing w:val="-10"/>
           <w:w w:val="105"/>
         </w:rPr>
@@ -88,13 +100,13 @@
       </w:r>
       <w:r>
         <w:rPr>
-          <w:rFonts w:ascii="Times New Roman" w:hAnsi="Times New Roman" w:cs="Times New Roman"/>
+          <w:rFonts w:ascii="Arial" w:hAnsi="Arial" w:cs="Arial"/>
         </w:rPr>
         <w:tab/>
       </w:r>
       <w:r>
         <w:rPr>
-          <w:rFonts w:ascii="Times New Roman" w:hAnsi="Times New Roman" w:cs="Times New Roman"/>
+          <w:rFonts w:ascii="Arial" w:hAnsi="Arial" w:cs="Arial"/>
           <w:spacing w:val="-2"/>
           <w:w w:val="105"/>
         </w:rPr>
@@ -112,13 +124,13 @@
         <w:ind w:left="0"/>
         <w:jc w:val="center"/>
         <w:rPr>
-          <w:rFonts w:ascii="Times New Roman" w:hAnsi="Times New Roman" w:cs="Times New Roman"/>
+          <w:rFonts w:ascii="Arial" w:hAnsi="Arial" w:cs="Arial"/>
         </w:rPr>
       </w:pPr>
       <w:hyperlink r:id="rId7">
         <w:r>
           <w:rPr>
-            <w:rFonts w:ascii="Times New Roman" w:hAnsi="Times New Roman" w:cs="Times New Roman"/>
+            <w:rFonts w:ascii="Arial" w:hAnsi="Arial" w:cs="Arial"/>
             <w:w w:val="110"/>
           </w:rPr>
           <w:t>portfolio-</w:t>
@@ -126,7 +138,7 @@
         <w:proofErr w:type="spellStart"/>
         <w:r>
           <w:rPr>
-            <w:rFonts w:ascii="Times New Roman" w:hAnsi="Times New Roman" w:cs="Times New Roman"/>
+            <w:rFonts w:ascii="Arial" w:hAnsi="Arial" w:cs="Arial"/>
             <w:w w:val="110"/>
           </w:rPr>
           <w:t>rayhan.netlify.app</w:t>
@@ -135,13 +147,13 @@
       </w:hyperlink>
       <w:r>
         <w:rPr>
-          <w:rFonts w:ascii="Times New Roman" w:hAnsi="Times New Roman" w:cs="Times New Roman"/>
+          <w:rFonts w:ascii="Arial" w:hAnsi="Arial" w:cs="Arial"/>
         </w:rPr>
         <w:tab/>
       </w:r>
       <w:r>
         <w:rPr>
-          <w:rFonts w:ascii="Times New Roman" w:hAnsi="Times New Roman" w:cs="Times New Roman"/>
+          <w:rFonts w:ascii="Arial" w:hAnsi="Arial" w:cs="Arial"/>
           <w:spacing w:val="-10"/>
           <w:w w:val="110"/>
         </w:rPr>
@@ -149,14 +161,14 @@
       </w:r>
       <w:r>
         <w:rPr>
-          <w:rFonts w:ascii="Times New Roman" w:hAnsi="Times New Roman" w:cs="Times New Roman"/>
+          <w:rFonts w:ascii="Arial" w:hAnsi="Arial" w:cs="Arial"/>
         </w:rPr>
         <w:tab/>
       </w:r>
       <w:hyperlink r:id="rId8">
         <w:r>
           <w:rPr>
-            <w:rFonts w:ascii="Times New Roman" w:hAnsi="Times New Roman" w:cs="Times New Roman"/>
+            <w:rFonts w:ascii="Arial" w:hAnsi="Arial" w:cs="Arial"/>
             <w:w w:val="105"/>
           </w:rPr>
           <w:t>linkedin.com/in/</w:t>
@@ -164,14 +176,14 @@
         <w:proofErr w:type="spellStart"/>
         <w:r>
           <w:rPr>
-            <w:rFonts w:ascii="Times New Roman" w:hAnsi="Times New Roman" w:cs="Times New Roman"/>
+            <w:rFonts w:ascii="Arial" w:hAnsi="Arial" w:cs="Arial"/>
             <w:w w:val="105"/>
           </w:rPr>
           <w:t>rayhan-afrizal-</w:t>
         </w:r>
         <w:r>
           <w:rPr>
-            <w:rFonts w:ascii="Times New Roman" w:hAnsi="Times New Roman" w:cs="Times New Roman"/>
+            <w:rFonts w:ascii="Arial" w:hAnsi="Arial" w:cs="Arial"/>
             <w:spacing w:val="-2"/>
             <w:w w:val="105"/>
           </w:rPr>
@@ -180,7 +192,7 @@
         <w:proofErr w:type="spellEnd"/>
         <w:r>
           <w:rPr>
-            <w:rFonts w:ascii="Times New Roman" w:hAnsi="Times New Roman" w:cs="Times New Roman"/>
+            <w:rFonts w:ascii="Arial" w:hAnsi="Arial" w:cs="Arial"/>
             <w:spacing w:val="-2"/>
             <w:w w:val="105"/>
           </w:rPr>
@@ -193,7 +205,7 @@
         <w:pStyle w:val="BodyText"/>
         <w:ind w:left="0"/>
         <w:rPr>
-          <w:rFonts w:ascii="Times New Roman" w:hAnsi="Times New Roman" w:cs="Times New Roman"/>
+          <w:rFonts w:ascii="Arial" w:hAnsi="Arial" w:cs="Arial"/>
         </w:rPr>
       </w:pPr>
     </w:p>
@@ -201,12 +213,12 @@
       <w:pPr>
         <w:pStyle w:val="Heading1"/>
         <w:rPr>
-          <w:rFonts w:ascii="Times New Roman" w:hAnsi="Times New Roman" w:cs="Times New Roman"/>
-        </w:rPr>
-      </w:pPr>
-      <w:r>
-        <w:rPr>
-          <w:rFonts w:ascii="Times New Roman" w:hAnsi="Times New Roman" w:cs="Times New Roman"/>
+          <w:rFonts w:ascii="Arial" w:hAnsi="Arial" w:cs="Arial"/>
+        </w:rPr>
+      </w:pPr>
+      <w:r>
+        <w:rPr>
+          <w:rFonts w:ascii="Arial" w:hAnsi="Arial" w:cs="Arial"/>
           <w:noProof/>
         </w:rPr>
         <mc:AlternateContent>
@@ -276,7 +288,7 @@
           </mc:Choice>
           <mc:Fallback>
             <w:pict>
-              <v:shape w14:anchorId="7EF33D73" id="Graphic 1" o:spid="_x0000_s1026" style="position:absolute;margin-left:1in;margin-top:15.85pt;width:451.3pt;height:.1pt;z-index:-251661312;visibility:visible;mso-wrap-style:square;mso-wrap-distance-left:0;mso-wrap-distance-top:0;mso-wrap-distance-right:0;mso-wrap-distance-bottom:0;mso-position-horizontal:absolute;mso-position-horizontal-relative:page;mso-position-vertical:absolute;mso-position-vertical-relative:text;v-text-anchor:top" coordsize="5731510,1270" o:gfxdata="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" path="m,l5731205,e" filled="f" strokeweight=".14039mm">
+              <v:shape w14:anchorId="0773DF44" id="Graphic 1" o:spid="_x0000_s1026" style="position:absolute;margin-left:1in;margin-top:15.85pt;width:451.3pt;height:.1pt;z-index:-251661312;visibility:visible;mso-wrap-style:square;mso-wrap-distance-left:0;mso-wrap-distance-top:0;mso-wrap-distance-right:0;mso-wrap-distance-bottom:0;mso-position-horizontal:absolute;mso-position-horizontal-relative:page;mso-position-vertical:absolute;mso-position-vertical-relative:text;v-text-anchor:top" coordsize="5731510,1270" o:gfxdata="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" path="m,l5731205,e" filled="f" strokeweight=".14039mm">
                 <v:path arrowok="t"/>
                 <w10:wrap type="topAndBottom" anchorx="page"/>
               </v:shape>
@@ -286,10 +298,10 @@
       </w:r>
       <w:r>
         <w:rPr>
-          <w:rFonts w:ascii="Times New Roman" w:hAnsi="Times New Roman" w:cs="Times New Roman"/>
+          <w:rFonts w:ascii="Arial" w:hAnsi="Arial" w:cs="Arial"/>
           <w:noProof/>
         </w:rPr>
-        <w:t>Ringkasan</w:t>
+        <w:t>Summary</w:t>
       </w:r>
     </w:p>
     <w:p>
@@ -299,716 +311,19 @@
         <w:ind w:left="23" w:right="21"/>
         <w:jc w:val="both"/>
         <w:rPr>
-          <w:rFonts w:ascii="Times New Roman" w:hAnsi="Times New Roman" w:cs="Times New Roman"/>
-        </w:rPr>
-      </w:pPr>
-      <w:proofErr w:type="spellStart"/>
-      <w:r>
-        <w:rPr>
-          <w:rFonts w:ascii="Times New Roman" w:hAnsi="Times New Roman" w:cs="Times New Roman"/>
-          <w:w w:val="105"/>
-        </w:rPr>
-        <w:t>Lulusan</w:t>
-      </w:r>
-      <w:proofErr w:type="spellEnd"/>
-      <w:r>
-        <w:rPr>
-          <w:rFonts w:ascii="Times New Roman" w:hAnsi="Times New Roman" w:cs="Times New Roman"/>
-          <w:w w:val="105"/>
-        </w:rPr>
-        <w:t xml:space="preserve"> </w:t>
-      </w:r>
-      <w:proofErr w:type="spellStart"/>
-      <w:r>
-        <w:rPr>
-          <w:rFonts w:ascii="Times New Roman" w:hAnsi="Times New Roman" w:cs="Times New Roman"/>
-          <w:w w:val="105"/>
-        </w:rPr>
-        <w:t>M</w:t>
-      </w:r>
-      <w:r>
-        <w:rPr>
-          <w:rFonts w:ascii="Times New Roman" w:hAnsi="Times New Roman" w:cs="Times New Roman"/>
-          <w:w w:val="105"/>
-        </w:rPr>
-        <w:t>ahasiswa</w:t>
-      </w:r>
-      <w:proofErr w:type="spellEnd"/>
-      <w:r>
-        <w:rPr>
-          <w:rFonts w:ascii="Times New Roman" w:hAnsi="Times New Roman" w:cs="Times New Roman"/>
-          <w:w w:val="105"/>
-        </w:rPr>
-        <w:t xml:space="preserve"> Teknik </w:t>
-      </w:r>
-      <w:proofErr w:type="spellStart"/>
-      <w:r>
-        <w:rPr>
-          <w:rFonts w:ascii="Times New Roman" w:hAnsi="Times New Roman" w:cs="Times New Roman"/>
-          <w:w w:val="105"/>
-        </w:rPr>
-        <w:t>Informatika</w:t>
-      </w:r>
-      <w:proofErr w:type="spellEnd"/>
-      <w:r>
-        <w:rPr>
-          <w:rFonts w:ascii="Times New Roman" w:hAnsi="Times New Roman" w:cs="Times New Roman"/>
-          <w:w w:val="105"/>
-        </w:rPr>
-        <w:t xml:space="preserve"> yang </w:t>
-      </w:r>
-      <w:proofErr w:type="spellStart"/>
-      <w:r>
-        <w:rPr>
-          <w:rFonts w:ascii="Times New Roman" w:hAnsi="Times New Roman" w:cs="Times New Roman"/>
-          <w:w w:val="105"/>
-        </w:rPr>
-        <w:t>memiliki</w:t>
-      </w:r>
-      <w:proofErr w:type="spellEnd"/>
-      <w:r>
-        <w:rPr>
-          <w:rFonts w:ascii="Times New Roman" w:hAnsi="Times New Roman" w:cs="Times New Roman"/>
-          <w:w w:val="105"/>
-        </w:rPr>
-        <w:t xml:space="preserve"> passion </w:t>
-      </w:r>
-      <w:proofErr w:type="spellStart"/>
-      <w:r>
-        <w:rPr>
-          <w:rFonts w:ascii="Times New Roman" w:hAnsi="Times New Roman" w:cs="Times New Roman"/>
-          <w:w w:val="105"/>
-        </w:rPr>
-        <w:t>dalam</w:t>
-      </w:r>
-      <w:proofErr w:type="spellEnd"/>
-      <w:r>
-        <w:rPr>
-          <w:rFonts w:ascii="Times New Roman" w:hAnsi="Times New Roman" w:cs="Times New Roman"/>
-          <w:w w:val="105"/>
-        </w:rPr>
-        <w:t xml:space="preserve"> </w:t>
-      </w:r>
-      <w:proofErr w:type="spellStart"/>
-      <w:r>
-        <w:rPr>
-          <w:rFonts w:ascii="Times New Roman" w:hAnsi="Times New Roman" w:cs="Times New Roman"/>
-          <w:w w:val="105"/>
-        </w:rPr>
-        <w:t>mengembangkan</w:t>
-      </w:r>
-      <w:proofErr w:type="spellEnd"/>
-      <w:r>
-        <w:rPr>
-          <w:rFonts w:ascii="Times New Roman" w:hAnsi="Times New Roman" w:cs="Times New Roman"/>
-          <w:w w:val="105"/>
-        </w:rPr>
-        <w:t xml:space="preserve"> </w:t>
-      </w:r>
-      <w:proofErr w:type="spellStart"/>
-      <w:r>
-        <w:rPr>
-          <w:rFonts w:ascii="Times New Roman" w:hAnsi="Times New Roman" w:cs="Times New Roman"/>
-          <w:w w:val="105"/>
-        </w:rPr>
-        <w:t>antarmuka</w:t>
-      </w:r>
-      <w:proofErr w:type="spellEnd"/>
-      <w:r>
-        <w:rPr>
-          <w:rFonts w:ascii="Times New Roman" w:hAnsi="Times New Roman" w:cs="Times New Roman"/>
-          <w:w w:val="105"/>
-        </w:rPr>
-        <w:t xml:space="preserve"> web yang </w:t>
-      </w:r>
-      <w:proofErr w:type="spellStart"/>
-      <w:r>
-        <w:rPr>
-          <w:rFonts w:ascii="Times New Roman" w:hAnsi="Times New Roman" w:cs="Times New Roman"/>
-          <w:w w:val="105"/>
-        </w:rPr>
-        <w:t>responsif</w:t>
-      </w:r>
-      <w:proofErr w:type="spellEnd"/>
-      <w:r>
-        <w:rPr>
-          <w:rFonts w:ascii="Times New Roman" w:hAnsi="Times New Roman" w:cs="Times New Roman"/>
-          <w:w w:val="105"/>
-        </w:rPr>
-        <w:t xml:space="preserve"> dan </w:t>
-      </w:r>
-      <w:proofErr w:type="spellStart"/>
-      <w:r>
-        <w:rPr>
-          <w:rFonts w:ascii="Times New Roman" w:hAnsi="Times New Roman" w:cs="Times New Roman"/>
-          <w:w w:val="105"/>
-        </w:rPr>
-        <w:t>ramah</w:t>
-      </w:r>
-      <w:proofErr w:type="spellEnd"/>
-      <w:r>
-        <w:rPr>
-          <w:rFonts w:ascii="Times New Roman" w:hAnsi="Times New Roman" w:cs="Times New Roman"/>
-          <w:w w:val="105"/>
-        </w:rPr>
-        <w:t xml:space="preserve"> </w:t>
-      </w:r>
-      <w:proofErr w:type="spellStart"/>
-      <w:r>
-        <w:rPr>
-          <w:rFonts w:ascii="Times New Roman" w:hAnsi="Times New Roman" w:cs="Times New Roman"/>
-          <w:w w:val="105"/>
-        </w:rPr>
-        <w:t>pengguna</w:t>
-      </w:r>
-      <w:proofErr w:type="spellEnd"/>
-      <w:r>
-        <w:rPr>
-          <w:rFonts w:ascii="Times New Roman" w:hAnsi="Times New Roman" w:cs="Times New Roman"/>
-          <w:w w:val="105"/>
-        </w:rPr>
-        <w:t xml:space="preserve">. </w:t>
-      </w:r>
-      <w:proofErr w:type="spellStart"/>
-      <w:r>
-        <w:rPr>
-          <w:rFonts w:ascii="Times New Roman" w:hAnsi="Times New Roman" w:cs="Times New Roman"/>
-          <w:w w:val="105"/>
-        </w:rPr>
-        <w:t>Berpengalaman</w:t>
-      </w:r>
-      <w:proofErr w:type="spellEnd"/>
-      <w:r>
-        <w:rPr>
-          <w:rFonts w:ascii="Times New Roman" w:hAnsi="Times New Roman" w:cs="Times New Roman"/>
-          <w:w w:val="105"/>
-        </w:rPr>
-        <w:t xml:space="preserve"> </w:t>
-      </w:r>
-      <w:proofErr w:type="spellStart"/>
-      <w:r>
-        <w:rPr>
-          <w:rFonts w:ascii="Times New Roman" w:hAnsi="Times New Roman" w:cs="Times New Roman"/>
-          <w:w w:val="105"/>
-        </w:rPr>
-        <w:t>dalam</w:t>
-      </w:r>
-      <w:proofErr w:type="spellEnd"/>
-      <w:r>
-        <w:rPr>
-          <w:rFonts w:ascii="Times New Roman" w:hAnsi="Times New Roman" w:cs="Times New Roman"/>
-          <w:w w:val="105"/>
-        </w:rPr>
-        <w:t xml:space="preserve"> PHP, Laravel, JavaScript, ReactJS, dan Tailwind CSS, </w:t>
-      </w:r>
-      <w:proofErr w:type="spellStart"/>
-      <w:r>
-        <w:rPr>
-          <w:rFonts w:ascii="Times New Roman" w:hAnsi="Times New Roman" w:cs="Times New Roman"/>
-          <w:w w:val="105"/>
-        </w:rPr>
-        <w:t>serta</w:t>
-      </w:r>
-      <w:proofErr w:type="spellEnd"/>
-      <w:r>
-        <w:rPr>
-          <w:rFonts w:ascii="Times New Roman" w:hAnsi="Times New Roman" w:cs="Times New Roman"/>
-          <w:w w:val="105"/>
-        </w:rPr>
-        <w:t xml:space="preserve"> </w:t>
-      </w:r>
-      <w:proofErr w:type="spellStart"/>
-      <w:r>
-        <w:rPr>
-          <w:rFonts w:ascii="Times New Roman" w:hAnsi="Times New Roman" w:cs="Times New Roman"/>
-          <w:w w:val="105"/>
-        </w:rPr>
-        <w:t>memiliki</w:t>
-      </w:r>
-      <w:proofErr w:type="spellEnd"/>
-      <w:r>
-        <w:rPr>
-          <w:rFonts w:ascii="Times New Roman" w:hAnsi="Times New Roman" w:cs="Times New Roman"/>
-          <w:w w:val="105"/>
-        </w:rPr>
-        <w:t xml:space="preserve"> </w:t>
-      </w:r>
-      <w:proofErr w:type="spellStart"/>
-      <w:r>
-        <w:rPr>
-          <w:rFonts w:ascii="Times New Roman" w:hAnsi="Times New Roman" w:cs="Times New Roman"/>
-          <w:w w:val="105"/>
-        </w:rPr>
-        <w:t>kemampuan</w:t>
-      </w:r>
-      <w:proofErr w:type="spellEnd"/>
-      <w:r>
-        <w:rPr>
-          <w:rFonts w:ascii="Times New Roman" w:hAnsi="Times New Roman" w:cs="Times New Roman"/>
-          <w:w w:val="105"/>
-        </w:rPr>
-        <w:t xml:space="preserve"> </w:t>
-      </w:r>
-      <w:proofErr w:type="spellStart"/>
-      <w:r>
-        <w:rPr>
-          <w:rFonts w:ascii="Times New Roman" w:hAnsi="Times New Roman" w:cs="Times New Roman"/>
-          <w:w w:val="105"/>
-        </w:rPr>
-        <w:t>kuat</w:t>
-      </w:r>
-      <w:proofErr w:type="spellEnd"/>
-      <w:r>
-        <w:rPr>
-          <w:rFonts w:ascii="Times New Roman" w:hAnsi="Times New Roman" w:cs="Times New Roman"/>
-          <w:w w:val="105"/>
-        </w:rPr>
-        <w:t xml:space="preserve"> </w:t>
-      </w:r>
-      <w:proofErr w:type="spellStart"/>
-      <w:r>
-        <w:rPr>
-          <w:rFonts w:ascii="Times New Roman" w:hAnsi="Times New Roman" w:cs="Times New Roman"/>
-          <w:w w:val="105"/>
-        </w:rPr>
-        <w:t>dalam</w:t>
-      </w:r>
-      <w:proofErr w:type="spellEnd"/>
-      <w:r>
-        <w:rPr>
-          <w:rFonts w:ascii="Times New Roman" w:hAnsi="Times New Roman" w:cs="Times New Roman"/>
-          <w:w w:val="105"/>
-        </w:rPr>
-        <w:t xml:space="preserve"> </w:t>
-      </w:r>
-      <w:proofErr w:type="spellStart"/>
-      <w:r>
-        <w:rPr>
-          <w:rFonts w:ascii="Times New Roman" w:hAnsi="Times New Roman" w:cs="Times New Roman"/>
-          <w:w w:val="105"/>
-        </w:rPr>
-        <w:t>menerjemahkan</w:t>
-      </w:r>
-      <w:proofErr w:type="spellEnd"/>
-      <w:r>
-        <w:rPr>
-          <w:rFonts w:ascii="Times New Roman" w:hAnsi="Times New Roman" w:cs="Times New Roman"/>
-          <w:w w:val="105"/>
-        </w:rPr>
-        <w:t xml:space="preserve"> </w:t>
-      </w:r>
-      <w:proofErr w:type="spellStart"/>
-      <w:r>
-        <w:rPr>
-          <w:rFonts w:ascii="Times New Roman" w:hAnsi="Times New Roman" w:cs="Times New Roman"/>
-          <w:w w:val="105"/>
-        </w:rPr>
-        <w:t>konsep</w:t>
-      </w:r>
-      <w:proofErr w:type="spellEnd"/>
-      <w:r>
-        <w:rPr>
-          <w:rFonts w:ascii="Times New Roman" w:hAnsi="Times New Roman" w:cs="Times New Roman"/>
-          <w:w w:val="105"/>
-        </w:rPr>
-        <w:t xml:space="preserve"> </w:t>
-      </w:r>
-      <w:proofErr w:type="spellStart"/>
-      <w:r>
-        <w:rPr>
-          <w:rFonts w:ascii="Times New Roman" w:hAnsi="Times New Roman" w:cs="Times New Roman"/>
-          <w:w w:val="105"/>
-        </w:rPr>
-        <w:t>desain</w:t>
-      </w:r>
-      <w:proofErr w:type="spellEnd"/>
-      <w:r>
-        <w:rPr>
-          <w:rFonts w:ascii="Times New Roman" w:hAnsi="Times New Roman" w:cs="Times New Roman"/>
-          <w:w w:val="105"/>
-        </w:rPr>
-        <w:t xml:space="preserve"> </w:t>
-      </w:r>
-      <w:proofErr w:type="spellStart"/>
-      <w:r>
-        <w:rPr>
-          <w:rFonts w:ascii="Times New Roman" w:hAnsi="Times New Roman" w:cs="Times New Roman"/>
-          <w:w w:val="105"/>
-        </w:rPr>
-        <w:t>menjadi</w:t>
-      </w:r>
-      <w:proofErr w:type="spellEnd"/>
-      <w:r>
-        <w:rPr>
-          <w:rFonts w:ascii="Times New Roman" w:hAnsi="Times New Roman" w:cs="Times New Roman"/>
-          <w:w w:val="105"/>
-        </w:rPr>
-        <w:t xml:space="preserve"> website yang </w:t>
-      </w:r>
-      <w:proofErr w:type="spellStart"/>
-      <w:r>
-        <w:rPr>
-          <w:rFonts w:ascii="Times New Roman" w:hAnsi="Times New Roman" w:cs="Times New Roman"/>
-          <w:w w:val="105"/>
-        </w:rPr>
-        <w:t>fungsional</w:t>
-      </w:r>
-      <w:proofErr w:type="spellEnd"/>
-      <w:r>
-        <w:rPr>
-          <w:rFonts w:ascii="Times New Roman" w:hAnsi="Times New Roman" w:cs="Times New Roman"/>
-          <w:w w:val="105"/>
-        </w:rPr>
-        <w:t xml:space="preserve">. </w:t>
-      </w:r>
-      <w:proofErr w:type="spellStart"/>
-      <w:r>
-        <w:rPr>
-          <w:rFonts w:ascii="Times New Roman" w:hAnsi="Times New Roman" w:cs="Times New Roman"/>
-          <w:w w:val="105"/>
-        </w:rPr>
-        <w:t>Terampil</w:t>
-      </w:r>
-      <w:proofErr w:type="spellEnd"/>
-      <w:r>
-        <w:rPr>
-          <w:rFonts w:ascii="Times New Roman" w:hAnsi="Times New Roman" w:cs="Times New Roman"/>
-          <w:w w:val="105"/>
-        </w:rPr>
-        <w:t xml:space="preserve"> </w:t>
-      </w:r>
-      <w:proofErr w:type="spellStart"/>
-      <w:r>
-        <w:rPr>
-          <w:rFonts w:ascii="Times New Roman" w:hAnsi="Times New Roman" w:cs="Times New Roman"/>
-          <w:w w:val="105"/>
-        </w:rPr>
-        <w:t>menggunakan</w:t>
-      </w:r>
-      <w:proofErr w:type="spellEnd"/>
-      <w:r>
-        <w:rPr>
-          <w:rFonts w:ascii="Times New Roman" w:hAnsi="Times New Roman" w:cs="Times New Roman"/>
-          <w:w w:val="105"/>
-        </w:rPr>
-        <w:t xml:space="preserve"> tools UI/UX </w:t>
-      </w:r>
-      <w:proofErr w:type="spellStart"/>
-      <w:r>
-        <w:rPr>
-          <w:rFonts w:ascii="Times New Roman" w:hAnsi="Times New Roman" w:cs="Times New Roman"/>
-          <w:w w:val="105"/>
-        </w:rPr>
-        <w:t>seperti</w:t>
-      </w:r>
-      <w:proofErr w:type="spellEnd"/>
-      <w:r>
-        <w:rPr>
-          <w:rFonts w:ascii="Times New Roman" w:hAnsi="Times New Roman" w:cs="Times New Roman"/>
-          <w:w w:val="105"/>
-        </w:rPr>
-        <w:t xml:space="preserve"> Figma, </w:t>
-      </w:r>
-      <w:proofErr w:type="spellStart"/>
-      <w:r>
-        <w:rPr>
-          <w:rFonts w:ascii="Times New Roman" w:hAnsi="Times New Roman" w:cs="Times New Roman"/>
-          <w:w w:val="105"/>
-        </w:rPr>
-        <w:t>dengan</w:t>
-      </w:r>
-      <w:proofErr w:type="spellEnd"/>
-      <w:r>
-        <w:rPr>
-          <w:rFonts w:ascii="Times New Roman" w:hAnsi="Times New Roman" w:cs="Times New Roman"/>
-          <w:w w:val="105"/>
-        </w:rPr>
-        <w:t xml:space="preserve"> </w:t>
-      </w:r>
-      <w:proofErr w:type="spellStart"/>
-      <w:r>
-        <w:rPr>
-          <w:rFonts w:ascii="Times New Roman" w:hAnsi="Times New Roman" w:cs="Times New Roman"/>
-          <w:w w:val="105"/>
-        </w:rPr>
-        <w:t>penerapan</w:t>
-      </w:r>
-      <w:proofErr w:type="spellEnd"/>
-      <w:r>
-        <w:rPr>
-          <w:rFonts w:ascii="Times New Roman" w:hAnsi="Times New Roman" w:cs="Times New Roman"/>
-          <w:w w:val="105"/>
-        </w:rPr>
-        <w:t xml:space="preserve"> wireframing, prototyping, dan </w:t>
-      </w:r>
-      <w:proofErr w:type="spellStart"/>
-      <w:r>
-        <w:rPr>
-          <w:rFonts w:ascii="Times New Roman" w:hAnsi="Times New Roman" w:cs="Times New Roman"/>
-          <w:w w:val="105"/>
-        </w:rPr>
-        <w:t>prinsip</w:t>
-      </w:r>
-      <w:proofErr w:type="spellEnd"/>
-      <w:r>
-        <w:rPr>
-          <w:rFonts w:ascii="Times New Roman" w:hAnsi="Times New Roman" w:cs="Times New Roman"/>
-          <w:w w:val="105"/>
-        </w:rPr>
-        <w:t xml:space="preserve"> usability </w:t>
-      </w:r>
-      <w:proofErr w:type="spellStart"/>
-      <w:r>
-        <w:rPr>
-          <w:rFonts w:ascii="Times New Roman" w:hAnsi="Times New Roman" w:cs="Times New Roman"/>
-          <w:w w:val="105"/>
-        </w:rPr>
-        <w:t>untuk</w:t>
-      </w:r>
-      <w:proofErr w:type="spellEnd"/>
-      <w:r>
-        <w:rPr>
-          <w:rFonts w:ascii="Times New Roman" w:hAnsi="Times New Roman" w:cs="Times New Roman"/>
-          <w:w w:val="105"/>
-        </w:rPr>
-        <w:t xml:space="preserve"> </w:t>
-      </w:r>
-      <w:proofErr w:type="spellStart"/>
-      <w:r>
-        <w:rPr>
-          <w:rFonts w:ascii="Times New Roman" w:hAnsi="Times New Roman" w:cs="Times New Roman"/>
-          <w:w w:val="105"/>
-        </w:rPr>
-        <w:t>menghadirkan</w:t>
-      </w:r>
-      <w:proofErr w:type="spellEnd"/>
-      <w:r>
-        <w:rPr>
-          <w:rFonts w:ascii="Times New Roman" w:hAnsi="Times New Roman" w:cs="Times New Roman"/>
-          <w:w w:val="105"/>
-        </w:rPr>
-        <w:t xml:space="preserve"> </w:t>
-      </w:r>
-      <w:proofErr w:type="spellStart"/>
-      <w:r>
-        <w:rPr>
-          <w:rFonts w:ascii="Times New Roman" w:hAnsi="Times New Roman" w:cs="Times New Roman"/>
-          <w:w w:val="105"/>
-        </w:rPr>
-        <w:t>pengalaman</w:t>
-      </w:r>
-      <w:proofErr w:type="spellEnd"/>
-      <w:r>
-        <w:rPr>
-          <w:rFonts w:ascii="Times New Roman" w:hAnsi="Times New Roman" w:cs="Times New Roman"/>
-          <w:w w:val="105"/>
-        </w:rPr>
-        <w:t xml:space="preserve"> </w:t>
-      </w:r>
-      <w:proofErr w:type="spellStart"/>
-      <w:r>
-        <w:rPr>
-          <w:rFonts w:ascii="Times New Roman" w:hAnsi="Times New Roman" w:cs="Times New Roman"/>
-          <w:w w:val="105"/>
-        </w:rPr>
-        <w:t>pengguna</w:t>
-      </w:r>
-      <w:proofErr w:type="spellEnd"/>
-      <w:r>
-        <w:rPr>
-          <w:rFonts w:ascii="Times New Roman" w:hAnsi="Times New Roman" w:cs="Times New Roman"/>
-          <w:w w:val="105"/>
-        </w:rPr>
-        <w:t xml:space="preserve"> yang </w:t>
-      </w:r>
-      <w:proofErr w:type="spellStart"/>
-      <w:r>
-        <w:rPr>
-          <w:rFonts w:ascii="Times New Roman" w:hAnsi="Times New Roman" w:cs="Times New Roman"/>
-          <w:w w:val="105"/>
-        </w:rPr>
-        <w:t>menarik</w:t>
-      </w:r>
-      <w:proofErr w:type="spellEnd"/>
-      <w:r>
-        <w:rPr>
-          <w:rFonts w:ascii="Times New Roman" w:hAnsi="Times New Roman" w:cs="Times New Roman"/>
-          <w:w w:val="105"/>
-        </w:rPr>
-        <w:t xml:space="preserve">. </w:t>
-      </w:r>
-      <w:proofErr w:type="spellStart"/>
-      <w:r>
-        <w:rPr>
-          <w:rFonts w:ascii="Times New Roman" w:hAnsi="Times New Roman" w:cs="Times New Roman"/>
-          <w:w w:val="105"/>
-        </w:rPr>
-        <w:t>Berkomitmen</w:t>
-      </w:r>
-      <w:proofErr w:type="spellEnd"/>
-      <w:r>
-        <w:rPr>
-          <w:rFonts w:ascii="Times New Roman" w:hAnsi="Times New Roman" w:cs="Times New Roman"/>
-          <w:w w:val="105"/>
-        </w:rPr>
-        <w:t xml:space="preserve"> pada </w:t>
-      </w:r>
-      <w:proofErr w:type="spellStart"/>
-      <w:r>
-        <w:rPr>
-          <w:rFonts w:ascii="Times New Roman" w:hAnsi="Times New Roman" w:cs="Times New Roman"/>
-          <w:w w:val="105"/>
-        </w:rPr>
-        <w:t>pembelajaran</w:t>
-      </w:r>
-      <w:proofErr w:type="spellEnd"/>
-      <w:r>
-        <w:rPr>
-          <w:rFonts w:ascii="Times New Roman" w:hAnsi="Times New Roman" w:cs="Times New Roman"/>
-          <w:w w:val="105"/>
-        </w:rPr>
-        <w:t xml:space="preserve"> </w:t>
-      </w:r>
-      <w:proofErr w:type="spellStart"/>
-      <w:r>
-        <w:rPr>
-          <w:rFonts w:ascii="Times New Roman" w:hAnsi="Times New Roman" w:cs="Times New Roman"/>
-          <w:w w:val="105"/>
-        </w:rPr>
-        <w:t>berkelanjutan</w:t>
-      </w:r>
-      <w:proofErr w:type="spellEnd"/>
-      <w:r>
-        <w:rPr>
-          <w:rFonts w:ascii="Times New Roman" w:hAnsi="Times New Roman" w:cs="Times New Roman"/>
-          <w:w w:val="105"/>
-        </w:rPr>
-        <w:t xml:space="preserve"> dan </w:t>
-      </w:r>
-      <w:proofErr w:type="spellStart"/>
-      <w:r>
-        <w:rPr>
-          <w:rFonts w:ascii="Times New Roman" w:hAnsi="Times New Roman" w:cs="Times New Roman"/>
-          <w:w w:val="105"/>
-        </w:rPr>
-        <w:t>eksplorasi</w:t>
-      </w:r>
-      <w:proofErr w:type="spellEnd"/>
-      <w:r>
-        <w:rPr>
-          <w:rFonts w:ascii="Times New Roman" w:hAnsi="Times New Roman" w:cs="Times New Roman"/>
-          <w:w w:val="105"/>
-        </w:rPr>
-        <w:t xml:space="preserve"> </w:t>
-      </w:r>
-      <w:proofErr w:type="spellStart"/>
-      <w:r>
-        <w:rPr>
-          <w:rFonts w:ascii="Times New Roman" w:hAnsi="Times New Roman" w:cs="Times New Roman"/>
-          <w:w w:val="105"/>
-        </w:rPr>
-        <w:t>teknologi</w:t>
-      </w:r>
-      <w:proofErr w:type="spellEnd"/>
-      <w:r>
-        <w:rPr>
-          <w:rFonts w:ascii="Times New Roman" w:hAnsi="Times New Roman" w:cs="Times New Roman"/>
-          <w:w w:val="105"/>
-        </w:rPr>
-        <w:t xml:space="preserve"> web modern </w:t>
-      </w:r>
-      <w:proofErr w:type="spellStart"/>
-      <w:r>
-        <w:rPr>
-          <w:rFonts w:ascii="Times New Roman" w:hAnsi="Times New Roman" w:cs="Times New Roman"/>
-          <w:w w:val="105"/>
-        </w:rPr>
-        <w:t>guna</w:t>
-      </w:r>
-      <w:proofErr w:type="spellEnd"/>
-      <w:r>
-        <w:rPr>
-          <w:rFonts w:ascii="Times New Roman" w:hAnsi="Times New Roman" w:cs="Times New Roman"/>
-          <w:w w:val="105"/>
-        </w:rPr>
-        <w:t xml:space="preserve"> </w:t>
-      </w:r>
-      <w:proofErr w:type="spellStart"/>
-      <w:r>
-        <w:rPr>
-          <w:rFonts w:ascii="Times New Roman" w:hAnsi="Times New Roman" w:cs="Times New Roman"/>
-          <w:w w:val="105"/>
-        </w:rPr>
-        <w:t>menciptakan</w:t>
-      </w:r>
-      <w:proofErr w:type="spellEnd"/>
-      <w:r>
-        <w:rPr>
-          <w:rFonts w:ascii="Times New Roman" w:hAnsi="Times New Roman" w:cs="Times New Roman"/>
-          <w:w w:val="105"/>
-        </w:rPr>
-        <w:t xml:space="preserve"> </w:t>
-      </w:r>
-      <w:proofErr w:type="spellStart"/>
-      <w:r>
-        <w:rPr>
-          <w:rFonts w:ascii="Times New Roman" w:hAnsi="Times New Roman" w:cs="Times New Roman"/>
-          <w:w w:val="105"/>
-        </w:rPr>
-        <w:t>produk</w:t>
-      </w:r>
-      <w:proofErr w:type="spellEnd"/>
-      <w:r>
-        <w:rPr>
-          <w:rFonts w:ascii="Times New Roman" w:hAnsi="Times New Roman" w:cs="Times New Roman"/>
-          <w:w w:val="105"/>
-        </w:rPr>
-        <w:t xml:space="preserve"> digital yang </w:t>
-      </w:r>
-      <w:proofErr w:type="spellStart"/>
-      <w:r>
-        <w:rPr>
-          <w:rFonts w:ascii="Times New Roman" w:hAnsi="Times New Roman" w:cs="Times New Roman"/>
-          <w:w w:val="105"/>
-        </w:rPr>
-        <w:t>berdampak</w:t>
-      </w:r>
-      <w:proofErr w:type="spellEnd"/>
-      <w:r>
-        <w:rPr>
-          <w:rFonts w:ascii="Times New Roman" w:hAnsi="Times New Roman" w:cs="Times New Roman"/>
-          <w:w w:val="105"/>
-        </w:rPr>
-        <w:t xml:space="preserve"> dan </w:t>
-      </w:r>
-      <w:proofErr w:type="spellStart"/>
-      <w:r>
-        <w:rPr>
-          <w:rFonts w:ascii="Times New Roman" w:hAnsi="Times New Roman" w:cs="Times New Roman"/>
-          <w:w w:val="105"/>
-        </w:rPr>
-        <w:t>mudah</w:t>
-      </w:r>
-      <w:proofErr w:type="spellEnd"/>
-      <w:r>
-        <w:rPr>
-          <w:rFonts w:ascii="Times New Roman" w:hAnsi="Times New Roman" w:cs="Times New Roman"/>
-          <w:w w:val="105"/>
-        </w:rPr>
-        <w:t xml:space="preserve"> </w:t>
-      </w:r>
-      <w:proofErr w:type="spellStart"/>
-      <w:r>
-        <w:rPr>
-          <w:rFonts w:ascii="Times New Roman" w:hAnsi="Times New Roman" w:cs="Times New Roman"/>
-          <w:w w:val="105"/>
-        </w:rPr>
-        <w:t>diakses</w:t>
-      </w:r>
-      <w:proofErr w:type="spellEnd"/>
-      <w:r>
-        <w:rPr>
-          <w:rFonts w:ascii="Times New Roman" w:hAnsi="Times New Roman" w:cs="Times New Roman"/>
+          <w:rFonts w:ascii="Arial" w:hAnsi="Arial" w:cs="Arial"/>
+        </w:rPr>
+      </w:pPr>
+      <w:r>
+        <w:rPr>
+          <w:rFonts w:ascii="Arial" w:hAnsi="Arial" w:cs="Arial"/>
+          <w:w w:val="105"/>
+        </w:rPr>
+        <w:t>A graduate in Informatics Engineering with a strong passion for developing responsive and user-friendly web interfaces. Experienced in PHP, Laravel, JavaScript, ReactJS, and Tailwind CSS, with solid skills in translating design concepts into functional websites. Proficient in UI/UX tools such as Figma, applying wireframing, prototyping, and usability principles to deliver engaging user experiences. Committed to continuous learning and exploring modern web technologies to create impactful and accessible digital products</w:t>
+      </w:r>
+      <w:r>
+        <w:rPr>
+          <w:rFonts w:ascii="Arial" w:hAnsi="Arial" w:cs="Arial"/>
           <w:w w:val="105"/>
         </w:rPr>
         <w:t>.</w:t>
@@ -1019,7 +334,7 @@
         <w:pStyle w:val="BodyText"/>
         <w:ind w:left="0"/>
         <w:rPr>
-          <w:rFonts w:ascii="Times New Roman" w:hAnsi="Times New Roman" w:cs="Times New Roman"/>
+          <w:rFonts w:ascii="Arial" w:hAnsi="Arial" w:cs="Arial"/>
         </w:rPr>
       </w:pPr>
     </w:p>
@@ -1027,12 +342,12 @@
       <w:pPr>
         <w:pStyle w:val="Heading1"/>
         <w:rPr>
-          <w:rFonts w:ascii="Times New Roman" w:hAnsi="Times New Roman" w:cs="Times New Roman"/>
-        </w:rPr>
-      </w:pPr>
-      <w:r>
-        <w:rPr>
-          <w:rFonts w:ascii="Times New Roman" w:hAnsi="Times New Roman" w:cs="Times New Roman"/>
+          <w:rFonts w:ascii="Arial" w:hAnsi="Arial" w:cs="Arial"/>
+        </w:rPr>
+      </w:pPr>
+      <w:r>
+        <w:rPr>
+          <w:rFonts w:ascii="Arial" w:hAnsi="Arial" w:cs="Arial"/>
           <w:noProof/>
         </w:rPr>
         <mc:AlternateContent>
@@ -1102,7 +417,7 @@
           </mc:Choice>
           <mc:Fallback>
             <w:pict>
-              <v:shape w14:anchorId="45673E56" id="Graphic 2" o:spid="_x0000_s1026" style="position:absolute;margin-left:1in;margin-top:15.85pt;width:451.3pt;height:.1pt;z-index:-251659264;visibility:visible;mso-wrap-style:square;mso-wrap-distance-left:0;mso-wrap-distance-top:0;mso-wrap-distance-right:0;mso-wrap-distance-bottom:0;mso-position-horizontal:absolute;mso-position-horizontal-relative:page;mso-position-vertical:absolute;mso-position-vertical-relative:text;v-text-anchor:top" coordsize="5731510,1270" o:gfxdata="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" path="m,l5731205,e" filled="f" strokeweight=".14039mm">
+              <v:shape w14:anchorId="74902BD3" id="Graphic 2" o:spid="_x0000_s1026" style="position:absolute;margin-left:1in;margin-top:15.85pt;width:451.3pt;height:.1pt;z-index:-251659264;visibility:visible;mso-wrap-style:square;mso-wrap-distance-left:0;mso-wrap-distance-top:0;mso-wrap-distance-right:0;mso-wrap-distance-bottom:0;mso-position-horizontal:absolute;mso-position-horizontal-relative:page;mso-position-vertical:absolute;mso-position-vertical-relative:text;v-text-anchor:top" coordsize="5731510,1270" o:gfxdata="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" path="m,l5731205,e" filled="f" strokeweight=".14039mm">
                 <v:path arrowok="t"/>
                 <w10:wrap type="topAndBottom" anchorx="page"/>
               </v:shape>
@@ -1112,7 +427,7 @@
       </w:r>
       <w:r>
         <w:rPr>
-          <w:rFonts w:ascii="Times New Roman" w:hAnsi="Times New Roman" w:cs="Times New Roman"/>
+          <w:rFonts w:ascii="Arial" w:hAnsi="Arial" w:cs="Arial"/>
           <w:spacing w:val="-2"/>
           <w:w w:val="120"/>
         </w:rPr>
@@ -1127,7 +442,7 @@
         <w:spacing w:before="145" w:line="242" w:lineRule="exact"/>
         <w:ind w:left="23"/>
         <w:rPr>
-          <w:rFonts w:ascii="Times New Roman" w:hAnsi="Times New Roman" w:cs="Times New Roman"/>
+          <w:rFonts w:ascii="Arial" w:hAnsi="Arial" w:cs="Arial"/>
           <w:b/>
           <w:bCs/>
           <w:spacing w:val="-2"/>
@@ -1138,7 +453,7 @@
       <w:proofErr w:type="spellStart"/>
       <w:r>
         <w:rPr>
-          <w:rFonts w:ascii="Times New Roman" w:hAnsi="Times New Roman" w:cs="Times New Roman"/>
+          <w:rFonts w:ascii="Arial" w:hAnsi="Arial" w:cs="Arial"/>
           <w:b/>
           <w:w w:val="115"/>
           <w:sz w:val="20"/>
@@ -1148,7 +463,7 @@
       <w:proofErr w:type="spellEnd"/>
       <w:r>
         <w:rPr>
-          <w:rFonts w:ascii="Times New Roman" w:hAnsi="Times New Roman" w:cs="Times New Roman"/>
+          <w:rFonts w:ascii="Arial" w:hAnsi="Arial" w:cs="Arial"/>
           <w:b/>
           <w:spacing w:val="66"/>
           <w:w w:val="115"/>
@@ -1158,7 +473,7 @@
       </w:r>
       <w:r>
         <w:rPr>
-          <w:rFonts w:ascii="Times New Roman" w:hAnsi="Times New Roman" w:cs="Times New Roman"/>
+          <w:rFonts w:ascii="Arial" w:hAnsi="Arial" w:cs="Arial"/>
           <w:b/>
           <w:w w:val="115"/>
           <w:sz w:val="20"/>
@@ -1167,7 +482,7 @@
       </w:r>
       <w:r>
         <w:rPr>
-          <w:rFonts w:ascii="Times New Roman" w:hAnsi="Times New Roman" w:cs="Times New Roman"/>
+          <w:rFonts w:ascii="Arial" w:hAnsi="Arial" w:cs="Arial"/>
           <w:b/>
           <w:spacing w:val="64"/>
           <w:w w:val="115"/>
@@ -1178,7 +493,7 @@
       <w:proofErr w:type="spellStart"/>
       <w:r>
         <w:rPr>
-          <w:rFonts w:ascii="Times New Roman" w:hAnsi="Times New Roman" w:cs="Times New Roman"/>
+          <w:rFonts w:ascii="Arial" w:hAnsi="Arial" w:cs="Arial"/>
           <w:b/>
           <w:spacing w:val="-2"/>
           <w:w w:val="115"/>
@@ -1189,7 +504,7 @@
       <w:proofErr w:type="spellEnd"/>
       <w:r>
         <w:rPr>
-          <w:rFonts w:ascii="Times New Roman" w:hAnsi="Times New Roman" w:cs="Times New Roman"/>
+          <w:rFonts w:ascii="Arial" w:hAnsi="Arial" w:cs="Arial"/>
           <w:b/>
           <w:sz w:val="20"/>
         </w:rPr>
@@ -1198,7 +513,7 @@
       <w:proofErr w:type="spellStart"/>
       <w:r>
         <w:rPr>
-          <w:rFonts w:ascii="Times New Roman" w:hAnsi="Times New Roman" w:cs="Times New Roman"/>
+          <w:rFonts w:ascii="Arial" w:hAnsi="Arial" w:cs="Arial"/>
           <w:b/>
           <w:bCs/>
           <w:w w:val="115"/>
@@ -1209,7 +524,7 @@
       <w:proofErr w:type="spellEnd"/>
       <w:r>
         <w:rPr>
-          <w:rFonts w:ascii="Times New Roman" w:hAnsi="Times New Roman" w:cs="Times New Roman"/>
+          <w:rFonts w:ascii="Arial" w:hAnsi="Arial" w:cs="Arial"/>
           <w:b/>
           <w:bCs/>
           <w:w w:val="115"/>
@@ -1219,7 +534,7 @@
       </w:r>
       <w:r>
         <w:rPr>
-          <w:rFonts w:ascii="Times New Roman" w:hAnsi="Times New Roman" w:cs="Times New Roman"/>
+          <w:rFonts w:ascii="Arial" w:hAnsi="Arial" w:cs="Arial"/>
           <w:b/>
           <w:bCs/>
           <w:spacing w:val="-5"/>
@@ -1230,7 +545,7 @@
       </w:r>
       <w:r>
         <w:rPr>
-          <w:rFonts w:ascii="Times New Roman" w:hAnsi="Times New Roman" w:cs="Times New Roman"/>
+          <w:rFonts w:ascii="Arial" w:hAnsi="Arial" w:cs="Arial"/>
           <w:b/>
           <w:bCs/>
           <w:spacing w:val="-2"/>
@@ -1248,14 +563,14 @@
         <w:spacing w:line="239" w:lineRule="exact"/>
         <w:ind w:left="23"/>
         <w:rPr>
-          <w:rFonts w:ascii="Times New Roman" w:hAnsi="Times New Roman" w:cs="Times New Roman"/>
+          <w:rFonts w:ascii="Arial" w:hAnsi="Arial" w:cs="Arial"/>
           <w:i/>
           <w:sz w:val="20"/>
         </w:rPr>
       </w:pPr>
       <w:r>
         <w:rPr>
-          <w:rFonts w:ascii="Times New Roman" w:hAnsi="Times New Roman" w:cs="Times New Roman"/>
+          <w:rFonts w:ascii="Arial" w:hAnsi="Arial" w:cs="Arial"/>
           <w:w w:val="105"/>
           <w:sz w:val="20"/>
         </w:rPr>
@@ -1263,7 +578,7 @@
       </w:r>
       <w:r>
         <w:rPr>
-          <w:rFonts w:ascii="Times New Roman" w:hAnsi="Times New Roman" w:cs="Times New Roman"/>
+          <w:rFonts w:ascii="Arial" w:hAnsi="Arial" w:cs="Arial"/>
           <w:spacing w:val="29"/>
           <w:w w:val="105"/>
           <w:sz w:val="20"/>
@@ -1272,7 +587,7 @@
       </w:r>
       <w:r>
         <w:rPr>
-          <w:rFonts w:ascii="Times New Roman" w:hAnsi="Times New Roman" w:cs="Times New Roman"/>
+          <w:rFonts w:ascii="Arial" w:hAnsi="Arial" w:cs="Arial"/>
           <w:w w:val="105"/>
           <w:sz w:val="20"/>
         </w:rPr>
@@ -1280,7 +595,7 @@
       </w:r>
       <w:r>
         <w:rPr>
-          <w:rFonts w:ascii="Times New Roman" w:hAnsi="Times New Roman" w:cs="Times New Roman"/>
+          <w:rFonts w:ascii="Arial" w:hAnsi="Arial" w:cs="Arial"/>
           <w:spacing w:val="29"/>
           <w:w w:val="105"/>
           <w:sz w:val="20"/>
@@ -1289,7 +604,7 @@
       </w:r>
       <w:r>
         <w:rPr>
-          <w:rFonts w:ascii="Times New Roman" w:hAnsi="Times New Roman" w:cs="Times New Roman"/>
+          <w:rFonts w:ascii="Arial" w:hAnsi="Arial" w:cs="Arial"/>
           <w:w w:val="105"/>
           <w:sz w:val="20"/>
         </w:rPr>
@@ -1297,7 +612,7 @@
       </w:r>
       <w:r>
         <w:rPr>
-          <w:rFonts w:ascii="Times New Roman" w:hAnsi="Times New Roman" w:cs="Times New Roman"/>
+          <w:rFonts w:ascii="Arial" w:hAnsi="Arial" w:cs="Arial"/>
           <w:spacing w:val="29"/>
           <w:w w:val="105"/>
           <w:sz w:val="20"/>
@@ -1306,7 +621,7 @@
       </w:r>
       <w:r>
         <w:rPr>
-          <w:rFonts w:ascii="Times New Roman" w:hAnsi="Times New Roman" w:cs="Times New Roman"/>
+          <w:rFonts w:ascii="Arial" w:hAnsi="Arial" w:cs="Arial"/>
           <w:spacing w:val="-2"/>
           <w:w w:val="105"/>
           <w:sz w:val="20"/>
@@ -1315,14 +630,14 @@
       </w:r>
       <w:r>
         <w:rPr>
-          <w:rFonts w:ascii="Times New Roman" w:hAnsi="Times New Roman" w:cs="Times New Roman"/>
+          <w:rFonts w:ascii="Arial" w:hAnsi="Arial" w:cs="Arial"/>
           <w:sz w:val="20"/>
         </w:rPr>
         <w:tab/>
       </w:r>
       <w:r>
         <w:rPr>
-          <w:rFonts w:ascii="Times New Roman" w:hAnsi="Times New Roman" w:cs="Times New Roman"/>
+          <w:rFonts w:ascii="Arial" w:hAnsi="Arial" w:cs="Arial"/>
           <w:b/>
           <w:bCs/>
           <w:iCs/>
@@ -1338,19 +653,19 @@
         <w:spacing w:before="0" w:line="242" w:lineRule="exact"/>
         <w:ind w:left="23"/>
         <w:rPr>
-          <w:rFonts w:ascii="Times New Roman" w:hAnsi="Times New Roman" w:cs="Times New Roman"/>
-        </w:rPr>
-      </w:pPr>
-      <w:r>
-        <w:rPr>
-          <w:rFonts w:ascii="Times New Roman" w:hAnsi="Times New Roman" w:cs="Times New Roman"/>
+          <w:rFonts w:ascii="Arial" w:hAnsi="Arial" w:cs="Arial"/>
+        </w:rPr>
+      </w:pPr>
+      <w:r>
+        <w:rPr>
+          <w:rFonts w:ascii="Arial" w:hAnsi="Arial" w:cs="Arial"/>
           <w:w w:val="115"/>
         </w:rPr>
         <w:t>GPA:</w:t>
       </w:r>
       <w:r>
         <w:rPr>
-          <w:rFonts w:ascii="Times New Roman" w:hAnsi="Times New Roman" w:cs="Times New Roman"/>
+          <w:rFonts w:ascii="Arial" w:hAnsi="Arial" w:cs="Arial"/>
           <w:spacing w:val="33"/>
           <w:w w:val="115"/>
         </w:rPr>
@@ -1358,7 +673,7 @@
       </w:r>
       <w:r>
         <w:rPr>
-          <w:rFonts w:ascii="Times New Roman" w:hAnsi="Times New Roman" w:cs="Times New Roman"/>
+          <w:rFonts w:ascii="Arial" w:hAnsi="Arial" w:cs="Arial"/>
           <w:spacing w:val="-4"/>
           <w:w w:val="115"/>
         </w:rPr>
@@ -1366,7 +681,7 @@
       </w:r>
       <w:r>
         <w:rPr>
-          <w:rFonts w:ascii="Times New Roman" w:hAnsi="Times New Roman" w:cs="Times New Roman"/>
+          <w:rFonts w:ascii="Arial" w:hAnsi="Arial" w:cs="Arial"/>
           <w:spacing w:val="-4"/>
           <w:w w:val="115"/>
         </w:rPr>
@@ -1378,7 +693,7 @@
         <w:pStyle w:val="BodyText"/>
         <w:ind w:left="0"/>
         <w:rPr>
-          <w:rFonts w:ascii="Times New Roman" w:hAnsi="Times New Roman" w:cs="Times New Roman"/>
+          <w:rFonts w:ascii="Arial" w:hAnsi="Arial" w:cs="Arial"/>
         </w:rPr>
       </w:pPr>
     </w:p>
@@ -1386,12 +701,12 @@
       <w:pPr>
         <w:pStyle w:val="Heading1"/>
         <w:rPr>
-          <w:rFonts w:ascii="Times New Roman" w:hAnsi="Times New Roman" w:cs="Times New Roman"/>
-        </w:rPr>
-      </w:pPr>
-      <w:r>
-        <w:rPr>
-          <w:rFonts w:ascii="Times New Roman" w:hAnsi="Times New Roman" w:cs="Times New Roman"/>
+          <w:rFonts w:ascii="Arial" w:hAnsi="Arial" w:cs="Arial"/>
+        </w:rPr>
+      </w:pPr>
+      <w:r>
+        <w:rPr>
+          <w:rFonts w:ascii="Arial" w:hAnsi="Arial" w:cs="Arial"/>
           <w:noProof/>
         </w:rPr>
         <mc:AlternateContent>
@@ -1461,7 +776,7 @@
           </mc:Choice>
           <mc:Fallback>
             <w:pict>
-              <v:shape w14:anchorId="683008BC" id="Graphic 3" o:spid="_x0000_s1026" style="position:absolute;margin-left:1in;margin-top:15.8pt;width:451.3pt;height:.1pt;z-index:251653120;visibility:visible;mso-wrap-style:square;mso-wrap-distance-left:0;mso-wrap-distance-top:0;mso-wrap-distance-right:0;mso-wrap-distance-bottom:0;mso-position-horizontal:absolute;mso-position-horizontal-relative:page;mso-position-vertical:absolute;mso-position-vertical-relative:text;v-text-anchor:top" coordsize="5731510,1270" o:gfxdata="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" path="m,l5731205,e" filled="f" strokeweight=".14039mm">
+              <v:shape w14:anchorId="460558DD" id="Graphic 3" o:spid="_x0000_s1026" style="position:absolute;margin-left:1in;margin-top:15.8pt;width:451.3pt;height:.1pt;z-index:251653120;visibility:visible;mso-wrap-style:square;mso-wrap-distance-left:0;mso-wrap-distance-top:0;mso-wrap-distance-right:0;mso-wrap-distance-bottom:0;mso-position-horizontal:absolute;mso-position-horizontal-relative:page;mso-position-vertical:absolute;mso-position-vertical-relative:text;v-text-anchor:top" coordsize="5731510,1270" o:gfxdata="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" path="m,l5731205,e" filled="f" strokeweight=".14039mm">
                 <v:path arrowok="t"/>
                 <w10:wrap anchorx="page"/>
               </v:shape>
@@ -1471,7 +786,7 @@
       </w:r>
       <w:r>
         <w:rPr>
-          <w:rFonts w:ascii="Times New Roman" w:hAnsi="Times New Roman" w:cs="Times New Roman"/>
+          <w:rFonts w:ascii="Arial" w:hAnsi="Arial" w:cs="Arial"/>
           <w:spacing w:val="-2"/>
           <w:w w:val="115"/>
         </w:rPr>
@@ -1486,13 +801,13 @@
         <w:spacing w:before="240"/>
         <w:ind w:left="23"/>
         <w:rPr>
-          <w:rFonts w:ascii="Times New Roman" w:hAnsi="Times New Roman" w:cs="Times New Roman"/>
-          <w:sz w:val="20"/>
-        </w:rPr>
-      </w:pPr>
-      <w:r>
-        <w:rPr>
-          <w:rFonts w:ascii="Times New Roman" w:hAnsi="Times New Roman" w:cs="Times New Roman"/>
+          <w:rFonts w:ascii="Arial" w:hAnsi="Arial" w:cs="Arial"/>
+          <w:sz w:val="20"/>
+        </w:rPr>
+      </w:pPr>
+      <w:r>
+        <w:rPr>
+          <w:rFonts w:ascii="Arial" w:hAnsi="Arial" w:cs="Arial"/>
           <w:b/>
           <w:w w:val="120"/>
           <w:sz w:val="20"/>
@@ -1501,7 +816,7 @@
       </w:r>
       <w:r>
         <w:rPr>
-          <w:rFonts w:ascii="Times New Roman" w:hAnsi="Times New Roman" w:cs="Times New Roman"/>
+          <w:rFonts w:ascii="Arial" w:hAnsi="Arial" w:cs="Arial"/>
           <w:b/>
           <w:spacing w:val="45"/>
           <w:w w:val="120"/>
@@ -1511,7 +826,7 @@
       </w:r>
       <w:r>
         <w:rPr>
-          <w:rFonts w:ascii="Times New Roman" w:hAnsi="Times New Roman" w:cs="Times New Roman"/>
+          <w:rFonts w:ascii="Arial" w:hAnsi="Arial" w:cs="Arial"/>
           <w:b/>
           <w:w w:val="120"/>
           <w:sz w:val="20"/>
@@ -1520,7 +835,7 @@
       </w:r>
       <w:r>
         <w:rPr>
-          <w:rFonts w:ascii="Times New Roman" w:hAnsi="Times New Roman" w:cs="Times New Roman"/>
+          <w:rFonts w:ascii="Arial" w:hAnsi="Arial" w:cs="Arial"/>
           <w:b/>
           <w:spacing w:val="45"/>
           <w:w w:val="120"/>
@@ -1530,7 +845,7 @@
       </w:r>
       <w:r>
         <w:rPr>
-          <w:rFonts w:ascii="Times New Roman" w:hAnsi="Times New Roman" w:cs="Times New Roman"/>
+          <w:rFonts w:ascii="Arial" w:hAnsi="Arial" w:cs="Arial"/>
           <w:b/>
           <w:w w:val="120"/>
           <w:sz w:val="20"/>
@@ -1539,7 +854,7 @@
       </w:r>
       <w:r>
         <w:rPr>
-          <w:rFonts w:ascii="Times New Roman" w:hAnsi="Times New Roman" w:cs="Times New Roman"/>
+          <w:rFonts w:ascii="Arial" w:hAnsi="Arial" w:cs="Arial"/>
           <w:b/>
           <w:spacing w:val="42"/>
           <w:w w:val="125"/>
@@ -1549,7 +864,7 @@
       </w:r>
       <w:r>
         <w:rPr>
-          <w:rFonts w:ascii="Times New Roman" w:hAnsi="Times New Roman" w:cs="Times New Roman"/>
+          <w:rFonts w:ascii="Arial" w:hAnsi="Arial" w:cs="Arial"/>
           <w:b/>
           <w:w w:val="125"/>
           <w:sz w:val="20"/>
@@ -1558,7 +873,7 @@
       </w:r>
       <w:r>
         <w:rPr>
-          <w:rFonts w:ascii="Times New Roman" w:hAnsi="Times New Roman" w:cs="Times New Roman"/>
+          <w:rFonts w:ascii="Arial" w:hAnsi="Arial" w:cs="Arial"/>
           <w:b/>
           <w:spacing w:val="43"/>
           <w:w w:val="125"/>
@@ -1569,7 +884,7 @@
       <w:proofErr w:type="spellStart"/>
       <w:r>
         <w:rPr>
-          <w:rFonts w:ascii="Times New Roman" w:hAnsi="Times New Roman" w:cs="Times New Roman"/>
+          <w:rFonts w:ascii="Arial" w:hAnsi="Arial" w:cs="Arial"/>
           <w:b/>
           <w:spacing w:val="-2"/>
           <w:w w:val="120"/>
@@ -1580,14 +895,14 @@
       <w:proofErr w:type="spellEnd"/>
       <w:r>
         <w:rPr>
-          <w:rFonts w:ascii="Times New Roman" w:hAnsi="Times New Roman" w:cs="Times New Roman"/>
+          <w:rFonts w:ascii="Arial" w:hAnsi="Arial" w:cs="Arial"/>
           <w:sz w:val="20"/>
         </w:rPr>
         <w:tab/>
       </w:r>
       <w:r>
         <w:rPr>
-          <w:rFonts w:ascii="Times New Roman" w:hAnsi="Times New Roman" w:cs="Times New Roman"/>
+          <w:rFonts w:ascii="Arial" w:hAnsi="Arial" w:cs="Arial"/>
           <w:spacing w:val="-4"/>
           <w:w w:val="120"/>
           <w:sz w:val="20"/>
@@ -1608,13 +923,13 @@
         <w:spacing w:before="0"/>
         <w:ind w:left="221" w:hanging="198"/>
         <w:rPr>
-          <w:rFonts w:ascii="Times New Roman" w:hAnsi="Times New Roman" w:cs="Times New Roman"/>
-          <w:sz w:val="20"/>
-        </w:rPr>
-      </w:pPr>
-      <w:r>
-        <w:rPr>
-          <w:rFonts w:ascii="Times New Roman" w:hAnsi="Times New Roman" w:cs="Times New Roman"/>
+          <w:rFonts w:ascii="Arial" w:hAnsi="Arial" w:cs="Arial"/>
+          <w:sz w:val="20"/>
+        </w:rPr>
+      </w:pPr>
+      <w:r>
+        <w:rPr>
+          <w:rFonts w:ascii="Arial" w:hAnsi="Arial" w:cs="Arial"/>
           <w:w w:val="105"/>
           <w:sz w:val="20"/>
         </w:rPr>
@@ -1622,7 +937,7 @@
       </w:r>
       <w:r>
         <w:rPr>
-          <w:rFonts w:ascii="Times New Roman" w:hAnsi="Times New Roman" w:cs="Times New Roman"/>
+          <w:rFonts w:ascii="Arial" w:hAnsi="Arial" w:cs="Arial"/>
           <w:spacing w:val="8"/>
           <w:w w:val="105"/>
           <w:sz w:val="20"/>
@@ -1631,7 +946,7 @@
       </w:r>
       <w:r>
         <w:rPr>
-          <w:rFonts w:ascii="Times New Roman" w:hAnsi="Times New Roman" w:cs="Times New Roman"/>
+          <w:rFonts w:ascii="Arial" w:hAnsi="Arial" w:cs="Arial"/>
           <w:w w:val="105"/>
           <w:sz w:val="20"/>
         </w:rPr>
@@ -1639,7 +954,7 @@
       </w:r>
       <w:r>
         <w:rPr>
-          <w:rFonts w:ascii="Times New Roman" w:hAnsi="Times New Roman" w:cs="Times New Roman"/>
+          <w:rFonts w:ascii="Arial" w:hAnsi="Arial" w:cs="Arial"/>
           <w:spacing w:val="9"/>
           <w:w w:val="105"/>
           <w:sz w:val="20"/>
@@ -1648,7 +963,7 @@
       </w:r>
       <w:r>
         <w:rPr>
-          <w:rFonts w:ascii="Times New Roman" w:hAnsi="Times New Roman" w:cs="Times New Roman"/>
+          <w:rFonts w:ascii="Arial" w:hAnsi="Arial" w:cs="Arial"/>
           <w:w w:val="105"/>
           <w:sz w:val="20"/>
         </w:rPr>
@@ -1656,7 +971,7 @@
       </w:r>
       <w:r>
         <w:rPr>
-          <w:rFonts w:ascii="Times New Roman" w:hAnsi="Times New Roman" w:cs="Times New Roman"/>
+          <w:rFonts w:ascii="Arial" w:hAnsi="Arial" w:cs="Arial"/>
           <w:spacing w:val="9"/>
           <w:w w:val="105"/>
           <w:sz w:val="20"/>
@@ -1665,7 +980,7 @@
       </w:r>
       <w:r>
         <w:rPr>
-          <w:rFonts w:ascii="Times New Roman" w:hAnsi="Times New Roman" w:cs="Times New Roman"/>
+          <w:rFonts w:ascii="Arial" w:hAnsi="Arial" w:cs="Arial"/>
           <w:w w:val="105"/>
           <w:sz w:val="20"/>
         </w:rPr>
@@ -1673,7 +988,7 @@
       </w:r>
       <w:r>
         <w:rPr>
-          <w:rFonts w:ascii="Times New Roman" w:hAnsi="Times New Roman" w:cs="Times New Roman"/>
+          <w:rFonts w:ascii="Arial" w:hAnsi="Arial" w:cs="Arial"/>
           <w:spacing w:val="9"/>
           <w:w w:val="105"/>
           <w:sz w:val="20"/>
@@ -1682,7 +997,7 @@
       </w:r>
       <w:r>
         <w:rPr>
-          <w:rFonts w:ascii="Times New Roman" w:hAnsi="Times New Roman" w:cs="Times New Roman"/>
+          <w:rFonts w:ascii="Arial" w:hAnsi="Arial" w:cs="Arial"/>
           <w:w w:val="105"/>
           <w:sz w:val="20"/>
         </w:rPr>
@@ -1690,7 +1005,7 @@
       </w:r>
       <w:r>
         <w:rPr>
-          <w:rFonts w:ascii="Times New Roman" w:hAnsi="Times New Roman" w:cs="Times New Roman"/>
+          <w:rFonts w:ascii="Arial" w:hAnsi="Arial" w:cs="Arial"/>
           <w:spacing w:val="9"/>
           <w:w w:val="105"/>
           <w:sz w:val="20"/>
@@ -1699,7 +1014,7 @@
       </w:r>
       <w:r>
         <w:rPr>
-          <w:rFonts w:ascii="Times New Roman" w:hAnsi="Times New Roman" w:cs="Times New Roman"/>
+          <w:rFonts w:ascii="Arial" w:hAnsi="Arial" w:cs="Arial"/>
           <w:w w:val="105"/>
           <w:sz w:val="20"/>
         </w:rPr>
@@ -1707,7 +1022,7 @@
       </w:r>
       <w:r>
         <w:rPr>
-          <w:rFonts w:ascii="Times New Roman" w:hAnsi="Times New Roman" w:cs="Times New Roman"/>
+          <w:rFonts w:ascii="Arial" w:hAnsi="Arial" w:cs="Arial"/>
           <w:spacing w:val="9"/>
           <w:w w:val="105"/>
           <w:sz w:val="20"/>
@@ -1716,7 +1031,7 @@
       </w:r>
       <w:r>
         <w:rPr>
-          <w:rFonts w:ascii="Times New Roman" w:hAnsi="Times New Roman" w:cs="Times New Roman"/>
+          <w:rFonts w:ascii="Arial" w:hAnsi="Arial" w:cs="Arial"/>
           <w:w w:val="105"/>
           <w:sz w:val="20"/>
         </w:rPr>
@@ -1724,7 +1039,7 @@
       </w:r>
       <w:r>
         <w:rPr>
-          <w:rFonts w:ascii="Times New Roman" w:hAnsi="Times New Roman" w:cs="Times New Roman"/>
+          <w:rFonts w:ascii="Arial" w:hAnsi="Arial" w:cs="Arial"/>
           <w:spacing w:val="8"/>
           <w:w w:val="105"/>
           <w:sz w:val="20"/>
@@ -1733,7 +1048,7 @@
       </w:r>
       <w:r>
         <w:rPr>
-          <w:rFonts w:ascii="Times New Roman" w:hAnsi="Times New Roman" w:cs="Times New Roman"/>
+          <w:rFonts w:ascii="Arial" w:hAnsi="Arial" w:cs="Arial"/>
           <w:w w:val="105"/>
           <w:sz w:val="20"/>
         </w:rPr>
@@ -1741,7 +1056,7 @@
       </w:r>
       <w:r>
         <w:rPr>
-          <w:rFonts w:ascii="Times New Roman" w:hAnsi="Times New Roman" w:cs="Times New Roman"/>
+          <w:rFonts w:ascii="Arial" w:hAnsi="Arial" w:cs="Arial"/>
           <w:spacing w:val="9"/>
           <w:w w:val="105"/>
           <w:sz w:val="20"/>
@@ -1750,7 +1065,7 @@
       </w:r>
       <w:r>
         <w:rPr>
-          <w:rFonts w:ascii="Times New Roman" w:hAnsi="Times New Roman" w:cs="Times New Roman"/>
+          <w:rFonts w:ascii="Arial" w:hAnsi="Arial" w:cs="Arial"/>
           <w:w w:val="105"/>
           <w:sz w:val="20"/>
         </w:rPr>
@@ -1758,7 +1073,7 @@
       </w:r>
       <w:r>
         <w:rPr>
-          <w:rFonts w:ascii="Times New Roman" w:hAnsi="Times New Roman" w:cs="Times New Roman"/>
+          <w:rFonts w:ascii="Arial" w:hAnsi="Arial" w:cs="Arial"/>
           <w:spacing w:val="9"/>
           <w:w w:val="105"/>
           <w:sz w:val="20"/>
@@ -1767,7 +1082,7 @@
       </w:r>
       <w:r>
         <w:rPr>
-          <w:rFonts w:ascii="Times New Roman" w:hAnsi="Times New Roman" w:cs="Times New Roman"/>
+          <w:rFonts w:ascii="Arial" w:hAnsi="Arial" w:cs="Arial"/>
           <w:spacing w:val="-2"/>
           <w:w w:val="105"/>
           <w:sz w:val="20"/>
@@ -1787,13 +1102,13 @@
         </w:tabs>
         <w:ind w:left="221" w:hanging="198"/>
         <w:rPr>
-          <w:rFonts w:ascii="Times New Roman" w:hAnsi="Times New Roman" w:cs="Times New Roman"/>
-          <w:sz w:val="20"/>
-        </w:rPr>
-      </w:pPr>
-      <w:r>
-        <w:rPr>
-          <w:rFonts w:ascii="Times New Roman" w:hAnsi="Times New Roman" w:cs="Times New Roman"/>
+          <w:rFonts w:ascii="Arial" w:hAnsi="Arial" w:cs="Arial"/>
+          <w:sz w:val="20"/>
+        </w:rPr>
+      </w:pPr>
+      <w:r>
+        <w:rPr>
+          <w:rFonts w:ascii="Arial" w:hAnsi="Arial" w:cs="Arial"/>
           <w:w w:val="110"/>
           <w:sz w:val="20"/>
         </w:rPr>
@@ -1801,7 +1116,7 @@
       </w:r>
       <w:r>
         <w:rPr>
-          <w:rFonts w:ascii="Times New Roman" w:hAnsi="Times New Roman" w:cs="Times New Roman"/>
+          <w:rFonts w:ascii="Arial" w:hAnsi="Arial" w:cs="Arial"/>
           <w:spacing w:val="18"/>
           <w:w w:val="110"/>
           <w:sz w:val="20"/>
@@ -1810,7 +1125,7 @@
       </w:r>
       <w:r>
         <w:rPr>
-          <w:rFonts w:ascii="Times New Roman" w:hAnsi="Times New Roman" w:cs="Times New Roman"/>
+          <w:rFonts w:ascii="Arial" w:hAnsi="Arial" w:cs="Arial"/>
           <w:w w:val="110"/>
           <w:sz w:val="20"/>
         </w:rPr>
@@ -1818,7 +1133,7 @@
       </w:r>
       <w:r>
         <w:rPr>
-          <w:rFonts w:ascii="Times New Roman" w:hAnsi="Times New Roman" w:cs="Times New Roman"/>
+          <w:rFonts w:ascii="Arial" w:hAnsi="Arial" w:cs="Arial"/>
           <w:spacing w:val="19"/>
           <w:w w:val="110"/>
           <w:sz w:val="20"/>
@@ -1827,7 +1142,7 @@
       </w:r>
       <w:r>
         <w:rPr>
-          <w:rFonts w:ascii="Times New Roman" w:hAnsi="Times New Roman" w:cs="Times New Roman"/>
+          <w:rFonts w:ascii="Arial" w:hAnsi="Arial" w:cs="Arial"/>
           <w:w w:val="110"/>
           <w:sz w:val="20"/>
         </w:rPr>
@@ -1835,7 +1150,7 @@
       </w:r>
       <w:r>
         <w:rPr>
-          <w:rFonts w:ascii="Times New Roman" w:hAnsi="Times New Roman" w:cs="Times New Roman"/>
+          <w:rFonts w:ascii="Arial" w:hAnsi="Arial" w:cs="Arial"/>
           <w:spacing w:val="19"/>
           <w:w w:val="110"/>
           <w:sz w:val="20"/>
@@ -1844,7 +1159,7 @@
       </w:r>
       <w:r>
         <w:rPr>
-          <w:rFonts w:ascii="Times New Roman" w:hAnsi="Times New Roman" w:cs="Times New Roman"/>
+          <w:rFonts w:ascii="Arial" w:hAnsi="Arial" w:cs="Arial"/>
           <w:w w:val="110"/>
           <w:sz w:val="20"/>
         </w:rPr>
@@ -1852,7 +1167,7 @@
       </w:r>
       <w:r>
         <w:rPr>
-          <w:rFonts w:ascii="Times New Roman" w:hAnsi="Times New Roman" w:cs="Times New Roman"/>
+          <w:rFonts w:ascii="Arial" w:hAnsi="Arial" w:cs="Arial"/>
           <w:spacing w:val="19"/>
           <w:w w:val="110"/>
           <w:sz w:val="20"/>
@@ -1861,7 +1176,7 @@
       </w:r>
       <w:r>
         <w:rPr>
-          <w:rFonts w:ascii="Times New Roman" w:hAnsi="Times New Roman" w:cs="Times New Roman"/>
+          <w:rFonts w:ascii="Arial" w:hAnsi="Arial" w:cs="Arial"/>
           <w:w w:val="110"/>
           <w:sz w:val="20"/>
         </w:rPr>
@@ -1869,7 +1184,7 @@
       </w:r>
       <w:r>
         <w:rPr>
-          <w:rFonts w:ascii="Times New Roman" w:hAnsi="Times New Roman" w:cs="Times New Roman"/>
+          <w:rFonts w:ascii="Arial" w:hAnsi="Arial" w:cs="Arial"/>
           <w:spacing w:val="19"/>
           <w:w w:val="110"/>
           <w:sz w:val="20"/>
@@ -1878,7 +1193,7 @@
       </w:r>
       <w:r>
         <w:rPr>
-          <w:rFonts w:ascii="Times New Roman" w:hAnsi="Times New Roman" w:cs="Times New Roman"/>
+          <w:rFonts w:ascii="Arial" w:hAnsi="Arial" w:cs="Arial"/>
           <w:w w:val="110"/>
           <w:sz w:val="20"/>
         </w:rPr>
@@ -1886,7 +1201,7 @@
       </w:r>
       <w:r>
         <w:rPr>
-          <w:rFonts w:ascii="Times New Roman" w:hAnsi="Times New Roman" w:cs="Times New Roman"/>
+          <w:rFonts w:ascii="Arial" w:hAnsi="Arial" w:cs="Arial"/>
           <w:spacing w:val="19"/>
           <w:w w:val="110"/>
           <w:sz w:val="20"/>
@@ -1895,7 +1210,7 @@
       </w:r>
       <w:r>
         <w:rPr>
-          <w:rFonts w:ascii="Times New Roman" w:hAnsi="Times New Roman" w:cs="Times New Roman"/>
+          <w:rFonts w:ascii="Arial" w:hAnsi="Arial" w:cs="Arial"/>
           <w:w w:val="110"/>
           <w:sz w:val="20"/>
         </w:rPr>
@@ -1903,7 +1218,7 @@
       </w:r>
       <w:r>
         <w:rPr>
-          <w:rFonts w:ascii="Times New Roman" w:hAnsi="Times New Roman" w:cs="Times New Roman"/>
+          <w:rFonts w:ascii="Arial" w:hAnsi="Arial" w:cs="Arial"/>
           <w:spacing w:val="19"/>
           <w:w w:val="110"/>
           <w:sz w:val="20"/>
@@ -1912,7 +1227,7 @@
       </w:r>
       <w:r>
         <w:rPr>
-          <w:rFonts w:ascii="Times New Roman" w:hAnsi="Times New Roman" w:cs="Times New Roman"/>
+          <w:rFonts w:ascii="Arial" w:hAnsi="Arial" w:cs="Arial"/>
           <w:w w:val="110"/>
           <w:sz w:val="20"/>
         </w:rPr>
@@ -1920,7 +1235,7 @@
       </w:r>
       <w:r>
         <w:rPr>
-          <w:rFonts w:ascii="Times New Roman" w:hAnsi="Times New Roman" w:cs="Times New Roman"/>
+          <w:rFonts w:ascii="Arial" w:hAnsi="Arial" w:cs="Arial"/>
           <w:spacing w:val="19"/>
           <w:w w:val="110"/>
           <w:sz w:val="20"/>
@@ -1929,7 +1244,7 @@
       </w:r>
       <w:r>
         <w:rPr>
-          <w:rFonts w:ascii="Times New Roman" w:hAnsi="Times New Roman" w:cs="Times New Roman"/>
+          <w:rFonts w:ascii="Arial" w:hAnsi="Arial" w:cs="Arial"/>
           <w:w w:val="110"/>
           <w:sz w:val="20"/>
         </w:rPr>
@@ -1937,7 +1252,7 @@
       </w:r>
       <w:r>
         <w:rPr>
-          <w:rFonts w:ascii="Times New Roman" w:hAnsi="Times New Roman" w:cs="Times New Roman"/>
+          <w:rFonts w:ascii="Arial" w:hAnsi="Arial" w:cs="Arial"/>
           <w:spacing w:val="19"/>
           <w:w w:val="110"/>
           <w:sz w:val="20"/>
@@ -1946,7 +1261,7 @@
       </w:r>
       <w:r>
         <w:rPr>
-          <w:rFonts w:ascii="Times New Roman" w:hAnsi="Times New Roman" w:cs="Times New Roman"/>
+          <w:rFonts w:ascii="Arial" w:hAnsi="Arial" w:cs="Arial"/>
           <w:spacing w:val="-2"/>
           <w:w w:val="110"/>
           <w:sz w:val="20"/>
@@ -1967,13 +1282,13 @@
         <w:spacing w:before="115"/>
         <w:ind w:left="221" w:hanging="198"/>
         <w:rPr>
-          <w:rFonts w:ascii="Times New Roman" w:hAnsi="Times New Roman" w:cs="Times New Roman"/>
-          <w:sz w:val="20"/>
-        </w:rPr>
-      </w:pPr>
-      <w:r>
-        <w:rPr>
-          <w:rFonts w:ascii="Times New Roman" w:hAnsi="Times New Roman" w:cs="Times New Roman"/>
+          <w:rFonts w:ascii="Arial" w:hAnsi="Arial" w:cs="Arial"/>
+          <w:sz w:val="20"/>
+        </w:rPr>
+      </w:pPr>
+      <w:r>
+        <w:rPr>
+          <w:rFonts w:ascii="Arial" w:hAnsi="Arial" w:cs="Arial"/>
           <w:w w:val="105"/>
           <w:sz w:val="20"/>
         </w:rPr>
@@ -1981,7 +1296,7 @@
       </w:r>
       <w:r>
         <w:rPr>
-          <w:rFonts w:ascii="Times New Roman" w:hAnsi="Times New Roman" w:cs="Times New Roman"/>
+          <w:rFonts w:ascii="Arial" w:hAnsi="Arial" w:cs="Arial"/>
           <w:spacing w:val="7"/>
           <w:w w:val="105"/>
           <w:sz w:val="20"/>
@@ -1990,7 +1305,7 @@
       </w:r>
       <w:r>
         <w:rPr>
-          <w:rFonts w:ascii="Times New Roman" w:hAnsi="Times New Roman" w:cs="Times New Roman"/>
+          <w:rFonts w:ascii="Arial" w:hAnsi="Arial" w:cs="Arial"/>
           <w:w w:val="105"/>
           <w:sz w:val="20"/>
         </w:rPr>
@@ -1998,7 +1313,7 @@
       </w:r>
       <w:r>
         <w:rPr>
-          <w:rFonts w:ascii="Times New Roman" w:hAnsi="Times New Roman" w:cs="Times New Roman"/>
+          <w:rFonts w:ascii="Arial" w:hAnsi="Arial" w:cs="Arial"/>
           <w:spacing w:val="7"/>
           <w:w w:val="105"/>
           <w:sz w:val="20"/>
@@ -2007,7 +1322,7 @@
       </w:r>
       <w:r>
         <w:rPr>
-          <w:rFonts w:ascii="Times New Roman" w:hAnsi="Times New Roman" w:cs="Times New Roman"/>
+          <w:rFonts w:ascii="Arial" w:hAnsi="Arial" w:cs="Arial"/>
           <w:w w:val="105"/>
           <w:sz w:val="20"/>
         </w:rPr>
@@ -2015,7 +1330,7 @@
       </w:r>
       <w:r>
         <w:rPr>
-          <w:rFonts w:ascii="Times New Roman" w:hAnsi="Times New Roman" w:cs="Times New Roman"/>
+          <w:rFonts w:ascii="Arial" w:hAnsi="Arial" w:cs="Arial"/>
           <w:spacing w:val="7"/>
           <w:w w:val="105"/>
           <w:sz w:val="20"/>
@@ -2024,7 +1339,7 @@
       </w:r>
       <w:r>
         <w:rPr>
-          <w:rFonts w:ascii="Times New Roman" w:hAnsi="Times New Roman" w:cs="Times New Roman"/>
+          <w:rFonts w:ascii="Arial" w:hAnsi="Arial" w:cs="Arial"/>
           <w:w w:val="105"/>
           <w:sz w:val="20"/>
         </w:rPr>
@@ -2032,7 +1347,7 @@
       </w:r>
       <w:r>
         <w:rPr>
-          <w:rFonts w:ascii="Times New Roman" w:hAnsi="Times New Roman" w:cs="Times New Roman"/>
+          <w:rFonts w:ascii="Arial" w:hAnsi="Arial" w:cs="Arial"/>
           <w:spacing w:val="8"/>
           <w:w w:val="105"/>
           <w:sz w:val="20"/>
@@ -2041,7 +1356,7 @@
       </w:r>
       <w:r>
         <w:rPr>
-          <w:rFonts w:ascii="Times New Roman" w:hAnsi="Times New Roman" w:cs="Times New Roman"/>
+          <w:rFonts w:ascii="Arial" w:hAnsi="Arial" w:cs="Arial"/>
           <w:w w:val="105"/>
           <w:sz w:val="20"/>
         </w:rPr>
@@ -2049,7 +1364,7 @@
       </w:r>
       <w:r>
         <w:rPr>
-          <w:rFonts w:ascii="Times New Roman" w:hAnsi="Times New Roman" w:cs="Times New Roman"/>
+          <w:rFonts w:ascii="Arial" w:hAnsi="Arial" w:cs="Arial"/>
           <w:spacing w:val="7"/>
           <w:w w:val="105"/>
           <w:sz w:val="20"/>
@@ -2058,7 +1373,7 @@
       </w:r>
       <w:r>
         <w:rPr>
-          <w:rFonts w:ascii="Times New Roman" w:hAnsi="Times New Roman" w:cs="Times New Roman"/>
+          <w:rFonts w:ascii="Arial" w:hAnsi="Arial" w:cs="Arial"/>
           <w:w w:val="105"/>
           <w:sz w:val="20"/>
         </w:rPr>
@@ -2066,7 +1381,7 @@
       </w:r>
       <w:r>
         <w:rPr>
-          <w:rFonts w:ascii="Times New Roman" w:hAnsi="Times New Roman" w:cs="Times New Roman"/>
+          <w:rFonts w:ascii="Arial" w:hAnsi="Arial" w:cs="Arial"/>
           <w:spacing w:val="7"/>
           <w:w w:val="105"/>
           <w:sz w:val="20"/>
@@ -2075,7 +1390,7 @@
       </w:r>
       <w:r>
         <w:rPr>
-          <w:rFonts w:ascii="Times New Roman" w:hAnsi="Times New Roman" w:cs="Times New Roman"/>
+          <w:rFonts w:ascii="Arial" w:hAnsi="Arial" w:cs="Arial"/>
           <w:w w:val="105"/>
           <w:sz w:val="20"/>
         </w:rPr>
@@ -2083,7 +1398,7 @@
       </w:r>
       <w:r>
         <w:rPr>
-          <w:rFonts w:ascii="Times New Roman" w:hAnsi="Times New Roman" w:cs="Times New Roman"/>
+          <w:rFonts w:ascii="Arial" w:hAnsi="Arial" w:cs="Arial"/>
           <w:spacing w:val="7"/>
           <w:w w:val="105"/>
           <w:sz w:val="20"/>
@@ -2092,7 +1407,7 @@
       </w:r>
       <w:r>
         <w:rPr>
-          <w:rFonts w:ascii="Times New Roman" w:hAnsi="Times New Roman" w:cs="Times New Roman"/>
+          <w:rFonts w:ascii="Arial" w:hAnsi="Arial" w:cs="Arial"/>
           <w:spacing w:val="-2"/>
           <w:w w:val="105"/>
           <w:sz w:val="20"/>
@@ -2109,7 +1424,7 @@
         <w:spacing w:before="115"/>
         <w:ind w:firstLine="0"/>
         <w:rPr>
-          <w:rFonts w:ascii="Times New Roman" w:hAnsi="Times New Roman" w:cs="Times New Roman"/>
+          <w:rFonts w:ascii="Arial" w:hAnsi="Arial" w:cs="Arial"/>
           <w:sz w:val="20"/>
         </w:rPr>
       </w:pPr>
@@ -2121,13 +1436,13 @@
         </w:tabs>
         <w:ind w:left="23"/>
         <w:rPr>
-          <w:rFonts w:ascii="Times New Roman" w:hAnsi="Times New Roman" w:cs="Times New Roman"/>
-          <w:sz w:val="20"/>
-        </w:rPr>
-      </w:pPr>
-      <w:r>
-        <w:rPr>
-          <w:rFonts w:ascii="Times New Roman" w:hAnsi="Times New Roman" w:cs="Times New Roman"/>
+          <w:rFonts w:ascii="Arial" w:hAnsi="Arial" w:cs="Arial"/>
+          <w:sz w:val="20"/>
+        </w:rPr>
+      </w:pPr>
+      <w:r>
+        <w:rPr>
+          <w:rFonts w:ascii="Arial" w:hAnsi="Arial" w:cs="Arial"/>
           <w:b/>
           <w:w w:val="120"/>
           <w:sz w:val="20"/>
@@ -2136,7 +1451,7 @@
       </w:r>
       <w:r>
         <w:rPr>
-          <w:rFonts w:ascii="Times New Roman" w:hAnsi="Times New Roman" w:cs="Times New Roman"/>
+          <w:rFonts w:ascii="Arial" w:hAnsi="Arial" w:cs="Arial"/>
           <w:b/>
           <w:spacing w:val="34"/>
           <w:w w:val="120"/>
@@ -2146,7 +1461,7 @@
       </w:r>
       <w:r>
         <w:rPr>
-          <w:rFonts w:ascii="Times New Roman" w:hAnsi="Times New Roman" w:cs="Times New Roman"/>
+          <w:rFonts w:ascii="Arial" w:hAnsi="Arial" w:cs="Arial"/>
           <w:b/>
           <w:w w:val="120"/>
           <w:sz w:val="20"/>
@@ -2155,7 +1470,7 @@
       </w:r>
       <w:r>
         <w:rPr>
-          <w:rFonts w:ascii="Times New Roman" w:hAnsi="Times New Roman" w:cs="Times New Roman"/>
+          <w:rFonts w:ascii="Arial" w:hAnsi="Arial" w:cs="Arial"/>
           <w:b/>
           <w:spacing w:val="34"/>
           <w:w w:val="120"/>
@@ -2165,7 +1480,7 @@
       </w:r>
       <w:r>
         <w:rPr>
-          <w:rFonts w:ascii="Times New Roman" w:hAnsi="Times New Roman" w:cs="Times New Roman"/>
+          <w:rFonts w:ascii="Arial" w:hAnsi="Arial" w:cs="Arial"/>
           <w:b/>
           <w:w w:val="120"/>
           <w:sz w:val="20"/>
@@ -2174,7 +1489,7 @@
       </w:r>
       <w:r>
         <w:rPr>
-          <w:rFonts w:ascii="Times New Roman" w:hAnsi="Times New Roman" w:cs="Times New Roman"/>
+          <w:rFonts w:ascii="Arial" w:hAnsi="Arial" w:cs="Arial"/>
           <w:b/>
           <w:spacing w:val="34"/>
           <w:w w:val="120"/>
@@ -2184,7 +1499,7 @@
       </w:r>
       <w:r>
         <w:rPr>
-          <w:rFonts w:ascii="Times New Roman" w:hAnsi="Times New Roman" w:cs="Times New Roman"/>
+          <w:rFonts w:ascii="Arial" w:hAnsi="Arial" w:cs="Arial"/>
           <w:b/>
           <w:w w:val="120"/>
           <w:sz w:val="20"/>
@@ -2194,7 +1509,7 @@
       <w:proofErr w:type="spellStart"/>
       <w:r>
         <w:rPr>
-          <w:rFonts w:ascii="Times New Roman" w:hAnsi="Times New Roman" w:cs="Times New Roman"/>
+          <w:rFonts w:ascii="Arial" w:hAnsi="Arial" w:cs="Arial"/>
           <w:b/>
           <w:w w:val="120"/>
           <w:sz w:val="20"/>
@@ -2204,7 +1519,7 @@
       <w:proofErr w:type="spellEnd"/>
       <w:r>
         <w:rPr>
-          <w:rFonts w:ascii="Times New Roman" w:hAnsi="Times New Roman" w:cs="Times New Roman"/>
+          <w:rFonts w:ascii="Arial" w:hAnsi="Arial" w:cs="Arial"/>
           <w:b/>
           <w:spacing w:val="34"/>
           <w:w w:val="120"/>
@@ -2214,7 +1529,7 @@
       </w:r>
       <w:r>
         <w:rPr>
-          <w:rFonts w:ascii="Times New Roman" w:hAnsi="Times New Roman" w:cs="Times New Roman"/>
+          <w:rFonts w:ascii="Arial" w:hAnsi="Arial" w:cs="Arial"/>
           <w:b/>
           <w:w w:val="120"/>
           <w:sz w:val="20"/>
@@ -2223,7 +1538,7 @@
       </w:r>
       <w:r>
         <w:rPr>
-          <w:rFonts w:ascii="Times New Roman" w:hAnsi="Times New Roman" w:cs="Times New Roman"/>
+          <w:rFonts w:ascii="Arial" w:hAnsi="Arial" w:cs="Arial"/>
           <w:b/>
           <w:spacing w:val="33"/>
           <w:w w:val="120"/>
@@ -2233,7 +1548,7 @@
       </w:r>
       <w:r>
         <w:rPr>
-          <w:rFonts w:ascii="Times New Roman" w:hAnsi="Times New Roman" w:cs="Times New Roman"/>
+          <w:rFonts w:ascii="Arial" w:hAnsi="Arial" w:cs="Arial"/>
           <w:b/>
           <w:w w:val="120"/>
           <w:sz w:val="20"/>
@@ -2242,7 +1557,7 @@
       </w:r>
       <w:r>
         <w:rPr>
-          <w:rFonts w:ascii="Times New Roman" w:hAnsi="Times New Roman" w:cs="Times New Roman"/>
+          <w:rFonts w:ascii="Arial" w:hAnsi="Arial" w:cs="Arial"/>
           <w:b/>
           <w:spacing w:val="35"/>
           <w:w w:val="120"/>
@@ -2252,7 +1567,7 @@
       </w:r>
       <w:r>
         <w:rPr>
-          <w:rFonts w:ascii="Times New Roman" w:hAnsi="Times New Roman" w:cs="Times New Roman"/>
+          <w:rFonts w:ascii="Arial" w:hAnsi="Arial" w:cs="Arial"/>
           <w:b/>
           <w:w w:val="120"/>
           <w:sz w:val="20"/>
@@ -2261,7 +1576,7 @@
       </w:r>
       <w:r>
         <w:rPr>
-          <w:rFonts w:ascii="Times New Roman" w:hAnsi="Times New Roman" w:cs="Times New Roman"/>
+          <w:rFonts w:ascii="Arial" w:hAnsi="Arial" w:cs="Arial"/>
           <w:b/>
           <w:spacing w:val="34"/>
           <w:w w:val="120"/>
@@ -2272,7 +1587,7 @@
       <w:proofErr w:type="spellStart"/>
       <w:r>
         <w:rPr>
-          <w:rFonts w:ascii="Times New Roman" w:hAnsi="Times New Roman" w:cs="Times New Roman"/>
+          <w:rFonts w:ascii="Arial" w:hAnsi="Arial" w:cs="Arial"/>
           <w:b/>
           <w:spacing w:val="-2"/>
           <w:w w:val="120"/>
@@ -2283,14 +1598,14 @@
       <w:proofErr w:type="spellEnd"/>
       <w:r>
         <w:rPr>
-          <w:rFonts w:ascii="Times New Roman" w:hAnsi="Times New Roman" w:cs="Times New Roman"/>
+          <w:rFonts w:ascii="Arial" w:hAnsi="Arial" w:cs="Arial"/>
           <w:sz w:val="20"/>
         </w:rPr>
         <w:tab/>
       </w:r>
       <w:r>
         <w:rPr>
-          <w:rFonts w:ascii="Times New Roman" w:hAnsi="Times New Roman" w:cs="Times New Roman"/>
+          <w:rFonts w:ascii="Arial" w:hAnsi="Arial" w:cs="Arial"/>
           <w:spacing w:val="-4"/>
           <w:w w:val="120"/>
           <w:sz w:val="20"/>
@@ -2311,13 +1626,13 @@
         <w:spacing w:before="0"/>
         <w:ind w:left="221" w:hanging="198"/>
         <w:rPr>
-          <w:rFonts w:ascii="Times New Roman" w:hAnsi="Times New Roman" w:cs="Times New Roman"/>
-          <w:sz w:val="20"/>
-        </w:rPr>
-      </w:pPr>
-      <w:r>
-        <w:rPr>
-          <w:rFonts w:ascii="Times New Roman" w:hAnsi="Times New Roman" w:cs="Times New Roman"/>
+          <w:rFonts w:ascii="Arial" w:hAnsi="Arial" w:cs="Arial"/>
+          <w:sz w:val="20"/>
+        </w:rPr>
+      </w:pPr>
+      <w:r>
+        <w:rPr>
+          <w:rFonts w:ascii="Arial" w:hAnsi="Arial" w:cs="Arial"/>
           <w:w w:val="105"/>
           <w:sz w:val="20"/>
         </w:rPr>
@@ -2325,7 +1640,7 @@
       </w:r>
       <w:r>
         <w:rPr>
-          <w:rFonts w:ascii="Times New Roman" w:hAnsi="Times New Roman" w:cs="Times New Roman"/>
+          <w:rFonts w:ascii="Arial" w:hAnsi="Arial" w:cs="Arial"/>
           <w:spacing w:val="25"/>
           <w:w w:val="105"/>
           <w:sz w:val="20"/>
@@ -2334,7 +1649,7 @@
       </w:r>
       <w:r>
         <w:rPr>
-          <w:rFonts w:ascii="Times New Roman" w:hAnsi="Times New Roman" w:cs="Times New Roman"/>
+          <w:rFonts w:ascii="Arial" w:hAnsi="Arial" w:cs="Arial"/>
           <w:w w:val="105"/>
           <w:sz w:val="20"/>
         </w:rPr>
@@ -2342,7 +1657,7 @@
       </w:r>
       <w:r>
         <w:rPr>
-          <w:rFonts w:ascii="Times New Roman" w:hAnsi="Times New Roman" w:cs="Times New Roman"/>
+          <w:rFonts w:ascii="Arial" w:hAnsi="Arial" w:cs="Arial"/>
           <w:spacing w:val="26"/>
           <w:w w:val="105"/>
           <w:sz w:val="20"/>
@@ -2351,7 +1666,7 @@
       </w:r>
       <w:r>
         <w:rPr>
-          <w:rFonts w:ascii="Times New Roman" w:hAnsi="Times New Roman" w:cs="Times New Roman"/>
+          <w:rFonts w:ascii="Arial" w:hAnsi="Arial" w:cs="Arial"/>
           <w:w w:val="105"/>
           <w:sz w:val="20"/>
         </w:rPr>
@@ -2359,7 +1674,7 @@
       </w:r>
       <w:r>
         <w:rPr>
-          <w:rFonts w:ascii="Times New Roman" w:hAnsi="Times New Roman" w:cs="Times New Roman"/>
+          <w:rFonts w:ascii="Arial" w:hAnsi="Arial" w:cs="Arial"/>
           <w:spacing w:val="26"/>
           <w:w w:val="105"/>
           <w:sz w:val="20"/>
@@ -2368,7 +1683,7 @@
       </w:r>
       <w:r>
         <w:rPr>
-          <w:rFonts w:ascii="Times New Roman" w:hAnsi="Times New Roman" w:cs="Times New Roman"/>
+          <w:rFonts w:ascii="Arial" w:hAnsi="Arial" w:cs="Arial"/>
           <w:w w:val="105"/>
           <w:sz w:val="20"/>
         </w:rPr>
@@ -2376,7 +1691,7 @@
       </w:r>
       <w:r>
         <w:rPr>
-          <w:rFonts w:ascii="Times New Roman" w:hAnsi="Times New Roman" w:cs="Times New Roman"/>
+          <w:rFonts w:ascii="Arial" w:hAnsi="Arial" w:cs="Arial"/>
           <w:spacing w:val="26"/>
           <w:w w:val="105"/>
           <w:sz w:val="20"/>
@@ -2385,7 +1700,7 @@
       </w:r>
       <w:r>
         <w:rPr>
-          <w:rFonts w:ascii="Times New Roman" w:hAnsi="Times New Roman" w:cs="Times New Roman"/>
+          <w:rFonts w:ascii="Arial" w:hAnsi="Arial" w:cs="Arial"/>
           <w:w w:val="105"/>
           <w:sz w:val="20"/>
         </w:rPr>
@@ -2393,7 +1708,7 @@
       </w:r>
       <w:r>
         <w:rPr>
-          <w:rFonts w:ascii="Times New Roman" w:hAnsi="Times New Roman" w:cs="Times New Roman"/>
+          <w:rFonts w:ascii="Arial" w:hAnsi="Arial" w:cs="Arial"/>
           <w:spacing w:val="25"/>
           <w:w w:val="105"/>
           <w:sz w:val="20"/>
@@ -2402,7 +1717,7 @@
       </w:r>
       <w:r>
         <w:rPr>
-          <w:rFonts w:ascii="Times New Roman" w:hAnsi="Times New Roman" w:cs="Times New Roman"/>
+          <w:rFonts w:ascii="Arial" w:hAnsi="Arial" w:cs="Arial"/>
           <w:w w:val="105"/>
           <w:sz w:val="20"/>
         </w:rPr>
@@ -2410,7 +1725,7 @@
       </w:r>
       <w:r>
         <w:rPr>
-          <w:rFonts w:ascii="Times New Roman" w:hAnsi="Times New Roman" w:cs="Times New Roman"/>
+          <w:rFonts w:ascii="Arial" w:hAnsi="Arial" w:cs="Arial"/>
           <w:spacing w:val="26"/>
           <w:w w:val="105"/>
           <w:sz w:val="20"/>
@@ -2419,7 +1734,7 @@
       </w:r>
       <w:r>
         <w:rPr>
-          <w:rFonts w:ascii="Times New Roman" w:hAnsi="Times New Roman" w:cs="Times New Roman"/>
+          <w:rFonts w:ascii="Arial" w:hAnsi="Arial" w:cs="Arial"/>
           <w:w w:val="105"/>
           <w:sz w:val="20"/>
         </w:rPr>
@@ -2427,7 +1742,7 @@
       </w:r>
       <w:r>
         <w:rPr>
-          <w:rFonts w:ascii="Times New Roman" w:hAnsi="Times New Roman" w:cs="Times New Roman"/>
+          <w:rFonts w:ascii="Arial" w:hAnsi="Arial" w:cs="Arial"/>
           <w:spacing w:val="26"/>
           <w:w w:val="105"/>
           <w:sz w:val="20"/>
@@ -2436,7 +1751,7 @@
       </w:r>
       <w:r>
         <w:rPr>
-          <w:rFonts w:ascii="Times New Roman" w:hAnsi="Times New Roman" w:cs="Times New Roman"/>
+          <w:rFonts w:ascii="Arial" w:hAnsi="Arial" w:cs="Arial"/>
           <w:w w:val="105"/>
           <w:sz w:val="20"/>
         </w:rPr>
@@ -2444,7 +1759,7 @@
       </w:r>
       <w:r>
         <w:rPr>
-          <w:rFonts w:ascii="Times New Roman" w:hAnsi="Times New Roman" w:cs="Times New Roman"/>
+          <w:rFonts w:ascii="Arial" w:hAnsi="Arial" w:cs="Arial"/>
           <w:spacing w:val="26"/>
           <w:w w:val="105"/>
           <w:sz w:val="20"/>
@@ -2453,7 +1768,7 @@
       </w:r>
       <w:r>
         <w:rPr>
-          <w:rFonts w:ascii="Times New Roman" w:hAnsi="Times New Roman" w:cs="Times New Roman"/>
+          <w:rFonts w:ascii="Arial" w:hAnsi="Arial" w:cs="Arial"/>
           <w:w w:val="105"/>
           <w:sz w:val="20"/>
         </w:rPr>
@@ -2461,7 +1776,7 @@
       </w:r>
       <w:r>
         <w:rPr>
-          <w:rFonts w:ascii="Times New Roman" w:hAnsi="Times New Roman" w:cs="Times New Roman"/>
+          <w:rFonts w:ascii="Arial" w:hAnsi="Arial" w:cs="Arial"/>
           <w:spacing w:val="26"/>
           <w:w w:val="105"/>
           <w:sz w:val="20"/>
@@ -2470,7 +1785,7 @@
       </w:r>
       <w:r>
         <w:rPr>
-          <w:rFonts w:ascii="Times New Roman" w:hAnsi="Times New Roman" w:cs="Times New Roman"/>
+          <w:rFonts w:ascii="Arial" w:hAnsi="Arial" w:cs="Arial"/>
           <w:spacing w:val="-2"/>
           <w:w w:val="105"/>
           <w:sz w:val="20"/>
@@ -2491,13 +1806,13 @@
         <w:spacing w:before="115"/>
         <w:ind w:left="221" w:hanging="198"/>
         <w:rPr>
-          <w:rFonts w:ascii="Times New Roman" w:hAnsi="Times New Roman" w:cs="Times New Roman"/>
-          <w:sz w:val="20"/>
-        </w:rPr>
-      </w:pPr>
-      <w:r>
-        <w:rPr>
-          <w:rFonts w:ascii="Times New Roman" w:hAnsi="Times New Roman" w:cs="Times New Roman"/>
+          <w:rFonts w:ascii="Arial" w:hAnsi="Arial" w:cs="Arial"/>
+          <w:sz w:val="20"/>
+        </w:rPr>
+      </w:pPr>
+      <w:r>
+        <w:rPr>
+          <w:rFonts w:ascii="Arial" w:hAnsi="Arial" w:cs="Arial"/>
           <w:w w:val="105"/>
           <w:sz w:val="20"/>
         </w:rPr>
@@ -2505,7 +1820,7 @@
       </w:r>
       <w:r>
         <w:rPr>
-          <w:rFonts w:ascii="Times New Roman" w:hAnsi="Times New Roman" w:cs="Times New Roman"/>
+          <w:rFonts w:ascii="Arial" w:hAnsi="Arial" w:cs="Arial"/>
           <w:spacing w:val="9"/>
           <w:w w:val="105"/>
           <w:sz w:val="20"/>
@@ -2514,7 +1829,7 @@
       </w:r>
       <w:r>
         <w:rPr>
-          <w:rFonts w:ascii="Times New Roman" w:hAnsi="Times New Roman" w:cs="Times New Roman"/>
+          <w:rFonts w:ascii="Arial" w:hAnsi="Arial" w:cs="Arial"/>
           <w:w w:val="105"/>
           <w:sz w:val="20"/>
         </w:rPr>
@@ -2522,7 +1837,7 @@
       </w:r>
       <w:r>
         <w:rPr>
-          <w:rFonts w:ascii="Times New Roman" w:hAnsi="Times New Roman" w:cs="Times New Roman"/>
+          <w:rFonts w:ascii="Arial" w:hAnsi="Arial" w:cs="Arial"/>
           <w:spacing w:val="9"/>
           <w:w w:val="105"/>
           <w:sz w:val="20"/>
@@ -2531,7 +1846,7 @@
       </w:r>
       <w:r>
         <w:rPr>
-          <w:rFonts w:ascii="Times New Roman" w:hAnsi="Times New Roman" w:cs="Times New Roman"/>
+          <w:rFonts w:ascii="Arial" w:hAnsi="Arial" w:cs="Arial"/>
           <w:w w:val="105"/>
           <w:sz w:val="20"/>
         </w:rPr>
@@ -2539,7 +1854,7 @@
       </w:r>
       <w:r>
         <w:rPr>
-          <w:rFonts w:ascii="Times New Roman" w:hAnsi="Times New Roman" w:cs="Times New Roman"/>
+          <w:rFonts w:ascii="Arial" w:hAnsi="Arial" w:cs="Arial"/>
           <w:spacing w:val="9"/>
           <w:w w:val="105"/>
           <w:sz w:val="20"/>
@@ -2548,7 +1863,7 @@
       </w:r>
       <w:r>
         <w:rPr>
-          <w:rFonts w:ascii="Times New Roman" w:hAnsi="Times New Roman" w:cs="Times New Roman"/>
+          <w:rFonts w:ascii="Arial" w:hAnsi="Arial" w:cs="Arial"/>
           <w:w w:val="105"/>
           <w:sz w:val="20"/>
         </w:rPr>
@@ -2556,7 +1871,7 @@
       </w:r>
       <w:r>
         <w:rPr>
-          <w:rFonts w:ascii="Times New Roman" w:hAnsi="Times New Roman" w:cs="Times New Roman"/>
+          <w:rFonts w:ascii="Arial" w:hAnsi="Arial" w:cs="Arial"/>
           <w:spacing w:val="10"/>
           <w:w w:val="105"/>
           <w:sz w:val="20"/>
@@ -2565,7 +1880,7 @@
       </w:r>
       <w:r>
         <w:rPr>
-          <w:rFonts w:ascii="Times New Roman" w:hAnsi="Times New Roman" w:cs="Times New Roman"/>
+          <w:rFonts w:ascii="Arial" w:hAnsi="Arial" w:cs="Arial"/>
           <w:w w:val="105"/>
           <w:sz w:val="20"/>
         </w:rPr>
@@ -2573,7 +1888,7 @@
       </w:r>
       <w:r>
         <w:rPr>
-          <w:rFonts w:ascii="Times New Roman" w:hAnsi="Times New Roman" w:cs="Times New Roman"/>
+          <w:rFonts w:ascii="Arial" w:hAnsi="Arial" w:cs="Arial"/>
           <w:spacing w:val="9"/>
           <w:w w:val="105"/>
           <w:sz w:val="20"/>
@@ -2582,7 +1897,7 @@
       </w:r>
       <w:r>
         <w:rPr>
-          <w:rFonts w:ascii="Times New Roman" w:hAnsi="Times New Roman" w:cs="Times New Roman"/>
+          <w:rFonts w:ascii="Arial" w:hAnsi="Arial" w:cs="Arial"/>
           <w:w w:val="105"/>
           <w:sz w:val="20"/>
         </w:rPr>
@@ -2590,7 +1905,7 @@
       </w:r>
       <w:r>
         <w:rPr>
-          <w:rFonts w:ascii="Times New Roman" w:hAnsi="Times New Roman" w:cs="Times New Roman"/>
+          <w:rFonts w:ascii="Arial" w:hAnsi="Arial" w:cs="Arial"/>
           <w:spacing w:val="9"/>
           <w:w w:val="105"/>
           <w:sz w:val="20"/>
@@ -2599,7 +1914,7 @@
       </w:r>
       <w:r>
         <w:rPr>
-          <w:rFonts w:ascii="Times New Roman" w:hAnsi="Times New Roman" w:cs="Times New Roman"/>
+          <w:rFonts w:ascii="Arial" w:hAnsi="Arial" w:cs="Arial"/>
           <w:w w:val="105"/>
           <w:sz w:val="20"/>
         </w:rPr>
@@ -2607,7 +1922,7 @@
       </w:r>
       <w:r>
         <w:rPr>
-          <w:rFonts w:ascii="Times New Roman" w:hAnsi="Times New Roman" w:cs="Times New Roman"/>
+          <w:rFonts w:ascii="Arial" w:hAnsi="Arial" w:cs="Arial"/>
           <w:spacing w:val="10"/>
           <w:w w:val="105"/>
           <w:sz w:val="20"/>
@@ -2616,7 +1931,7 @@
       </w:r>
       <w:r>
         <w:rPr>
-          <w:rFonts w:ascii="Times New Roman" w:hAnsi="Times New Roman" w:cs="Times New Roman"/>
+          <w:rFonts w:ascii="Arial" w:hAnsi="Arial" w:cs="Arial"/>
           <w:w w:val="105"/>
           <w:sz w:val="20"/>
         </w:rPr>
@@ -2624,7 +1939,7 @@
       </w:r>
       <w:r>
         <w:rPr>
-          <w:rFonts w:ascii="Times New Roman" w:hAnsi="Times New Roman" w:cs="Times New Roman"/>
+          <w:rFonts w:ascii="Arial" w:hAnsi="Arial" w:cs="Arial"/>
           <w:spacing w:val="9"/>
           <w:w w:val="105"/>
           <w:sz w:val="20"/>
@@ -2633,7 +1948,7 @@
       </w:r>
       <w:r>
         <w:rPr>
-          <w:rFonts w:ascii="Times New Roman" w:hAnsi="Times New Roman" w:cs="Times New Roman"/>
+          <w:rFonts w:ascii="Arial" w:hAnsi="Arial" w:cs="Arial"/>
           <w:w w:val="105"/>
           <w:sz w:val="20"/>
         </w:rPr>
@@ -2641,7 +1956,7 @@
       </w:r>
       <w:r>
         <w:rPr>
-          <w:rFonts w:ascii="Times New Roman" w:hAnsi="Times New Roman" w:cs="Times New Roman"/>
+          <w:rFonts w:ascii="Arial" w:hAnsi="Arial" w:cs="Arial"/>
           <w:spacing w:val="9"/>
           <w:w w:val="105"/>
           <w:sz w:val="20"/>
@@ -2650,7 +1965,7 @@
       </w:r>
       <w:r>
         <w:rPr>
-          <w:rFonts w:ascii="Times New Roman" w:hAnsi="Times New Roman" w:cs="Times New Roman"/>
+          <w:rFonts w:ascii="Arial" w:hAnsi="Arial" w:cs="Arial"/>
           <w:spacing w:val="-2"/>
           <w:w w:val="105"/>
           <w:sz w:val="20"/>
@@ -2670,13 +1985,13 @@
         </w:tabs>
         <w:ind w:left="221" w:hanging="198"/>
         <w:rPr>
-          <w:rFonts w:ascii="Times New Roman" w:hAnsi="Times New Roman" w:cs="Times New Roman"/>
-          <w:sz w:val="20"/>
-        </w:rPr>
-      </w:pPr>
-      <w:r>
-        <w:rPr>
-          <w:rFonts w:ascii="Times New Roman" w:hAnsi="Times New Roman" w:cs="Times New Roman"/>
+          <w:rFonts w:ascii="Arial" w:hAnsi="Arial" w:cs="Arial"/>
+          <w:sz w:val="20"/>
+        </w:rPr>
+      </w:pPr>
+      <w:r>
+        <w:rPr>
+          <w:rFonts w:ascii="Arial" w:hAnsi="Arial" w:cs="Arial"/>
           <w:w w:val="105"/>
           <w:sz w:val="20"/>
         </w:rPr>
@@ -2684,7 +1999,7 @@
       </w:r>
       <w:r>
         <w:rPr>
-          <w:rFonts w:ascii="Times New Roman" w:hAnsi="Times New Roman" w:cs="Times New Roman"/>
+          <w:rFonts w:ascii="Arial" w:hAnsi="Arial" w:cs="Arial"/>
           <w:spacing w:val="11"/>
           <w:w w:val="105"/>
           <w:sz w:val="20"/>
@@ -2693,7 +2008,7 @@
       </w:r>
       <w:r>
         <w:rPr>
-          <w:rFonts w:ascii="Times New Roman" w:hAnsi="Times New Roman" w:cs="Times New Roman"/>
+          <w:rFonts w:ascii="Arial" w:hAnsi="Arial" w:cs="Arial"/>
           <w:w w:val="105"/>
           <w:sz w:val="20"/>
         </w:rPr>
@@ -2701,7 +2016,7 @@
       </w:r>
       <w:r>
         <w:rPr>
-          <w:rFonts w:ascii="Times New Roman" w:hAnsi="Times New Roman" w:cs="Times New Roman"/>
+          <w:rFonts w:ascii="Arial" w:hAnsi="Arial" w:cs="Arial"/>
           <w:spacing w:val="11"/>
           <w:w w:val="105"/>
           <w:sz w:val="20"/>
@@ -2710,7 +2025,7 @@
       </w:r>
       <w:r>
         <w:rPr>
-          <w:rFonts w:ascii="Times New Roman" w:hAnsi="Times New Roman" w:cs="Times New Roman"/>
+          <w:rFonts w:ascii="Arial" w:hAnsi="Arial" w:cs="Arial"/>
           <w:w w:val="105"/>
           <w:sz w:val="20"/>
         </w:rPr>
@@ -2718,7 +2033,7 @@
       </w:r>
       <w:r>
         <w:rPr>
-          <w:rFonts w:ascii="Times New Roman" w:hAnsi="Times New Roman" w:cs="Times New Roman"/>
+          <w:rFonts w:ascii="Arial" w:hAnsi="Arial" w:cs="Arial"/>
           <w:spacing w:val="11"/>
           <w:w w:val="105"/>
           <w:sz w:val="20"/>
@@ -2727,7 +2042,7 @@
       </w:r>
       <w:r>
         <w:rPr>
-          <w:rFonts w:ascii="Times New Roman" w:hAnsi="Times New Roman" w:cs="Times New Roman"/>
+          <w:rFonts w:ascii="Arial" w:hAnsi="Arial" w:cs="Arial"/>
           <w:w w:val="105"/>
           <w:sz w:val="20"/>
         </w:rPr>
@@ -2735,7 +2050,7 @@
       </w:r>
       <w:r>
         <w:rPr>
-          <w:rFonts w:ascii="Times New Roman" w:hAnsi="Times New Roman" w:cs="Times New Roman"/>
+          <w:rFonts w:ascii="Arial" w:hAnsi="Arial" w:cs="Arial"/>
           <w:spacing w:val="11"/>
           <w:w w:val="105"/>
           <w:sz w:val="20"/>
@@ -2744,7 +2059,7 @@
       </w:r>
       <w:r>
         <w:rPr>
-          <w:rFonts w:ascii="Times New Roman" w:hAnsi="Times New Roman" w:cs="Times New Roman"/>
+          <w:rFonts w:ascii="Arial" w:hAnsi="Arial" w:cs="Arial"/>
           <w:w w:val="105"/>
           <w:sz w:val="20"/>
         </w:rPr>
@@ -2752,7 +2067,7 @@
       </w:r>
       <w:r>
         <w:rPr>
-          <w:rFonts w:ascii="Times New Roman" w:hAnsi="Times New Roman" w:cs="Times New Roman"/>
+          <w:rFonts w:ascii="Arial" w:hAnsi="Arial" w:cs="Arial"/>
           <w:spacing w:val="11"/>
           <w:w w:val="105"/>
           <w:sz w:val="20"/>
@@ -2761,7 +2076,7 @@
       </w:r>
       <w:r>
         <w:rPr>
-          <w:rFonts w:ascii="Times New Roman" w:hAnsi="Times New Roman" w:cs="Times New Roman"/>
+          <w:rFonts w:ascii="Arial" w:hAnsi="Arial" w:cs="Arial"/>
           <w:w w:val="105"/>
           <w:sz w:val="20"/>
         </w:rPr>
@@ -2769,7 +2084,7 @@
       </w:r>
       <w:r>
         <w:rPr>
-          <w:rFonts w:ascii="Times New Roman" w:hAnsi="Times New Roman" w:cs="Times New Roman"/>
+          <w:rFonts w:ascii="Arial" w:hAnsi="Arial" w:cs="Arial"/>
           <w:spacing w:val="12"/>
           <w:w w:val="105"/>
           <w:sz w:val="20"/>
@@ -2778,7 +2093,7 @@
       </w:r>
       <w:r>
         <w:rPr>
-          <w:rFonts w:ascii="Times New Roman" w:hAnsi="Times New Roman" w:cs="Times New Roman"/>
+          <w:rFonts w:ascii="Arial" w:hAnsi="Arial" w:cs="Arial"/>
           <w:w w:val="105"/>
           <w:sz w:val="20"/>
         </w:rPr>
@@ -2786,7 +2101,7 @@
       </w:r>
       <w:r>
         <w:rPr>
-          <w:rFonts w:ascii="Times New Roman" w:hAnsi="Times New Roman" w:cs="Times New Roman"/>
+          <w:rFonts w:ascii="Arial" w:hAnsi="Arial" w:cs="Arial"/>
           <w:spacing w:val="11"/>
           <w:w w:val="105"/>
           <w:sz w:val="20"/>
@@ -2795,7 +2110,7 @@
       </w:r>
       <w:r>
         <w:rPr>
-          <w:rFonts w:ascii="Times New Roman" w:hAnsi="Times New Roman" w:cs="Times New Roman"/>
+          <w:rFonts w:ascii="Arial" w:hAnsi="Arial" w:cs="Arial"/>
           <w:w w:val="105"/>
           <w:sz w:val="20"/>
         </w:rPr>
@@ -2803,7 +2118,7 @@
       </w:r>
       <w:r>
         <w:rPr>
-          <w:rFonts w:ascii="Times New Roman" w:hAnsi="Times New Roman" w:cs="Times New Roman"/>
+          <w:rFonts w:ascii="Arial" w:hAnsi="Arial" w:cs="Arial"/>
           <w:spacing w:val="11"/>
           <w:w w:val="105"/>
           <w:sz w:val="20"/>
@@ -2812,7 +2127,7 @@
       </w:r>
       <w:r>
         <w:rPr>
-          <w:rFonts w:ascii="Times New Roman" w:hAnsi="Times New Roman" w:cs="Times New Roman"/>
+          <w:rFonts w:ascii="Arial" w:hAnsi="Arial" w:cs="Arial"/>
           <w:spacing w:val="-2"/>
           <w:w w:val="105"/>
           <w:sz w:val="20"/>
@@ -2827,7 +2142,7 @@
         </w:tabs>
         <w:ind w:left="23"/>
         <w:rPr>
-          <w:rFonts w:ascii="Times New Roman" w:hAnsi="Times New Roman" w:cs="Times New Roman"/>
+          <w:rFonts w:ascii="Arial" w:hAnsi="Arial" w:cs="Arial"/>
           <w:sz w:val="20"/>
         </w:rPr>
       </w:pPr>
@@ -2839,31 +2154,22 @@
         </w:tabs>
         <w:ind w:left="23"/>
         <w:rPr>
-          <w:rFonts w:ascii="Times New Roman" w:hAnsi="Times New Roman" w:cs="Times New Roman"/>
-          <w:sz w:val="20"/>
-        </w:rPr>
-      </w:pPr>
-      <w:r>
-        <w:rPr>
-          <w:rFonts w:ascii="Times New Roman" w:hAnsi="Times New Roman" w:cs="Times New Roman"/>
+          <w:rFonts w:ascii="Arial" w:hAnsi="Arial" w:cs="Arial"/>
+          <w:sz w:val="20"/>
+        </w:rPr>
+      </w:pPr>
+      <w:r>
+        <w:rPr>
+          <w:rFonts w:ascii="Arial" w:hAnsi="Arial" w:cs="Arial"/>
           <w:b/>
           <w:w w:val="120"/>
           <w:sz w:val="20"/>
         </w:rPr>
-        <w:t>W</w:t>
-      </w:r>
-      <w:r>
-        <w:rPr>
-          <w:rFonts w:ascii="Times New Roman" w:hAnsi="Times New Roman" w:cs="Times New Roman"/>
-          <w:b/>
-          <w:w w:val="120"/>
-          <w:sz w:val="20"/>
-        </w:rPr>
-        <w:t>eb</w:t>
-      </w:r>
-      <w:r>
-        <w:rPr>
-          <w:rFonts w:ascii="Times New Roman" w:hAnsi="Times New Roman" w:cs="Times New Roman"/>
+        <w:t>Web</w:t>
+      </w:r>
+      <w:r>
+        <w:rPr>
+          <w:rFonts w:ascii="Arial" w:hAnsi="Arial" w:cs="Arial"/>
           <w:b/>
           <w:spacing w:val="34"/>
           <w:w w:val="120"/>
@@ -2873,7 +2179,7 @@
       </w:r>
       <w:r>
         <w:rPr>
-          <w:rFonts w:ascii="Times New Roman" w:hAnsi="Times New Roman" w:cs="Times New Roman"/>
+          <w:rFonts w:ascii="Arial" w:hAnsi="Arial" w:cs="Arial"/>
           <w:b/>
           <w:w w:val="120"/>
           <w:sz w:val="20"/>
@@ -2882,7 +2188,7 @@
       </w:r>
       <w:r>
         <w:rPr>
-          <w:rFonts w:ascii="Times New Roman" w:hAnsi="Times New Roman" w:cs="Times New Roman"/>
+          <w:rFonts w:ascii="Arial" w:hAnsi="Arial" w:cs="Arial"/>
           <w:b/>
           <w:spacing w:val="34"/>
           <w:w w:val="120"/>
@@ -2892,7 +2198,7 @@
       </w:r>
       <w:r>
         <w:rPr>
-          <w:rFonts w:ascii="Times New Roman" w:hAnsi="Times New Roman" w:cs="Times New Roman"/>
+          <w:rFonts w:ascii="Arial" w:hAnsi="Arial" w:cs="Arial"/>
           <w:b/>
           <w:w w:val="120"/>
           <w:sz w:val="20"/>
@@ -2901,7 +2207,7 @@
       </w:r>
       <w:r>
         <w:rPr>
-          <w:rFonts w:ascii="Times New Roman" w:hAnsi="Times New Roman" w:cs="Times New Roman"/>
+          <w:rFonts w:ascii="Arial" w:hAnsi="Arial" w:cs="Arial"/>
           <w:b/>
           <w:spacing w:val="33"/>
           <w:w w:val="120"/>
@@ -2911,7 +2217,7 @@
       </w:r>
       <w:r>
         <w:rPr>
-          <w:rFonts w:ascii="Times New Roman" w:hAnsi="Times New Roman" w:cs="Times New Roman"/>
+          <w:rFonts w:ascii="Arial" w:hAnsi="Arial" w:cs="Arial"/>
           <w:b/>
           <w:w w:val="120"/>
           <w:sz w:val="20"/>
@@ -2920,7 +2226,7 @@
       </w:r>
       <w:r>
         <w:rPr>
-          <w:rFonts w:ascii="Times New Roman" w:hAnsi="Times New Roman" w:cs="Times New Roman"/>
+          <w:rFonts w:ascii="Arial" w:hAnsi="Arial" w:cs="Arial"/>
           <w:b/>
           <w:spacing w:val="35"/>
           <w:w w:val="120"/>
@@ -2930,7 +2236,7 @@
       </w:r>
       <w:r>
         <w:rPr>
-          <w:rFonts w:ascii="Times New Roman" w:hAnsi="Times New Roman" w:cs="Times New Roman"/>
+          <w:rFonts w:ascii="Arial" w:hAnsi="Arial" w:cs="Arial"/>
           <w:b/>
           <w:w w:val="120"/>
           <w:sz w:val="20"/>
@@ -2939,14 +2245,14 @@
       </w:r>
       <w:r>
         <w:rPr>
-          <w:rFonts w:ascii="Times New Roman" w:hAnsi="Times New Roman" w:cs="Times New Roman"/>
+          <w:rFonts w:ascii="Arial" w:hAnsi="Arial" w:cs="Arial"/>
           <w:sz w:val="20"/>
         </w:rPr>
         <w:tab/>
       </w:r>
       <w:r>
         <w:rPr>
-          <w:rFonts w:ascii="Times New Roman" w:hAnsi="Times New Roman" w:cs="Times New Roman"/>
+          <w:rFonts w:ascii="Arial" w:hAnsi="Arial" w:cs="Arial"/>
           <w:spacing w:val="-4"/>
           <w:w w:val="120"/>
           <w:sz w:val="20"/>
@@ -2967,13 +2273,13 @@
         <w:spacing w:before="0"/>
         <w:ind w:left="221" w:hanging="198"/>
         <w:rPr>
-          <w:rFonts w:ascii="Times New Roman" w:hAnsi="Times New Roman" w:cs="Times New Roman"/>
-          <w:sz w:val="20"/>
-        </w:rPr>
-      </w:pPr>
-      <w:r>
-        <w:rPr>
-          <w:rFonts w:ascii="Times New Roman" w:hAnsi="Times New Roman" w:cs="Times New Roman"/>
+          <w:rFonts w:ascii="Arial" w:hAnsi="Arial" w:cs="Arial"/>
+          <w:sz w:val="20"/>
+        </w:rPr>
+      </w:pPr>
+      <w:r>
+        <w:rPr>
+          <w:rFonts w:ascii="Arial" w:hAnsi="Arial" w:cs="Arial"/>
           <w:w w:val="105"/>
           <w:sz w:val="20"/>
         </w:rPr>
@@ -2982,7 +2288,7 @@
       <w:proofErr w:type="spellStart"/>
       <w:r>
         <w:rPr>
-          <w:rFonts w:ascii="Times New Roman" w:hAnsi="Times New Roman" w:cs="Times New Roman"/>
+          <w:rFonts w:ascii="Arial" w:hAnsi="Arial" w:cs="Arial"/>
           <w:w w:val="105"/>
           <w:sz w:val="20"/>
         </w:rPr>
@@ -2991,7 +2297,7 @@
       <w:proofErr w:type="spellEnd"/>
       <w:r>
         <w:rPr>
-          <w:rFonts w:ascii="Times New Roman" w:hAnsi="Times New Roman" w:cs="Times New Roman"/>
+          <w:rFonts w:ascii="Arial" w:hAnsi="Arial" w:cs="Arial"/>
           <w:w w:val="105"/>
           <w:sz w:val="20"/>
         </w:rPr>
@@ -3000,7 +2306,7 @@
       <w:proofErr w:type="spellStart"/>
       <w:r>
         <w:rPr>
-          <w:rFonts w:ascii="Times New Roman" w:hAnsi="Times New Roman" w:cs="Times New Roman"/>
+          <w:rFonts w:ascii="Arial" w:hAnsi="Arial" w:cs="Arial"/>
           <w:w w:val="105"/>
           <w:sz w:val="20"/>
         </w:rPr>
@@ -3009,7 +2315,7 @@
       <w:proofErr w:type="spellEnd"/>
       <w:r>
         <w:rPr>
-          <w:rFonts w:ascii="Times New Roman" w:hAnsi="Times New Roman" w:cs="Times New Roman"/>
+          <w:rFonts w:ascii="Arial" w:hAnsi="Arial" w:cs="Arial"/>
           <w:w w:val="105"/>
           <w:sz w:val="20"/>
         </w:rPr>
@@ -3018,7 +2324,7 @@
       <w:proofErr w:type="spellStart"/>
       <w:r>
         <w:rPr>
-          <w:rFonts w:ascii="Times New Roman" w:hAnsi="Times New Roman" w:cs="Times New Roman"/>
+          <w:rFonts w:ascii="Arial" w:hAnsi="Arial" w:cs="Arial"/>
           <w:w w:val="105"/>
           <w:sz w:val="20"/>
         </w:rPr>
@@ -3027,7 +2333,7 @@
       <w:proofErr w:type="spellEnd"/>
       <w:r>
         <w:rPr>
-          <w:rFonts w:ascii="Times New Roman" w:hAnsi="Times New Roman" w:cs="Times New Roman"/>
+          <w:rFonts w:ascii="Arial" w:hAnsi="Arial" w:cs="Arial"/>
           <w:w w:val="105"/>
           <w:sz w:val="20"/>
         </w:rPr>
@@ -3036,7 +2342,7 @@
       <w:proofErr w:type="spellStart"/>
       <w:r>
         <w:rPr>
-          <w:rFonts w:ascii="Times New Roman" w:hAnsi="Times New Roman" w:cs="Times New Roman"/>
+          <w:rFonts w:ascii="Arial" w:hAnsi="Arial" w:cs="Arial"/>
           <w:w w:val="105"/>
           <w:sz w:val="20"/>
         </w:rPr>
@@ -3045,7 +2351,7 @@
       <w:proofErr w:type="spellEnd"/>
       <w:r>
         <w:rPr>
-          <w:rFonts w:ascii="Times New Roman" w:hAnsi="Times New Roman" w:cs="Times New Roman"/>
+          <w:rFonts w:ascii="Arial" w:hAnsi="Arial" w:cs="Arial"/>
           <w:spacing w:val="-2"/>
           <w:w w:val="105"/>
           <w:sz w:val="20"/>
@@ -3066,13 +2372,13 @@
         <w:spacing w:before="115"/>
         <w:ind w:left="221" w:hanging="198"/>
         <w:rPr>
-          <w:rFonts w:ascii="Times New Roman" w:hAnsi="Times New Roman" w:cs="Times New Roman"/>
-          <w:sz w:val="20"/>
-        </w:rPr>
-      </w:pPr>
-      <w:r>
-        <w:rPr>
-          <w:rFonts w:ascii="Times New Roman" w:hAnsi="Times New Roman" w:cs="Times New Roman"/>
+          <w:rFonts w:ascii="Arial" w:hAnsi="Arial" w:cs="Arial"/>
+          <w:sz w:val="20"/>
+        </w:rPr>
+      </w:pPr>
+      <w:r>
+        <w:rPr>
+          <w:rFonts w:ascii="Arial" w:hAnsi="Arial" w:cs="Arial"/>
           <w:w w:val="105"/>
           <w:sz w:val="20"/>
         </w:rPr>
@@ -3081,7 +2387,7 @@
       <w:proofErr w:type="spellStart"/>
       <w:r>
         <w:rPr>
-          <w:rFonts w:ascii="Times New Roman" w:hAnsi="Times New Roman" w:cs="Times New Roman"/>
+          <w:rFonts w:ascii="Arial" w:hAnsi="Arial" w:cs="Arial"/>
           <w:w w:val="105"/>
           <w:sz w:val="20"/>
         </w:rPr>
@@ -3090,7 +2396,7 @@
       <w:proofErr w:type="spellEnd"/>
       <w:r>
         <w:rPr>
-          <w:rFonts w:ascii="Times New Roman" w:hAnsi="Times New Roman" w:cs="Times New Roman"/>
+          <w:rFonts w:ascii="Arial" w:hAnsi="Arial" w:cs="Arial"/>
           <w:w w:val="105"/>
           <w:sz w:val="20"/>
         </w:rPr>
@@ -3099,7 +2405,7 @@
       <w:proofErr w:type="spellStart"/>
       <w:r>
         <w:rPr>
-          <w:rFonts w:ascii="Times New Roman" w:hAnsi="Times New Roman" w:cs="Times New Roman"/>
+          <w:rFonts w:ascii="Arial" w:hAnsi="Arial" w:cs="Arial"/>
           <w:w w:val="105"/>
           <w:sz w:val="20"/>
         </w:rPr>
@@ -3108,7 +2414,7 @@
       <w:proofErr w:type="spellEnd"/>
       <w:r>
         <w:rPr>
-          <w:rFonts w:ascii="Times New Roman" w:hAnsi="Times New Roman" w:cs="Times New Roman"/>
+          <w:rFonts w:ascii="Arial" w:hAnsi="Arial" w:cs="Arial"/>
           <w:w w:val="105"/>
           <w:sz w:val="20"/>
         </w:rPr>
@@ -3117,7 +2423,7 @@
       <w:proofErr w:type="spellStart"/>
       <w:r>
         <w:rPr>
-          <w:rFonts w:ascii="Times New Roman" w:hAnsi="Times New Roman" w:cs="Times New Roman"/>
+          <w:rFonts w:ascii="Arial" w:hAnsi="Arial" w:cs="Arial"/>
           <w:w w:val="105"/>
           <w:sz w:val="20"/>
         </w:rPr>
@@ -3125,7 +2431,7 @@
       </w:r>
       <w:r>
         <w:rPr>
-          <w:rFonts w:ascii="Times New Roman" w:hAnsi="Times New Roman" w:cs="Times New Roman"/>
+          <w:rFonts w:ascii="Arial" w:hAnsi="Arial" w:cs="Arial"/>
           <w:w w:val="105"/>
           <w:sz w:val="20"/>
         </w:rPr>
@@ -3133,7 +2439,7 @@
       </w:r>
       <w:r>
         <w:rPr>
-          <w:rFonts w:ascii="Times New Roman" w:hAnsi="Times New Roman" w:cs="Times New Roman"/>
+          <w:rFonts w:ascii="Arial" w:hAnsi="Arial" w:cs="Arial"/>
           <w:w w:val="105"/>
           <w:sz w:val="20"/>
         </w:rPr>
@@ -3142,7 +2448,7 @@
       <w:proofErr w:type="spellEnd"/>
       <w:r>
         <w:rPr>
-          <w:rFonts w:ascii="Times New Roman" w:hAnsi="Times New Roman" w:cs="Times New Roman"/>
+          <w:rFonts w:ascii="Arial" w:hAnsi="Arial" w:cs="Arial"/>
           <w:w w:val="105"/>
           <w:sz w:val="20"/>
         </w:rPr>
@@ -3150,7 +2456,7 @@
       </w:r>
       <w:r>
         <w:rPr>
-          <w:rFonts w:ascii="Times New Roman" w:hAnsi="Times New Roman" w:cs="Times New Roman"/>
+          <w:rFonts w:ascii="Arial" w:hAnsi="Arial" w:cs="Arial"/>
           <w:spacing w:val="-2"/>
           <w:w w:val="105"/>
           <w:sz w:val="20"/>
@@ -3170,13 +2476,13 @@
         </w:tabs>
         <w:ind w:left="221" w:hanging="198"/>
         <w:rPr>
-          <w:rFonts w:ascii="Times New Roman" w:hAnsi="Times New Roman" w:cs="Times New Roman"/>
-          <w:sz w:val="20"/>
-        </w:rPr>
-      </w:pPr>
-      <w:r>
-        <w:rPr>
-          <w:rFonts w:ascii="Times New Roman" w:hAnsi="Times New Roman" w:cs="Times New Roman"/>
+          <w:rFonts w:ascii="Arial" w:hAnsi="Arial" w:cs="Arial"/>
+          <w:sz w:val="20"/>
+        </w:rPr>
+      </w:pPr>
+      <w:r>
+        <w:rPr>
+          <w:rFonts w:ascii="Arial" w:hAnsi="Arial" w:cs="Arial"/>
           <w:w w:val="105"/>
           <w:sz w:val="20"/>
         </w:rPr>
@@ -3184,7 +2490,7 @@
       </w:r>
       <w:r>
         <w:rPr>
-          <w:rFonts w:ascii="Times New Roman" w:hAnsi="Times New Roman" w:cs="Times New Roman"/>
+          <w:rFonts w:ascii="Arial" w:hAnsi="Arial" w:cs="Arial"/>
           <w:spacing w:val="-2"/>
           <w:w w:val="105"/>
           <w:sz w:val="20"/>
@@ -3197,12 +2503,12 @@
         <w:pStyle w:val="Heading1"/>
         <w:spacing w:before="297"/>
         <w:rPr>
-          <w:rFonts w:ascii="Times New Roman" w:hAnsi="Times New Roman" w:cs="Times New Roman"/>
-        </w:rPr>
-      </w:pPr>
-      <w:r>
-        <w:rPr>
-          <w:rFonts w:ascii="Times New Roman" w:hAnsi="Times New Roman" w:cs="Times New Roman"/>
+          <w:rFonts w:ascii="Arial" w:hAnsi="Arial" w:cs="Arial"/>
+        </w:rPr>
+      </w:pPr>
+      <w:r>
+        <w:rPr>
+          <w:rFonts w:ascii="Arial" w:hAnsi="Arial" w:cs="Arial"/>
           <w:noProof/>
         </w:rPr>
         <mc:AlternateContent>
@@ -3272,7 +2578,7 @@
           </mc:Choice>
           <mc:Fallback>
             <w:pict>
-              <v:shape w14:anchorId="0CF67C23" id="Graphic 4" o:spid="_x0000_s1026" style="position:absolute;margin-left:1in;margin-top:30.7pt;width:451.3pt;height:.1pt;z-index:-251657216;visibility:visible;mso-wrap-style:square;mso-wrap-distance-left:0;mso-wrap-distance-top:0;mso-wrap-distance-right:0;mso-wrap-distance-bottom:0;mso-position-horizontal:absolute;mso-position-horizontal-relative:page;mso-position-vertical:absolute;mso-position-vertical-relative:text;v-text-anchor:top" coordsize="5731510,1270" o:gfxdata="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" path="m,l5731205,e" filled="f" strokeweight=".14039mm">
+              <v:shape w14:anchorId="77F6B53D" id="Graphic 4" o:spid="_x0000_s1026" style="position:absolute;margin-left:1in;margin-top:30.7pt;width:451.3pt;height:.1pt;z-index:-251657216;visibility:visible;mso-wrap-style:square;mso-wrap-distance-left:0;mso-wrap-distance-top:0;mso-wrap-distance-right:0;mso-wrap-distance-bottom:0;mso-position-horizontal:absolute;mso-position-horizontal-relative:page;mso-position-vertical:absolute;mso-position-vertical-relative:text;v-text-anchor:top" coordsize="5731510,1270" o:gfxdata="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" path="m,l5731205,e" filled="f" strokeweight=".14039mm">
                 <v:path arrowok="t"/>
                 <w10:wrap type="topAndBottom" anchorx="page"/>
               </v:shape>
@@ -3282,14 +2588,14 @@
       </w:r>
       <w:r>
         <w:rPr>
-          <w:rFonts w:ascii="Times New Roman" w:hAnsi="Times New Roman" w:cs="Times New Roman"/>
+          <w:rFonts w:ascii="Arial" w:hAnsi="Arial" w:cs="Arial"/>
           <w:w w:val="115"/>
         </w:rPr>
         <w:t>Organizational</w:t>
       </w:r>
       <w:r>
         <w:rPr>
-          <w:rFonts w:ascii="Times New Roman" w:hAnsi="Times New Roman" w:cs="Times New Roman"/>
+          <w:rFonts w:ascii="Arial" w:hAnsi="Arial" w:cs="Arial"/>
           <w:spacing w:val="56"/>
           <w:w w:val="115"/>
         </w:rPr>
@@ -3297,7 +2603,7 @@
       </w:r>
       <w:r>
         <w:rPr>
-          <w:rFonts w:ascii="Times New Roman" w:hAnsi="Times New Roman" w:cs="Times New Roman"/>
+          <w:rFonts w:ascii="Arial" w:hAnsi="Arial" w:cs="Arial"/>
           <w:spacing w:val="-2"/>
           <w:w w:val="115"/>
         </w:rPr>
@@ -3312,13 +2618,13 @@
         <w:spacing w:before="156"/>
         <w:ind w:left="23"/>
         <w:rPr>
-          <w:rFonts w:ascii="Times New Roman" w:hAnsi="Times New Roman" w:cs="Times New Roman"/>
-          <w:sz w:val="20"/>
-        </w:rPr>
-      </w:pPr>
-      <w:r>
-        <w:rPr>
-          <w:rFonts w:ascii="Times New Roman" w:hAnsi="Times New Roman" w:cs="Times New Roman"/>
+          <w:rFonts w:ascii="Arial" w:hAnsi="Arial" w:cs="Arial"/>
+          <w:sz w:val="20"/>
+        </w:rPr>
+      </w:pPr>
+      <w:r>
+        <w:rPr>
+          <w:rFonts w:ascii="Arial" w:hAnsi="Arial" w:cs="Arial"/>
           <w:b/>
           <w:w w:val="120"/>
           <w:sz w:val="20"/>
@@ -3327,7 +2633,7 @@
       </w:r>
       <w:r>
         <w:rPr>
-          <w:rFonts w:ascii="Times New Roman" w:hAnsi="Times New Roman" w:cs="Times New Roman"/>
+          <w:rFonts w:ascii="Arial" w:hAnsi="Arial" w:cs="Arial"/>
           <w:b/>
           <w:spacing w:val="47"/>
           <w:w w:val="120"/>
@@ -3337,7 +2643,7 @@
       </w:r>
       <w:r>
         <w:rPr>
-          <w:rFonts w:ascii="Times New Roman" w:hAnsi="Times New Roman" w:cs="Times New Roman"/>
+          <w:rFonts w:ascii="Arial" w:hAnsi="Arial" w:cs="Arial"/>
           <w:b/>
           <w:w w:val="120"/>
           <w:sz w:val="20"/>
@@ -3346,7 +2652,7 @@
       </w:r>
       <w:r>
         <w:rPr>
-          <w:rFonts w:ascii="Times New Roman" w:hAnsi="Times New Roman" w:cs="Times New Roman"/>
+          <w:rFonts w:ascii="Arial" w:hAnsi="Arial" w:cs="Arial"/>
           <w:b/>
           <w:spacing w:val="48"/>
           <w:w w:val="120"/>
@@ -3356,7 +2662,7 @@
       </w:r>
       <w:r>
         <w:rPr>
-          <w:rFonts w:ascii="Times New Roman" w:hAnsi="Times New Roman" w:cs="Times New Roman"/>
+          <w:rFonts w:ascii="Arial" w:hAnsi="Arial" w:cs="Arial"/>
           <w:b/>
           <w:w w:val="120"/>
           <w:sz w:val="20"/>
@@ -3365,7 +2671,7 @@
       </w:r>
       <w:r>
         <w:rPr>
-          <w:rFonts w:ascii="Times New Roman" w:hAnsi="Times New Roman" w:cs="Times New Roman"/>
+          <w:rFonts w:ascii="Arial" w:hAnsi="Arial" w:cs="Arial"/>
           <w:b/>
           <w:spacing w:val="49"/>
           <w:w w:val="120"/>
@@ -3375,7 +2681,7 @@
       </w:r>
       <w:r>
         <w:rPr>
-          <w:rFonts w:ascii="Times New Roman" w:hAnsi="Times New Roman" w:cs="Times New Roman"/>
+          <w:rFonts w:ascii="Arial" w:hAnsi="Arial" w:cs="Arial"/>
           <w:b/>
           <w:w w:val="120"/>
           <w:sz w:val="20"/>
@@ -3384,7 +2690,7 @@
       </w:r>
       <w:r>
         <w:rPr>
-          <w:rFonts w:ascii="Times New Roman" w:hAnsi="Times New Roman" w:cs="Times New Roman"/>
+          <w:rFonts w:ascii="Arial" w:hAnsi="Arial" w:cs="Arial"/>
           <w:b/>
           <w:spacing w:val="48"/>
           <w:w w:val="120"/>
@@ -3394,7 +2700,7 @@
       </w:r>
       <w:r>
         <w:rPr>
-          <w:rFonts w:ascii="Times New Roman" w:hAnsi="Times New Roman" w:cs="Times New Roman"/>
+          <w:rFonts w:ascii="Arial" w:hAnsi="Arial" w:cs="Arial"/>
           <w:b/>
           <w:w w:val="120"/>
           <w:sz w:val="20"/>
@@ -3403,7 +2709,7 @@
       </w:r>
       <w:r>
         <w:rPr>
-          <w:rFonts w:ascii="Times New Roman" w:hAnsi="Times New Roman" w:cs="Times New Roman"/>
+          <w:rFonts w:ascii="Arial" w:hAnsi="Arial" w:cs="Arial"/>
           <w:b/>
           <w:spacing w:val="47"/>
           <w:w w:val="120"/>
@@ -3413,7 +2719,7 @@
       </w:r>
       <w:r>
         <w:rPr>
-          <w:rFonts w:ascii="Times New Roman" w:hAnsi="Times New Roman" w:cs="Times New Roman"/>
+          <w:rFonts w:ascii="Arial" w:hAnsi="Arial" w:cs="Arial"/>
           <w:b/>
           <w:w w:val="120"/>
           <w:sz w:val="20"/>
@@ -3422,7 +2728,7 @@
       </w:r>
       <w:r>
         <w:rPr>
-          <w:rFonts w:ascii="Times New Roman" w:hAnsi="Times New Roman" w:cs="Times New Roman"/>
+          <w:rFonts w:ascii="Arial" w:hAnsi="Arial" w:cs="Arial"/>
           <w:b/>
           <w:spacing w:val="49"/>
           <w:w w:val="120"/>
@@ -3432,7 +2738,7 @@
       </w:r>
       <w:r>
         <w:rPr>
-          <w:rFonts w:ascii="Times New Roman" w:hAnsi="Times New Roman" w:cs="Times New Roman"/>
+          <w:rFonts w:ascii="Arial" w:hAnsi="Arial" w:cs="Arial"/>
           <w:b/>
           <w:spacing w:val="-2"/>
           <w:w w:val="120"/>
@@ -3442,7 +2748,7 @@
       </w:r>
       <w:r>
         <w:rPr>
-          <w:rFonts w:ascii="Times New Roman" w:hAnsi="Times New Roman" w:cs="Times New Roman"/>
+          <w:rFonts w:ascii="Arial" w:hAnsi="Arial" w:cs="Arial"/>
           <w:b/>
           <w:sz w:val="20"/>
         </w:rPr>
@@ -3451,7 +2757,7 @@
       <w:proofErr w:type="spellStart"/>
       <w:r>
         <w:rPr>
-          <w:rFonts w:ascii="Times New Roman" w:hAnsi="Times New Roman" w:cs="Times New Roman"/>
+          <w:rFonts w:ascii="Arial" w:hAnsi="Arial" w:cs="Arial"/>
           <w:w w:val="110"/>
           <w:sz w:val="20"/>
         </w:rPr>
@@ -3460,7 +2766,7 @@
       <w:proofErr w:type="spellEnd"/>
       <w:r>
         <w:rPr>
-          <w:rFonts w:ascii="Times New Roman" w:hAnsi="Times New Roman" w:cs="Times New Roman"/>
+          <w:rFonts w:ascii="Arial" w:hAnsi="Arial" w:cs="Arial"/>
           <w:spacing w:val="-6"/>
           <w:w w:val="110"/>
           <w:sz w:val="20"/>
@@ -3469,7 +2775,7 @@
       </w:r>
       <w:r>
         <w:rPr>
-          <w:rFonts w:ascii="Times New Roman" w:hAnsi="Times New Roman" w:cs="Times New Roman"/>
+          <w:rFonts w:ascii="Arial" w:hAnsi="Arial" w:cs="Arial"/>
           <w:w w:val="110"/>
           <w:sz w:val="20"/>
         </w:rPr>
@@ -3477,7 +2783,7 @@
       </w:r>
       <w:r>
         <w:rPr>
-          <w:rFonts w:ascii="Times New Roman" w:hAnsi="Times New Roman" w:cs="Times New Roman"/>
+          <w:rFonts w:ascii="Arial" w:hAnsi="Arial" w:cs="Arial"/>
           <w:spacing w:val="-5"/>
           <w:w w:val="110"/>
           <w:sz w:val="20"/>
@@ -3487,7 +2793,7 @@
       <w:proofErr w:type="spellStart"/>
       <w:r>
         <w:rPr>
-          <w:rFonts w:ascii="Times New Roman" w:hAnsi="Times New Roman" w:cs="Times New Roman"/>
+          <w:rFonts w:ascii="Arial" w:hAnsi="Arial" w:cs="Arial"/>
           <w:spacing w:val="-2"/>
           <w:w w:val="110"/>
           <w:sz w:val="20"/>
@@ -3509,13 +2815,13 @@
         <w:spacing w:before="1"/>
         <w:ind w:left="221" w:hanging="198"/>
         <w:rPr>
-          <w:rFonts w:ascii="Times New Roman" w:hAnsi="Times New Roman" w:cs="Times New Roman"/>
-          <w:sz w:val="20"/>
-        </w:rPr>
-      </w:pPr>
-      <w:r>
-        <w:rPr>
-          <w:rFonts w:ascii="Times New Roman" w:hAnsi="Times New Roman" w:cs="Times New Roman"/>
+          <w:rFonts w:ascii="Arial" w:hAnsi="Arial" w:cs="Arial"/>
+          <w:sz w:val="20"/>
+        </w:rPr>
+      </w:pPr>
+      <w:r>
+        <w:rPr>
+          <w:rFonts w:ascii="Arial" w:hAnsi="Arial" w:cs="Arial"/>
           <w:w w:val="105"/>
           <w:sz w:val="20"/>
         </w:rPr>
@@ -3523,7 +2829,7 @@
       </w:r>
       <w:r>
         <w:rPr>
-          <w:rFonts w:ascii="Times New Roman" w:hAnsi="Times New Roman" w:cs="Times New Roman"/>
+          <w:rFonts w:ascii="Arial" w:hAnsi="Arial" w:cs="Arial"/>
           <w:spacing w:val="9"/>
           <w:w w:val="105"/>
           <w:sz w:val="20"/>
@@ -3532,7 +2838,7 @@
       </w:r>
       <w:r>
         <w:rPr>
-          <w:rFonts w:ascii="Times New Roman" w:hAnsi="Times New Roman" w:cs="Times New Roman"/>
+          <w:rFonts w:ascii="Arial" w:hAnsi="Arial" w:cs="Arial"/>
           <w:w w:val="105"/>
           <w:sz w:val="20"/>
         </w:rPr>
@@ -3540,7 +2846,7 @@
       </w:r>
       <w:r>
         <w:rPr>
-          <w:rFonts w:ascii="Times New Roman" w:hAnsi="Times New Roman" w:cs="Times New Roman"/>
+          <w:rFonts w:ascii="Arial" w:hAnsi="Arial" w:cs="Arial"/>
           <w:spacing w:val="9"/>
           <w:w w:val="105"/>
           <w:sz w:val="20"/>
@@ -3549,7 +2855,7 @@
       </w:r>
       <w:r>
         <w:rPr>
-          <w:rFonts w:ascii="Times New Roman" w:hAnsi="Times New Roman" w:cs="Times New Roman"/>
+          <w:rFonts w:ascii="Arial" w:hAnsi="Arial" w:cs="Arial"/>
           <w:w w:val="105"/>
           <w:sz w:val="20"/>
         </w:rPr>
@@ -3557,7 +2863,7 @@
       </w:r>
       <w:r>
         <w:rPr>
-          <w:rFonts w:ascii="Times New Roman" w:hAnsi="Times New Roman" w:cs="Times New Roman"/>
+          <w:rFonts w:ascii="Arial" w:hAnsi="Arial" w:cs="Arial"/>
           <w:spacing w:val="9"/>
           <w:w w:val="105"/>
           <w:sz w:val="20"/>
@@ -3566,7 +2872,7 @@
       </w:r>
       <w:r>
         <w:rPr>
-          <w:rFonts w:ascii="Times New Roman" w:hAnsi="Times New Roman" w:cs="Times New Roman"/>
+          <w:rFonts w:ascii="Arial" w:hAnsi="Arial" w:cs="Arial"/>
           <w:w w:val="105"/>
           <w:sz w:val="20"/>
         </w:rPr>
@@ -3574,7 +2880,7 @@
       </w:r>
       <w:r>
         <w:rPr>
-          <w:rFonts w:ascii="Times New Roman" w:hAnsi="Times New Roman" w:cs="Times New Roman"/>
+          <w:rFonts w:ascii="Arial" w:hAnsi="Arial" w:cs="Arial"/>
           <w:spacing w:val="9"/>
           <w:w w:val="105"/>
           <w:sz w:val="20"/>
@@ -3583,7 +2889,7 @@
       </w:r>
       <w:r>
         <w:rPr>
-          <w:rFonts w:ascii="Times New Roman" w:hAnsi="Times New Roman" w:cs="Times New Roman"/>
+          <w:rFonts w:ascii="Arial" w:hAnsi="Arial" w:cs="Arial"/>
           <w:w w:val="105"/>
           <w:sz w:val="20"/>
         </w:rPr>
@@ -3591,7 +2897,7 @@
       </w:r>
       <w:r>
         <w:rPr>
-          <w:rFonts w:ascii="Times New Roman" w:hAnsi="Times New Roman" w:cs="Times New Roman"/>
+          <w:rFonts w:ascii="Arial" w:hAnsi="Arial" w:cs="Arial"/>
           <w:spacing w:val="9"/>
           <w:w w:val="105"/>
           <w:sz w:val="20"/>
@@ -3600,7 +2906,7 @@
       </w:r>
       <w:r>
         <w:rPr>
-          <w:rFonts w:ascii="Times New Roman" w:hAnsi="Times New Roman" w:cs="Times New Roman"/>
+          <w:rFonts w:ascii="Arial" w:hAnsi="Arial" w:cs="Arial"/>
           <w:w w:val="105"/>
           <w:sz w:val="20"/>
         </w:rPr>
@@ -3608,7 +2914,7 @@
       </w:r>
       <w:r>
         <w:rPr>
-          <w:rFonts w:ascii="Times New Roman" w:hAnsi="Times New Roman" w:cs="Times New Roman"/>
+          <w:rFonts w:ascii="Arial" w:hAnsi="Arial" w:cs="Arial"/>
           <w:spacing w:val="9"/>
           <w:w w:val="105"/>
           <w:sz w:val="20"/>
@@ -3617,7 +2923,7 @@
       </w:r>
       <w:r>
         <w:rPr>
-          <w:rFonts w:ascii="Times New Roman" w:hAnsi="Times New Roman" w:cs="Times New Roman"/>
+          <w:rFonts w:ascii="Arial" w:hAnsi="Arial" w:cs="Arial"/>
           <w:spacing w:val="-2"/>
           <w:w w:val="105"/>
           <w:sz w:val="20"/>
@@ -3637,13 +2943,13 @@
         </w:tabs>
         <w:ind w:left="221" w:hanging="198"/>
         <w:rPr>
-          <w:rFonts w:ascii="Times New Roman" w:hAnsi="Times New Roman" w:cs="Times New Roman"/>
-          <w:sz w:val="20"/>
-        </w:rPr>
-      </w:pPr>
-      <w:r>
-        <w:rPr>
-          <w:rFonts w:ascii="Times New Roman" w:hAnsi="Times New Roman" w:cs="Times New Roman"/>
+          <w:rFonts w:ascii="Arial" w:hAnsi="Arial" w:cs="Arial"/>
+          <w:sz w:val="20"/>
+        </w:rPr>
+      </w:pPr>
+      <w:r>
+        <w:rPr>
+          <w:rFonts w:ascii="Arial" w:hAnsi="Arial" w:cs="Arial"/>
           <w:w w:val="105"/>
           <w:sz w:val="20"/>
         </w:rPr>
@@ -3651,7 +2957,7 @@
       </w:r>
       <w:r>
         <w:rPr>
-          <w:rFonts w:ascii="Times New Roman" w:hAnsi="Times New Roman" w:cs="Times New Roman"/>
+          <w:rFonts w:ascii="Arial" w:hAnsi="Arial" w:cs="Arial"/>
           <w:spacing w:val="15"/>
           <w:w w:val="105"/>
           <w:sz w:val="20"/>
@@ -3660,7 +2966,7 @@
       </w:r>
       <w:r>
         <w:rPr>
-          <w:rFonts w:ascii="Times New Roman" w:hAnsi="Times New Roman" w:cs="Times New Roman"/>
+          <w:rFonts w:ascii="Arial" w:hAnsi="Arial" w:cs="Arial"/>
           <w:w w:val="105"/>
           <w:sz w:val="20"/>
         </w:rPr>
@@ -3668,7 +2974,7 @@
       </w:r>
       <w:r>
         <w:rPr>
-          <w:rFonts w:ascii="Times New Roman" w:hAnsi="Times New Roman" w:cs="Times New Roman"/>
+          <w:rFonts w:ascii="Arial" w:hAnsi="Arial" w:cs="Arial"/>
           <w:spacing w:val="16"/>
           <w:w w:val="105"/>
           <w:sz w:val="20"/>
@@ -3677,7 +2983,7 @@
       </w:r>
       <w:r>
         <w:rPr>
-          <w:rFonts w:ascii="Times New Roman" w:hAnsi="Times New Roman" w:cs="Times New Roman"/>
+          <w:rFonts w:ascii="Arial" w:hAnsi="Arial" w:cs="Arial"/>
           <w:w w:val="105"/>
           <w:sz w:val="20"/>
         </w:rPr>
@@ -3685,7 +2991,7 @@
       </w:r>
       <w:r>
         <w:rPr>
-          <w:rFonts w:ascii="Times New Roman" w:hAnsi="Times New Roman" w:cs="Times New Roman"/>
+          <w:rFonts w:ascii="Arial" w:hAnsi="Arial" w:cs="Arial"/>
           <w:spacing w:val="16"/>
           <w:w w:val="105"/>
           <w:sz w:val="20"/>
@@ -3694,7 +3000,7 @@
       </w:r>
       <w:r>
         <w:rPr>
-          <w:rFonts w:ascii="Times New Roman" w:hAnsi="Times New Roman" w:cs="Times New Roman"/>
+          <w:rFonts w:ascii="Arial" w:hAnsi="Arial" w:cs="Arial"/>
           <w:w w:val="105"/>
           <w:sz w:val="20"/>
         </w:rPr>
@@ -3702,7 +3008,7 @@
       </w:r>
       <w:r>
         <w:rPr>
-          <w:rFonts w:ascii="Times New Roman" w:hAnsi="Times New Roman" w:cs="Times New Roman"/>
+          <w:rFonts w:ascii="Arial" w:hAnsi="Arial" w:cs="Arial"/>
           <w:spacing w:val="15"/>
           <w:w w:val="105"/>
           <w:sz w:val="20"/>
@@ -3711,7 +3017,7 @@
       </w:r>
       <w:r>
         <w:rPr>
-          <w:rFonts w:ascii="Times New Roman" w:hAnsi="Times New Roman" w:cs="Times New Roman"/>
+          <w:rFonts w:ascii="Arial" w:hAnsi="Arial" w:cs="Arial"/>
           <w:w w:val="105"/>
           <w:sz w:val="20"/>
         </w:rPr>
@@ -3719,7 +3025,7 @@
       </w:r>
       <w:r>
         <w:rPr>
-          <w:rFonts w:ascii="Times New Roman" w:hAnsi="Times New Roman" w:cs="Times New Roman"/>
+          <w:rFonts w:ascii="Arial" w:hAnsi="Arial" w:cs="Arial"/>
           <w:spacing w:val="16"/>
           <w:w w:val="105"/>
           <w:sz w:val="20"/>
@@ -3728,7 +3034,7 @@
       </w:r>
       <w:r>
         <w:rPr>
-          <w:rFonts w:ascii="Times New Roman" w:hAnsi="Times New Roman" w:cs="Times New Roman"/>
+          <w:rFonts w:ascii="Arial" w:hAnsi="Arial" w:cs="Arial"/>
           <w:w w:val="105"/>
           <w:sz w:val="20"/>
         </w:rPr>
@@ -3736,7 +3042,7 @@
       </w:r>
       <w:r>
         <w:rPr>
-          <w:rFonts w:ascii="Times New Roman" w:hAnsi="Times New Roman" w:cs="Times New Roman"/>
+          <w:rFonts w:ascii="Arial" w:hAnsi="Arial" w:cs="Arial"/>
           <w:spacing w:val="16"/>
           <w:w w:val="105"/>
           <w:sz w:val="20"/>
@@ -3745,7 +3051,7 @@
       </w:r>
       <w:r>
         <w:rPr>
-          <w:rFonts w:ascii="Times New Roman" w:hAnsi="Times New Roman" w:cs="Times New Roman"/>
+          <w:rFonts w:ascii="Arial" w:hAnsi="Arial" w:cs="Arial"/>
           <w:w w:val="105"/>
           <w:sz w:val="20"/>
         </w:rPr>
@@ -3753,7 +3059,7 @@
       </w:r>
       <w:r>
         <w:rPr>
-          <w:rFonts w:ascii="Times New Roman" w:hAnsi="Times New Roman" w:cs="Times New Roman"/>
+          <w:rFonts w:ascii="Arial" w:hAnsi="Arial" w:cs="Arial"/>
           <w:spacing w:val="16"/>
           <w:w w:val="105"/>
           <w:sz w:val="20"/>
@@ -3762,7 +3068,7 @@
       </w:r>
       <w:r>
         <w:rPr>
-          <w:rFonts w:ascii="Times New Roman" w:hAnsi="Times New Roman" w:cs="Times New Roman"/>
+          <w:rFonts w:ascii="Arial" w:hAnsi="Arial" w:cs="Arial"/>
           <w:w w:val="105"/>
           <w:sz w:val="20"/>
         </w:rPr>
@@ -3770,7 +3076,7 @@
       </w:r>
       <w:r>
         <w:rPr>
-          <w:rFonts w:ascii="Times New Roman" w:hAnsi="Times New Roman" w:cs="Times New Roman"/>
+          <w:rFonts w:ascii="Arial" w:hAnsi="Arial" w:cs="Arial"/>
           <w:spacing w:val="15"/>
           <w:w w:val="105"/>
           <w:sz w:val="20"/>
@@ -3779,7 +3085,7 @@
       </w:r>
       <w:r>
         <w:rPr>
-          <w:rFonts w:ascii="Times New Roman" w:hAnsi="Times New Roman" w:cs="Times New Roman"/>
+          <w:rFonts w:ascii="Arial" w:hAnsi="Arial" w:cs="Arial"/>
           <w:spacing w:val="-2"/>
           <w:w w:val="105"/>
           <w:sz w:val="20"/>
@@ -3792,7 +3098,7 @@
         <w:pStyle w:val="BodyText"/>
         <w:ind w:left="0"/>
         <w:rPr>
-          <w:rFonts w:ascii="Times New Roman" w:hAnsi="Times New Roman" w:cs="Times New Roman"/>
+          <w:rFonts w:ascii="Arial" w:hAnsi="Arial" w:cs="Arial"/>
         </w:rPr>
       </w:pPr>
     </w:p>
@@ -3800,12 +3106,12 @@
       <w:pPr>
         <w:pStyle w:val="Heading1"/>
         <w:rPr>
-          <w:rFonts w:ascii="Times New Roman" w:hAnsi="Times New Roman" w:cs="Times New Roman"/>
-        </w:rPr>
-      </w:pPr>
-      <w:r>
-        <w:rPr>
-          <w:rFonts w:ascii="Times New Roman" w:hAnsi="Times New Roman" w:cs="Times New Roman"/>
+          <w:rFonts w:ascii="Arial" w:hAnsi="Arial" w:cs="Arial"/>
+        </w:rPr>
+      </w:pPr>
+      <w:r>
+        <w:rPr>
+          <w:rFonts w:ascii="Arial" w:hAnsi="Arial" w:cs="Arial"/>
           <w:noProof/>
         </w:rPr>
         <mc:AlternateContent>
@@ -3875,7 +3181,7 @@
           </mc:Choice>
           <mc:Fallback>
             <w:pict>
-              <v:shape w14:anchorId="2804BBED" id="Graphic 5" o:spid="_x0000_s1026" style="position:absolute;margin-left:1in;margin-top:15.8pt;width:451.3pt;height:.1pt;z-index:-251655168;visibility:visible;mso-wrap-style:square;mso-wrap-distance-left:0;mso-wrap-distance-top:0;mso-wrap-distance-right:0;mso-wrap-distance-bottom:0;mso-position-horizontal:absolute;mso-position-horizontal-relative:page;mso-position-vertical:absolute;mso-position-vertical-relative:text;v-text-anchor:top" coordsize="5731510,1270" o:gfxdata="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" path="m,l5731205,e" filled="f" strokeweight=".14039mm">
+              <v:shape w14:anchorId="01410217" id="Graphic 5" o:spid="_x0000_s1026" style="position:absolute;margin-left:1in;margin-top:15.8pt;width:451.3pt;height:.1pt;z-index:-251655168;visibility:visible;mso-wrap-style:square;mso-wrap-distance-left:0;mso-wrap-distance-top:0;mso-wrap-distance-right:0;mso-wrap-distance-bottom:0;mso-position-horizontal:absolute;mso-position-horizontal-relative:page;mso-position-vertical:absolute;mso-position-vertical-relative:text;v-text-anchor:top" coordsize="5731510,1270" o:gfxdata="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" path="m,l5731205,e" filled="f" strokeweight=".14039mm">
                 <v:path arrowok="t"/>
                 <w10:wrap type="topAndBottom" anchorx="page"/>
               </v:shape>
@@ -3885,7 +3191,7 @@
       </w:r>
       <w:r>
         <w:rPr>
-          <w:rFonts w:ascii="Times New Roman" w:hAnsi="Times New Roman" w:cs="Times New Roman"/>
+          <w:rFonts w:ascii="Arial" w:hAnsi="Arial" w:cs="Arial"/>
           <w:spacing w:val="-2"/>
           <w:w w:val="120"/>
         </w:rPr>
@@ -3905,14 +3211,14 @@
         <w:spacing w:before="145"/>
         <w:ind w:left="221" w:hanging="198"/>
         <w:rPr>
-          <w:rFonts w:ascii="Times New Roman" w:hAnsi="Times New Roman" w:cs="Times New Roman"/>
+          <w:rFonts w:ascii="Arial" w:hAnsi="Arial" w:cs="Arial"/>
           <w:sz w:val="20"/>
         </w:rPr>
       </w:pPr>
       <w:proofErr w:type="spellStart"/>
       <w:r>
         <w:rPr>
-          <w:rFonts w:ascii="Times New Roman" w:hAnsi="Times New Roman" w:cs="Times New Roman"/>
+          <w:rFonts w:ascii="Arial" w:hAnsi="Arial" w:cs="Arial"/>
           <w:w w:val="105"/>
           <w:sz w:val="20"/>
         </w:rPr>
@@ -3921,7 +3227,7 @@
       <w:proofErr w:type="spellEnd"/>
       <w:r>
         <w:rPr>
-          <w:rFonts w:ascii="Times New Roman" w:hAnsi="Times New Roman" w:cs="Times New Roman"/>
+          <w:rFonts w:ascii="Arial" w:hAnsi="Arial" w:cs="Arial"/>
           <w:spacing w:val="38"/>
           <w:w w:val="105"/>
           <w:sz w:val="20"/>
@@ -3930,7 +3236,7 @@
       </w:r>
       <w:r>
         <w:rPr>
-          <w:rFonts w:ascii="Times New Roman" w:hAnsi="Times New Roman" w:cs="Times New Roman"/>
+          <w:rFonts w:ascii="Arial" w:hAnsi="Arial" w:cs="Arial"/>
           <w:w w:val="105"/>
           <w:sz w:val="20"/>
         </w:rPr>
@@ -3938,7 +3244,7 @@
       </w:r>
       <w:r>
         <w:rPr>
-          <w:rFonts w:ascii="Times New Roman" w:hAnsi="Times New Roman" w:cs="Times New Roman"/>
+          <w:rFonts w:ascii="Arial" w:hAnsi="Arial" w:cs="Arial"/>
           <w:spacing w:val="38"/>
           <w:w w:val="105"/>
           <w:sz w:val="20"/>
@@ -3948,7 +3254,7 @@
       <w:proofErr w:type="spellStart"/>
       <w:r>
         <w:rPr>
-          <w:rFonts w:ascii="Times New Roman" w:hAnsi="Times New Roman" w:cs="Times New Roman"/>
+          <w:rFonts w:ascii="Arial" w:hAnsi="Arial" w:cs="Arial"/>
           <w:w w:val="105"/>
           <w:sz w:val="20"/>
         </w:rPr>
@@ -3957,7 +3263,7 @@
       <w:proofErr w:type="spellEnd"/>
       <w:r>
         <w:rPr>
-          <w:rFonts w:ascii="Times New Roman" w:hAnsi="Times New Roman" w:cs="Times New Roman"/>
+          <w:rFonts w:ascii="Arial" w:hAnsi="Arial" w:cs="Arial"/>
           <w:spacing w:val="38"/>
           <w:w w:val="105"/>
           <w:sz w:val="20"/>
@@ -3966,7 +3272,7 @@
       </w:r>
       <w:r>
         <w:rPr>
-          <w:rFonts w:ascii="Times New Roman" w:hAnsi="Times New Roman" w:cs="Times New Roman"/>
+          <w:rFonts w:ascii="Arial" w:hAnsi="Arial" w:cs="Arial"/>
           <w:w w:val="105"/>
           <w:sz w:val="20"/>
         </w:rPr>
@@ -3974,7 +3280,7 @@
       </w:r>
       <w:r>
         <w:rPr>
-          <w:rFonts w:ascii="Times New Roman" w:hAnsi="Times New Roman" w:cs="Times New Roman"/>
+          <w:rFonts w:ascii="Arial" w:hAnsi="Arial" w:cs="Arial"/>
           <w:spacing w:val="38"/>
           <w:w w:val="105"/>
           <w:sz w:val="20"/>
@@ -3983,7 +3289,7 @@
       </w:r>
       <w:r>
         <w:rPr>
-          <w:rFonts w:ascii="Times New Roman" w:hAnsi="Times New Roman" w:cs="Times New Roman"/>
+          <w:rFonts w:ascii="Arial" w:hAnsi="Arial" w:cs="Arial"/>
           <w:w w:val="105"/>
           <w:sz w:val="20"/>
         </w:rPr>
@@ -3991,7 +3297,7 @@
       </w:r>
       <w:r>
         <w:rPr>
-          <w:rFonts w:ascii="Times New Roman" w:hAnsi="Times New Roman" w:cs="Times New Roman"/>
+          <w:rFonts w:ascii="Arial" w:hAnsi="Arial" w:cs="Arial"/>
           <w:spacing w:val="38"/>
           <w:w w:val="105"/>
           <w:sz w:val="20"/>
@@ -4001,7 +3307,7 @@
       <w:proofErr w:type="spellStart"/>
       <w:r>
         <w:rPr>
-          <w:rFonts w:ascii="Times New Roman" w:hAnsi="Times New Roman" w:cs="Times New Roman"/>
+          <w:rFonts w:ascii="Arial" w:hAnsi="Arial" w:cs="Arial"/>
           <w:spacing w:val="-2"/>
           <w:w w:val="105"/>
           <w:sz w:val="20"/>
@@ -4022,14 +3328,14 @@
         </w:tabs>
         <w:ind w:left="221" w:hanging="198"/>
         <w:rPr>
-          <w:rFonts w:ascii="Times New Roman" w:hAnsi="Times New Roman" w:cs="Times New Roman"/>
+          <w:rFonts w:ascii="Arial" w:hAnsi="Arial" w:cs="Arial"/>
           <w:sz w:val="20"/>
         </w:rPr>
       </w:pPr>
       <w:proofErr w:type="spellStart"/>
       <w:r>
         <w:rPr>
-          <w:rFonts w:ascii="Times New Roman" w:hAnsi="Times New Roman" w:cs="Times New Roman"/>
+          <w:rFonts w:ascii="Arial" w:hAnsi="Arial" w:cs="Arial"/>
           <w:w w:val="115"/>
           <w:sz w:val="20"/>
         </w:rPr>
@@ -4038,7 +3344,7 @@
       <w:proofErr w:type="spellEnd"/>
       <w:r>
         <w:rPr>
-          <w:rFonts w:ascii="Times New Roman" w:hAnsi="Times New Roman" w:cs="Times New Roman"/>
+          <w:rFonts w:ascii="Arial" w:hAnsi="Arial" w:cs="Arial"/>
           <w:w w:val="115"/>
           <w:sz w:val="20"/>
         </w:rPr>
@@ -4046,7 +3352,7 @@
       </w:r>
       <w:r>
         <w:rPr>
-          <w:rFonts w:ascii="Times New Roman" w:hAnsi="Times New Roman" w:cs="Times New Roman"/>
+          <w:rFonts w:ascii="Arial" w:hAnsi="Arial" w:cs="Arial"/>
           <w:spacing w:val="1"/>
           <w:w w:val="115"/>
           <w:sz w:val="20"/>
@@ -4055,7 +3361,7 @@
       </w:r>
       <w:r>
         <w:rPr>
-          <w:rFonts w:ascii="Times New Roman" w:hAnsi="Times New Roman" w:cs="Times New Roman"/>
+          <w:rFonts w:ascii="Arial" w:hAnsi="Arial" w:cs="Arial"/>
           <w:w w:val="115"/>
           <w:sz w:val="20"/>
         </w:rPr>
@@ -4063,7 +3369,7 @@
       </w:r>
       <w:r>
         <w:rPr>
-          <w:rFonts w:ascii="Times New Roman" w:hAnsi="Times New Roman" w:cs="Times New Roman"/>
+          <w:rFonts w:ascii="Arial" w:hAnsi="Arial" w:cs="Arial"/>
           <w:spacing w:val="1"/>
           <w:w w:val="115"/>
           <w:sz w:val="20"/>
@@ -4072,7 +3378,7 @@
       </w:r>
       <w:r>
         <w:rPr>
-          <w:rFonts w:ascii="Times New Roman" w:hAnsi="Times New Roman" w:cs="Times New Roman"/>
+          <w:rFonts w:ascii="Arial" w:hAnsi="Arial" w:cs="Arial"/>
           <w:w w:val="115"/>
           <w:sz w:val="20"/>
         </w:rPr>
@@ -4080,7 +3386,7 @@
       </w:r>
       <w:r>
         <w:rPr>
-          <w:rFonts w:ascii="Times New Roman" w:hAnsi="Times New Roman" w:cs="Times New Roman"/>
+          <w:rFonts w:ascii="Arial" w:hAnsi="Arial" w:cs="Arial"/>
           <w:spacing w:val="1"/>
           <w:w w:val="115"/>
           <w:sz w:val="20"/>
@@ -4089,7 +3395,7 @@
       </w:r>
       <w:r>
         <w:rPr>
-          <w:rFonts w:ascii="Times New Roman" w:hAnsi="Times New Roman" w:cs="Times New Roman"/>
+          <w:rFonts w:ascii="Arial" w:hAnsi="Arial" w:cs="Arial"/>
           <w:w w:val="115"/>
           <w:sz w:val="20"/>
         </w:rPr>
@@ -4097,7 +3403,7 @@
       </w:r>
       <w:r>
         <w:rPr>
-          <w:rFonts w:ascii="Times New Roman" w:hAnsi="Times New Roman" w:cs="Times New Roman"/>
+          <w:rFonts w:ascii="Arial" w:hAnsi="Arial" w:cs="Arial"/>
           <w:spacing w:val="1"/>
           <w:w w:val="115"/>
           <w:sz w:val="20"/>
@@ -4106,7 +3412,7 @@
       </w:r>
       <w:r>
         <w:rPr>
-          <w:rFonts w:ascii="Times New Roman" w:hAnsi="Times New Roman" w:cs="Times New Roman"/>
+          <w:rFonts w:ascii="Arial" w:hAnsi="Arial" w:cs="Arial"/>
           <w:w w:val="115"/>
           <w:sz w:val="20"/>
         </w:rPr>
@@ -4114,7 +3420,7 @@
       </w:r>
       <w:r>
         <w:rPr>
-          <w:rFonts w:ascii="Times New Roman" w:hAnsi="Times New Roman" w:cs="Times New Roman"/>
+          <w:rFonts w:ascii="Arial" w:hAnsi="Arial" w:cs="Arial"/>
           <w:spacing w:val="1"/>
           <w:w w:val="115"/>
           <w:sz w:val="20"/>
@@ -4123,7 +3429,7 @@
       </w:r>
       <w:r>
         <w:rPr>
-          <w:rFonts w:ascii="Times New Roman" w:hAnsi="Times New Roman" w:cs="Times New Roman"/>
+          <w:rFonts w:ascii="Arial" w:hAnsi="Arial" w:cs="Arial"/>
           <w:w w:val="115"/>
           <w:sz w:val="20"/>
         </w:rPr>
@@ -4131,7 +3437,7 @@
       </w:r>
       <w:r>
         <w:rPr>
-          <w:rFonts w:ascii="Times New Roman" w:hAnsi="Times New Roman" w:cs="Times New Roman"/>
+          <w:rFonts w:ascii="Arial" w:hAnsi="Arial" w:cs="Arial"/>
           <w:spacing w:val="1"/>
           <w:w w:val="115"/>
           <w:sz w:val="20"/>
@@ -4141,7 +3447,7 @@
       <w:proofErr w:type="spellStart"/>
       <w:r>
         <w:rPr>
-          <w:rFonts w:ascii="Times New Roman" w:hAnsi="Times New Roman" w:cs="Times New Roman"/>
+          <w:rFonts w:ascii="Arial" w:hAnsi="Arial" w:cs="Arial"/>
           <w:spacing w:val="-2"/>
           <w:w w:val="115"/>
           <w:sz w:val="20"/>
@@ -4163,13 +3469,13 @@
         <w:spacing w:before="115"/>
         <w:ind w:left="221" w:hanging="198"/>
         <w:rPr>
-          <w:rFonts w:ascii="Times New Roman" w:hAnsi="Times New Roman" w:cs="Times New Roman"/>
-          <w:sz w:val="20"/>
-        </w:rPr>
-      </w:pPr>
-      <w:r>
-        <w:rPr>
-          <w:rFonts w:ascii="Times New Roman" w:hAnsi="Times New Roman" w:cs="Times New Roman"/>
+          <w:rFonts w:ascii="Arial" w:hAnsi="Arial" w:cs="Arial"/>
+          <w:sz w:val="20"/>
+        </w:rPr>
+      </w:pPr>
+      <w:r>
+        <w:rPr>
+          <w:rFonts w:ascii="Arial" w:hAnsi="Arial" w:cs="Arial"/>
           <w:w w:val="110"/>
           <w:sz w:val="20"/>
         </w:rPr>
@@ -4177,7 +3483,7 @@
       </w:r>
       <w:r>
         <w:rPr>
-          <w:rFonts w:ascii="Times New Roman" w:hAnsi="Times New Roman" w:cs="Times New Roman"/>
+          <w:rFonts w:ascii="Arial" w:hAnsi="Arial" w:cs="Arial"/>
           <w:spacing w:val="7"/>
           <w:w w:val="110"/>
           <w:sz w:val="20"/>
@@ -4186,7 +3492,7 @@
       </w:r>
       <w:r>
         <w:rPr>
-          <w:rFonts w:ascii="Times New Roman" w:hAnsi="Times New Roman" w:cs="Times New Roman"/>
+          <w:rFonts w:ascii="Arial" w:hAnsi="Arial" w:cs="Arial"/>
           <w:w w:val="110"/>
           <w:sz w:val="20"/>
         </w:rPr>
@@ -4194,7 +3500,7 @@
       </w:r>
       <w:r>
         <w:rPr>
-          <w:rFonts w:ascii="Times New Roman" w:hAnsi="Times New Roman" w:cs="Times New Roman"/>
+          <w:rFonts w:ascii="Arial" w:hAnsi="Arial" w:cs="Arial"/>
           <w:spacing w:val="7"/>
           <w:w w:val="110"/>
           <w:sz w:val="20"/>
@@ -4203,7 +3509,7 @@
       </w:r>
       <w:r>
         <w:rPr>
-          <w:rFonts w:ascii="Times New Roman" w:hAnsi="Times New Roman" w:cs="Times New Roman"/>
+          <w:rFonts w:ascii="Arial" w:hAnsi="Arial" w:cs="Arial"/>
           <w:w w:val="110"/>
           <w:sz w:val="20"/>
         </w:rPr>
@@ -4211,7 +3517,7 @@
       </w:r>
       <w:r>
         <w:rPr>
-          <w:rFonts w:ascii="Times New Roman" w:hAnsi="Times New Roman" w:cs="Times New Roman"/>
+          <w:rFonts w:ascii="Arial" w:hAnsi="Arial" w:cs="Arial"/>
           <w:spacing w:val="7"/>
           <w:w w:val="110"/>
           <w:sz w:val="20"/>
@@ -4221,7 +3527,7 @@
       <w:proofErr w:type="gramStart"/>
       <w:r>
         <w:rPr>
-          <w:rFonts w:ascii="Times New Roman" w:hAnsi="Times New Roman" w:cs="Times New Roman"/>
+          <w:rFonts w:ascii="Arial" w:hAnsi="Arial" w:cs="Arial"/>
           <w:w w:val="110"/>
           <w:sz w:val="20"/>
         </w:rPr>
@@ -4230,7 +3536,7 @@
       <w:proofErr w:type="gramEnd"/>
       <w:r>
         <w:rPr>
-          <w:rFonts w:ascii="Times New Roman" w:hAnsi="Times New Roman" w:cs="Times New Roman"/>
+          <w:rFonts w:ascii="Arial" w:hAnsi="Arial" w:cs="Arial"/>
           <w:spacing w:val="7"/>
           <w:w w:val="110"/>
           <w:sz w:val="20"/>
@@ -4239,7 +3545,7 @@
       </w:r>
       <w:r>
         <w:rPr>
-          <w:rFonts w:ascii="Times New Roman" w:hAnsi="Times New Roman" w:cs="Times New Roman"/>
+          <w:rFonts w:ascii="Arial" w:hAnsi="Arial" w:cs="Arial"/>
           <w:w w:val="110"/>
           <w:sz w:val="20"/>
         </w:rPr>
@@ -4247,7 +3553,7 @@
       </w:r>
       <w:r>
         <w:rPr>
-          <w:rFonts w:ascii="Times New Roman" w:hAnsi="Times New Roman" w:cs="Times New Roman"/>
+          <w:rFonts w:ascii="Arial" w:hAnsi="Arial" w:cs="Arial"/>
           <w:spacing w:val="8"/>
           <w:w w:val="110"/>
           <w:sz w:val="20"/>
@@ -4256,7 +3562,7 @@
       </w:r>
       <w:r>
         <w:rPr>
-          <w:rFonts w:ascii="Times New Roman" w:hAnsi="Times New Roman" w:cs="Times New Roman"/>
+          <w:rFonts w:ascii="Arial" w:hAnsi="Arial" w:cs="Arial"/>
           <w:w w:val="110"/>
           <w:sz w:val="20"/>
         </w:rPr>
@@ -4264,7 +3570,7 @@
       </w:r>
       <w:r>
         <w:rPr>
-          <w:rFonts w:ascii="Times New Roman" w:hAnsi="Times New Roman" w:cs="Times New Roman"/>
+          <w:rFonts w:ascii="Arial" w:hAnsi="Arial" w:cs="Arial"/>
           <w:spacing w:val="7"/>
           <w:w w:val="110"/>
           <w:sz w:val="20"/>
@@ -4273,7 +3579,7 @@
       </w:r>
       <w:r>
         <w:rPr>
-          <w:rFonts w:ascii="Times New Roman" w:hAnsi="Times New Roman" w:cs="Times New Roman"/>
+          <w:rFonts w:ascii="Arial" w:hAnsi="Arial" w:cs="Arial"/>
           <w:w w:val="110"/>
           <w:sz w:val="20"/>
         </w:rPr>
@@ -4281,7 +3587,7 @@
       </w:r>
       <w:r>
         <w:rPr>
-          <w:rFonts w:ascii="Times New Roman" w:hAnsi="Times New Roman" w:cs="Times New Roman"/>
+          <w:rFonts w:ascii="Arial" w:hAnsi="Arial" w:cs="Arial"/>
           <w:spacing w:val="7"/>
           <w:w w:val="110"/>
           <w:sz w:val="20"/>
@@ -4290,7 +3596,7 @@
       </w:r>
       <w:r>
         <w:rPr>
-          <w:rFonts w:ascii="Times New Roman" w:hAnsi="Times New Roman" w:cs="Times New Roman"/>
+          <w:rFonts w:ascii="Arial" w:hAnsi="Arial" w:cs="Arial"/>
           <w:spacing w:val="-2"/>
           <w:w w:val="110"/>
           <w:sz w:val="20"/>
@@ -4311,13 +3617,13 @@
         <w:spacing w:before="115"/>
         <w:ind w:left="221" w:hanging="198"/>
         <w:rPr>
-          <w:rFonts w:ascii="Times New Roman" w:hAnsi="Times New Roman" w:cs="Times New Roman"/>
-          <w:sz w:val="20"/>
-        </w:rPr>
-      </w:pPr>
-      <w:r>
-        <w:rPr>
-          <w:rFonts w:ascii="Times New Roman" w:hAnsi="Times New Roman" w:cs="Times New Roman"/>
+          <w:rFonts w:ascii="Arial" w:hAnsi="Arial" w:cs="Arial"/>
+          <w:sz w:val="20"/>
+        </w:rPr>
+      </w:pPr>
+      <w:r>
+        <w:rPr>
+          <w:rFonts w:ascii="Arial" w:hAnsi="Arial" w:cs="Arial"/>
           <w:w w:val="105"/>
           <w:sz w:val="20"/>
         </w:rPr>
@@ -4325,7 +3631,7 @@
       </w:r>
       <w:r>
         <w:rPr>
-          <w:rFonts w:ascii="Times New Roman" w:hAnsi="Times New Roman" w:cs="Times New Roman"/>
+          <w:rFonts w:ascii="Arial" w:hAnsi="Arial" w:cs="Arial"/>
           <w:spacing w:val="22"/>
           <w:w w:val="105"/>
           <w:sz w:val="20"/>
@@ -4334,7 +3640,7 @@
       </w:r>
       <w:r>
         <w:rPr>
-          <w:rFonts w:ascii="Times New Roman" w:hAnsi="Times New Roman" w:cs="Times New Roman"/>
+          <w:rFonts w:ascii="Arial" w:hAnsi="Arial" w:cs="Arial"/>
           <w:w w:val="105"/>
           <w:sz w:val="20"/>
         </w:rPr>
@@ -4342,7 +3648,7 @@
       </w:r>
       <w:r>
         <w:rPr>
-          <w:rFonts w:ascii="Times New Roman" w:hAnsi="Times New Roman" w:cs="Times New Roman"/>
+          <w:rFonts w:ascii="Arial" w:hAnsi="Arial" w:cs="Arial"/>
           <w:spacing w:val="22"/>
           <w:w w:val="105"/>
           <w:sz w:val="20"/>
@@ -4351,7 +3657,7 @@
       </w:r>
       <w:r>
         <w:rPr>
-          <w:rFonts w:ascii="Times New Roman" w:hAnsi="Times New Roman" w:cs="Times New Roman"/>
+          <w:rFonts w:ascii="Arial" w:hAnsi="Arial" w:cs="Arial"/>
           <w:w w:val="105"/>
           <w:sz w:val="20"/>
         </w:rPr>
@@ -4359,7 +3665,7 @@
       </w:r>
       <w:r>
         <w:rPr>
-          <w:rFonts w:ascii="Times New Roman" w:hAnsi="Times New Roman" w:cs="Times New Roman"/>
+          <w:rFonts w:ascii="Arial" w:hAnsi="Arial" w:cs="Arial"/>
           <w:spacing w:val="22"/>
           <w:w w:val="105"/>
           <w:sz w:val="20"/>
@@ -4368,7 +3674,7 @@
       </w:r>
       <w:r>
         <w:rPr>
-          <w:rFonts w:ascii="Times New Roman" w:hAnsi="Times New Roman" w:cs="Times New Roman"/>
+          <w:rFonts w:ascii="Arial" w:hAnsi="Arial" w:cs="Arial"/>
           <w:w w:val="105"/>
           <w:sz w:val="20"/>
         </w:rPr>
@@ -4376,7 +3682,7 @@
       </w:r>
       <w:r>
         <w:rPr>
-          <w:rFonts w:ascii="Times New Roman" w:hAnsi="Times New Roman" w:cs="Times New Roman"/>
+          <w:rFonts w:ascii="Arial" w:hAnsi="Arial" w:cs="Arial"/>
           <w:spacing w:val="22"/>
           <w:w w:val="105"/>
           <w:sz w:val="20"/>
@@ -4385,7 +3691,7 @@
       </w:r>
       <w:r>
         <w:rPr>
-          <w:rFonts w:ascii="Times New Roman" w:hAnsi="Times New Roman" w:cs="Times New Roman"/>
+          <w:rFonts w:ascii="Arial" w:hAnsi="Arial" w:cs="Arial"/>
           <w:w w:val="105"/>
           <w:sz w:val="20"/>
         </w:rPr>
@@ -4393,7 +3699,7 @@
       </w:r>
       <w:r>
         <w:rPr>
-          <w:rFonts w:ascii="Times New Roman" w:hAnsi="Times New Roman" w:cs="Times New Roman"/>
+          <w:rFonts w:ascii="Arial" w:hAnsi="Arial" w:cs="Arial"/>
           <w:spacing w:val="22"/>
           <w:w w:val="105"/>
           <w:sz w:val="20"/>
@@ -4402,7 +3708,7 @@
       </w:r>
       <w:r>
         <w:rPr>
-          <w:rFonts w:ascii="Times New Roman" w:hAnsi="Times New Roman" w:cs="Times New Roman"/>
+          <w:rFonts w:ascii="Arial" w:hAnsi="Arial" w:cs="Arial"/>
           <w:spacing w:val="-2"/>
           <w:w w:val="105"/>
           <w:sz w:val="20"/>
@@ -4416,7 +3722,7 @@
         <w:spacing w:before="52"/>
         <w:ind w:left="0"/>
         <w:rPr>
-          <w:rFonts w:ascii="Times New Roman" w:hAnsi="Times New Roman" w:cs="Times New Roman"/>
+          <w:rFonts w:ascii="Arial" w:hAnsi="Arial" w:cs="Arial"/>
         </w:rPr>
       </w:pPr>
     </w:p>
@@ -4424,12 +3730,12 @@
       <w:pPr>
         <w:pStyle w:val="Heading1"/>
         <w:rPr>
-          <w:rFonts w:ascii="Times New Roman" w:hAnsi="Times New Roman" w:cs="Times New Roman"/>
-        </w:rPr>
-      </w:pPr>
-      <w:r>
-        <w:rPr>
-          <w:rFonts w:ascii="Times New Roman" w:hAnsi="Times New Roman" w:cs="Times New Roman"/>
+          <w:rFonts w:ascii="Arial" w:hAnsi="Arial" w:cs="Arial"/>
+        </w:rPr>
+      </w:pPr>
+      <w:r>
+        <w:rPr>
+          <w:rFonts w:ascii="Arial" w:hAnsi="Arial" w:cs="Arial"/>
           <w:noProof/>
         </w:rPr>
         <mc:AlternateContent>
@@ -4499,7 +3805,7 @@
           </mc:Choice>
           <mc:Fallback>
             <w:pict>
-              <v:shape w14:anchorId="673A02F8" id="Graphic 6" o:spid="_x0000_s1026" style="position:absolute;margin-left:1in;margin-top:15.85pt;width:451.3pt;height:.1pt;z-index:-251653120;visibility:visible;mso-wrap-style:square;mso-wrap-distance-left:0;mso-wrap-distance-top:0;mso-wrap-distance-right:0;mso-wrap-distance-bottom:0;mso-position-horizontal:absolute;mso-position-horizontal-relative:page;mso-position-vertical:absolute;mso-position-vertical-relative:text;v-text-anchor:top" coordsize="5731510,1270" o:gfxdata="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" path="m,l5731205,e" filled="f" strokeweight=".14039mm">
+              <v:shape w14:anchorId="40C440C2" id="Graphic 6" o:spid="_x0000_s1026" style="position:absolute;margin-left:1in;margin-top:15.85pt;width:451.3pt;height:.1pt;z-index:-251653120;visibility:visible;mso-wrap-style:square;mso-wrap-distance-left:0;mso-wrap-distance-top:0;mso-wrap-distance-right:0;mso-wrap-distance-bottom:0;mso-position-horizontal:absolute;mso-position-horizontal-relative:page;mso-position-vertical:absolute;mso-position-vertical-relative:text;v-text-anchor:top" coordsize="5731510,1270" o:gfxdata="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" path="m,l5731205,e" filled="f" strokeweight=".14039mm">
                 <v:path arrowok="t"/>
                 <w10:wrap type="topAndBottom" anchorx="page"/>
               </v:shape>
@@ -4509,7 +3815,7 @@
       </w:r>
       <w:r>
         <w:rPr>
-          <w:rFonts w:ascii="Times New Roman" w:hAnsi="Times New Roman" w:cs="Times New Roman"/>
+          <w:rFonts w:ascii="Arial" w:hAnsi="Arial" w:cs="Arial"/>
           <w:spacing w:val="-2"/>
           <w:w w:val="125"/>
         </w:rPr>
@@ -4526,12 +3832,12 @@
         <w:spacing w:before="156" w:line="242" w:lineRule="exact"/>
         <w:ind w:left="426"/>
         <w:rPr>
-          <w:rFonts w:ascii="Times New Roman" w:hAnsi="Times New Roman" w:cs="Times New Roman"/>
-        </w:rPr>
-      </w:pPr>
-      <w:r>
-        <w:rPr>
-          <w:rFonts w:ascii="Times New Roman" w:hAnsi="Times New Roman" w:cs="Times New Roman"/>
+          <w:rFonts w:ascii="Arial" w:hAnsi="Arial" w:cs="Arial"/>
+        </w:rPr>
+      </w:pPr>
+      <w:r>
+        <w:rPr>
+          <w:rFonts w:ascii="Arial" w:hAnsi="Arial" w:cs="Arial"/>
           <w:b/>
           <w:w w:val="125"/>
         </w:rPr>
@@ -4539,7 +3845,7 @@
       </w:r>
       <w:r>
         <w:rPr>
-          <w:rFonts w:ascii="Times New Roman" w:hAnsi="Times New Roman" w:cs="Times New Roman"/>
+          <w:rFonts w:ascii="Arial" w:hAnsi="Arial" w:cs="Arial"/>
           <w:b/>
           <w:spacing w:val="13"/>
           <w:w w:val="125"/>
@@ -4548,14 +3854,14 @@
       </w:r>
       <w:r>
         <w:rPr>
-          <w:rFonts w:ascii="Times New Roman" w:hAnsi="Times New Roman" w:cs="Times New Roman"/>
+          <w:rFonts w:ascii="Arial" w:hAnsi="Arial" w:cs="Arial"/>
           <w:w w:val="110"/>
         </w:rPr>
         <w:t>–</w:t>
       </w:r>
       <w:r>
         <w:rPr>
-          <w:rFonts w:ascii="Times New Roman" w:hAnsi="Times New Roman" w:cs="Times New Roman"/>
+          <w:rFonts w:ascii="Arial" w:hAnsi="Arial" w:cs="Arial"/>
           <w:spacing w:val="21"/>
           <w:w w:val="110"/>
         </w:rPr>
@@ -4563,14 +3869,14 @@
       </w:r>
       <w:r>
         <w:rPr>
-          <w:rFonts w:ascii="Times New Roman" w:hAnsi="Times New Roman" w:cs="Times New Roman"/>
+          <w:rFonts w:ascii="Arial" w:hAnsi="Arial" w:cs="Arial"/>
           <w:w w:val="110"/>
         </w:rPr>
         <w:t>Semantic</w:t>
       </w:r>
       <w:r>
         <w:rPr>
-          <w:rFonts w:ascii="Times New Roman" w:hAnsi="Times New Roman" w:cs="Times New Roman"/>
+          <w:rFonts w:ascii="Arial" w:hAnsi="Arial" w:cs="Arial"/>
           <w:spacing w:val="22"/>
           <w:w w:val="110"/>
         </w:rPr>
@@ -4578,14 +3884,14 @@
       </w:r>
       <w:r>
         <w:rPr>
-          <w:rFonts w:ascii="Times New Roman" w:hAnsi="Times New Roman" w:cs="Times New Roman"/>
+          <w:rFonts w:ascii="Arial" w:hAnsi="Arial" w:cs="Arial"/>
           <w:w w:val="110"/>
         </w:rPr>
         <w:t>HTML5,</w:t>
       </w:r>
       <w:r>
         <w:rPr>
-          <w:rFonts w:ascii="Times New Roman" w:hAnsi="Times New Roman" w:cs="Times New Roman"/>
+          <w:rFonts w:ascii="Arial" w:hAnsi="Arial" w:cs="Arial"/>
           <w:spacing w:val="21"/>
           <w:w w:val="110"/>
         </w:rPr>
@@ -4593,14 +3899,14 @@
       </w:r>
       <w:r>
         <w:rPr>
-          <w:rFonts w:ascii="Times New Roman" w:hAnsi="Times New Roman" w:cs="Times New Roman"/>
+          <w:rFonts w:ascii="Arial" w:hAnsi="Arial" w:cs="Arial"/>
           <w:w w:val="110"/>
         </w:rPr>
         <w:t>responsive</w:t>
       </w:r>
       <w:r>
         <w:rPr>
-          <w:rFonts w:ascii="Times New Roman" w:hAnsi="Times New Roman" w:cs="Times New Roman"/>
+          <w:rFonts w:ascii="Arial" w:hAnsi="Arial" w:cs="Arial"/>
           <w:spacing w:val="21"/>
           <w:w w:val="110"/>
         </w:rPr>
@@ -4608,14 +3914,14 @@
       </w:r>
       <w:r>
         <w:rPr>
-          <w:rFonts w:ascii="Times New Roman" w:hAnsi="Times New Roman" w:cs="Times New Roman"/>
+          <w:rFonts w:ascii="Arial" w:hAnsi="Arial" w:cs="Arial"/>
           <w:w w:val="110"/>
         </w:rPr>
         <w:t>layouts,</w:t>
       </w:r>
       <w:r>
         <w:rPr>
-          <w:rFonts w:ascii="Times New Roman" w:hAnsi="Times New Roman" w:cs="Times New Roman"/>
+          <w:rFonts w:ascii="Arial" w:hAnsi="Arial" w:cs="Arial"/>
           <w:spacing w:val="22"/>
           <w:w w:val="110"/>
         </w:rPr>
@@ -4623,14 +3929,14 @@
       </w:r>
       <w:r>
         <w:rPr>
-          <w:rFonts w:ascii="Times New Roman" w:hAnsi="Times New Roman" w:cs="Times New Roman"/>
+          <w:rFonts w:ascii="Arial" w:hAnsi="Arial" w:cs="Arial"/>
           <w:w w:val="110"/>
         </w:rPr>
         <w:t>interactive</w:t>
       </w:r>
       <w:r>
         <w:rPr>
-          <w:rFonts w:ascii="Times New Roman" w:hAnsi="Times New Roman" w:cs="Times New Roman"/>
+          <w:rFonts w:ascii="Arial" w:hAnsi="Arial" w:cs="Arial"/>
           <w:spacing w:val="21"/>
           <w:w w:val="110"/>
         </w:rPr>
@@ -4638,7 +3944,7 @@
       </w:r>
       <w:r>
         <w:rPr>
-          <w:rFonts w:ascii="Times New Roman" w:hAnsi="Times New Roman" w:cs="Times New Roman"/>
+          <w:rFonts w:ascii="Arial" w:hAnsi="Arial" w:cs="Arial"/>
           <w:spacing w:val="-2"/>
           <w:w w:val="110"/>
         </w:rPr>
@@ -4655,13 +3961,13 @@
         <w:spacing w:before="1" w:line="235" w:lineRule="auto"/>
         <w:ind w:left="426" w:right="2492"/>
         <w:rPr>
-          <w:rFonts w:ascii="Times New Roman" w:hAnsi="Times New Roman" w:cs="Times New Roman"/>
-          <w:sz w:val="20"/>
-        </w:rPr>
-      </w:pPr>
-      <w:r>
-        <w:rPr>
-          <w:rFonts w:ascii="Times New Roman" w:hAnsi="Times New Roman" w:cs="Times New Roman"/>
+          <w:rFonts w:ascii="Arial" w:hAnsi="Arial" w:cs="Arial"/>
+          <w:sz w:val="20"/>
+        </w:rPr>
+      </w:pPr>
+      <w:r>
+        <w:rPr>
+          <w:rFonts w:ascii="Arial" w:hAnsi="Arial" w:cs="Arial"/>
           <w:b/>
           <w:w w:val="120"/>
           <w:sz w:val="20"/>
@@ -4670,7 +3976,7 @@
       </w:r>
       <w:r>
         <w:rPr>
-          <w:rFonts w:ascii="Times New Roman" w:hAnsi="Times New Roman" w:cs="Times New Roman"/>
+          <w:rFonts w:ascii="Arial" w:hAnsi="Arial" w:cs="Arial"/>
           <w:b/>
           <w:w w:val="110"/>
           <w:sz w:val="20"/>
@@ -4679,7 +3985,7 @@
       </w:r>
       <w:r>
         <w:rPr>
-          <w:rFonts w:ascii="Times New Roman" w:hAnsi="Times New Roman" w:cs="Times New Roman"/>
+          <w:rFonts w:ascii="Arial" w:hAnsi="Arial" w:cs="Arial"/>
           <w:w w:val="110"/>
           <w:sz w:val="20"/>
         </w:rPr>
@@ -4696,13 +4002,13 @@
         <w:spacing w:before="1" w:line="235" w:lineRule="auto"/>
         <w:ind w:left="426" w:right="2492"/>
         <w:rPr>
-          <w:rFonts w:ascii="Times New Roman" w:hAnsi="Times New Roman" w:cs="Times New Roman"/>
-          <w:sz w:val="20"/>
-        </w:rPr>
-      </w:pPr>
-      <w:r>
-        <w:rPr>
-          <w:rFonts w:ascii="Times New Roman" w:hAnsi="Times New Roman" w:cs="Times New Roman"/>
+          <w:rFonts w:ascii="Arial" w:hAnsi="Arial" w:cs="Arial"/>
+          <w:sz w:val="20"/>
+        </w:rPr>
+      </w:pPr>
+      <w:r>
+        <w:rPr>
+          <w:rFonts w:ascii="Arial" w:hAnsi="Arial" w:cs="Arial"/>
           <w:b/>
           <w:w w:val="110"/>
           <w:sz w:val="20"/>
@@ -4711,7 +4017,7 @@
       </w:r>
       <w:r>
         <w:rPr>
-          <w:rFonts w:ascii="Times New Roman" w:hAnsi="Times New Roman" w:cs="Times New Roman"/>
+          <w:rFonts w:ascii="Arial" w:hAnsi="Arial" w:cs="Arial"/>
           <w:w w:val="110"/>
           <w:sz w:val="20"/>
         </w:rPr>
@@ -4728,13 +4034,13 @@
         <w:spacing w:before="1" w:line="235" w:lineRule="auto"/>
         <w:ind w:left="426" w:right="2492"/>
         <w:rPr>
-          <w:rFonts w:ascii="Times New Roman" w:hAnsi="Times New Roman" w:cs="Times New Roman"/>
-          <w:sz w:val="20"/>
-        </w:rPr>
-      </w:pPr>
-      <w:r>
-        <w:rPr>
-          <w:rFonts w:ascii="Times New Roman" w:hAnsi="Times New Roman" w:cs="Times New Roman"/>
+          <w:rFonts w:ascii="Arial" w:hAnsi="Arial" w:cs="Arial"/>
+          <w:sz w:val="20"/>
+        </w:rPr>
+      </w:pPr>
+      <w:r>
+        <w:rPr>
+          <w:rFonts w:ascii="Arial" w:hAnsi="Arial" w:cs="Arial"/>
           <w:b/>
           <w:w w:val="110"/>
           <w:sz w:val="20"/>
@@ -4743,7 +4049,7 @@
       </w:r>
       <w:r>
         <w:rPr>
-          <w:rFonts w:ascii="Times New Roman" w:hAnsi="Times New Roman" w:cs="Times New Roman"/>
+          <w:rFonts w:ascii="Arial" w:hAnsi="Arial" w:cs="Arial"/>
           <w:w w:val="110"/>
           <w:sz w:val="20"/>
         </w:rPr>

</xml_diff>